<commit_message>
improved create, edit, choose... forms
</commit_message>
<xml_diff>
--- a/doc/User guides/myAgilePomodoro_3.5.0.docx
+++ b/doc/User guides/myAgilePomodoro_3.5.0.docx
@@ -3308,26 +3308,110 @@
       <w:bookmarkEnd w:id="2"/>
     </w:p>
     <w:p>
+      <w:proofErr w:type="spellStart"/>
+      <w:proofErr w:type="gramStart"/>
       <w:r>
         <w:t>myAgilePomodoro</w:t>
       </w:r>
-      <w:r>
-        <w:t xml:space="preserve"> (mAP)</w:t>
-      </w:r>
-      <w:r>
-        <w:t xml:space="preserve"> is a micro and macro time management software based upon Agile's best practices and the time management technique called the Pomodoro Technique®. </w:t>
+      <w:proofErr w:type="spellEnd"/>
+      <w:proofErr w:type="gramEnd"/>
+      <w:r>
+        <w:t xml:space="preserve"> (</w:t>
+      </w:r>
+      <w:proofErr w:type="spellStart"/>
+      <w:r>
+        <w:t>mAP</w:t>
+      </w:r>
+      <w:proofErr w:type="spellEnd"/>
+      <w:r>
+        <w:t>)</w:t>
+      </w:r>
+      <w:r>
+        <w:t xml:space="preserve"> is a micro and macro time management software based upon </w:t>
+      </w:r>
+      <w:proofErr w:type="spellStart"/>
+      <w:r>
+        <w:t>Agile's</w:t>
+      </w:r>
+      <w:proofErr w:type="spellEnd"/>
+      <w:r>
+        <w:t xml:space="preserve"> best practices and the time management technique called the </w:t>
+      </w:r>
+      <w:proofErr w:type="spellStart"/>
+      <w:r>
+        <w:t>Pomodoro</w:t>
+      </w:r>
+      <w:proofErr w:type="spellEnd"/>
+      <w:r>
+        <w:t xml:space="preserve"> Technique®. </w:t>
       </w:r>
     </w:p>
     <w:p/>
     <w:p>
       <w:r>
-        <w:t>To make the most of mAP it is recommended to have knowledge of the Pomodoro Technique® (v1.3 and above) and Agile’s most common practices and artifacts (backlog management, iteration, story points...). Furthermore, mAP is "Agile methodology agnostic": to a certain extent, Scrum, RUP, XP… and even Kaban projects can be managed with mAP.</w:t>
+        <w:t xml:space="preserve">To make the most of </w:t>
+      </w:r>
+      <w:proofErr w:type="spellStart"/>
+      <w:r>
+        <w:t>mAP</w:t>
+      </w:r>
+      <w:proofErr w:type="spellEnd"/>
+      <w:r>
+        <w:t xml:space="preserve"> it is recommended to have knowledge of the </w:t>
+      </w:r>
+      <w:proofErr w:type="spellStart"/>
+      <w:r>
+        <w:t>Pomodoro</w:t>
+      </w:r>
+      <w:proofErr w:type="spellEnd"/>
+      <w:r>
+        <w:t xml:space="preserve"> Technique® (v1.3 and above) and </w:t>
+      </w:r>
+      <w:proofErr w:type="spellStart"/>
+      <w:r>
+        <w:t>Agile’s</w:t>
+      </w:r>
+      <w:proofErr w:type="spellEnd"/>
+      <w:r>
+        <w:t xml:space="preserve"> most common practices and artifacts (backlog management, iteration, story points...). Furthermore, </w:t>
+      </w:r>
+      <w:proofErr w:type="spellStart"/>
+      <w:r>
+        <w:t>mAP</w:t>
+      </w:r>
+      <w:proofErr w:type="spellEnd"/>
+      <w:r>
+        <w:t xml:space="preserve"> is "Agile methodology agnostic": to a certain extent, Scrum, RUP, XP… and even </w:t>
+      </w:r>
+      <w:proofErr w:type="spellStart"/>
+      <w:r>
+        <w:t>Kaban</w:t>
+      </w:r>
+      <w:proofErr w:type="spellEnd"/>
+      <w:r>
+        <w:t xml:space="preserve"> projects can be managed with </w:t>
+      </w:r>
+      <w:proofErr w:type="spellStart"/>
+      <w:r>
+        <w:t>mAP</w:t>
+      </w:r>
+      <w:proofErr w:type="spellEnd"/>
+      <w:r>
+        <w:t>.</w:t>
       </w:r>
     </w:p>
     <w:p/>
     <w:p>
       <w:r>
-        <w:t>Originally called "myPomodoro", Phil Karoo took over the project starting with version 1.0.</w:t>
+        <w:t>Originally called "</w:t>
+      </w:r>
+      <w:proofErr w:type="spellStart"/>
+      <w:r>
+        <w:t>myPomodoro</w:t>
+      </w:r>
+      <w:proofErr w:type="spellEnd"/>
+      <w:r>
+        <w:t>", Phil Karoo took over the project starting with version 1.0.</w:t>
       </w:r>
     </w:p>
     <w:p>
@@ -3341,12 +3425,14 @@
       <w:bookmarkEnd w:id="3"/>
     </w:p>
     <w:p>
+      <w:proofErr w:type="spellStart"/>
       <w:r>
         <w:t>m</w:t>
       </w:r>
       <w:r>
         <w:t>AP</w:t>
       </w:r>
+      <w:proofErr w:type="spellEnd"/>
       <w:r>
         <w:t xml:space="preserve"> is a</w:t>
       </w:r>
@@ -3370,6 +3456,9 @@
       </w:r>
       <w:r>
         <w:t>l</w:t>
+      </w:r>
+      <w:r>
+        <w:t>, skinnable</w:t>
       </w:r>
       <w:r>
         <w:t>,</w:t>
@@ -3436,8 +3525,15 @@
       <w:r>
         <w:t xml:space="preserve"> </w:t>
       </w:r>
-      <w:r>
-        <w:t xml:space="preserve">mAP </w:t>
+      <w:proofErr w:type="spellStart"/>
+      <w:proofErr w:type="gramStart"/>
+      <w:r>
+        <w:t>mAP</w:t>
+      </w:r>
+      <w:proofErr w:type="spellEnd"/>
+      <w:proofErr w:type="gramEnd"/>
+      <w:r>
+        <w:t xml:space="preserve"> </w:t>
       </w:r>
       <w:r>
         <w:t xml:space="preserve">supports utf-8 providing the font </w:t>
@@ -3543,12 +3639,16 @@
       <w:bookmarkEnd w:id="4"/>
     </w:p>
     <w:p>
+      <w:proofErr w:type="spellStart"/>
+      <w:proofErr w:type="gramStart"/>
       <w:r>
         <w:t>m</w:t>
       </w:r>
       <w:r>
         <w:t>AP</w:t>
       </w:r>
+      <w:proofErr w:type="spellEnd"/>
+      <w:proofErr w:type="gramEnd"/>
       <w:r>
         <w:t xml:space="preserve"> is </w:t>
       </w:r>
@@ -3629,7 +3729,15 @@
         </w:drawing>
       </w:r>
       <w:r>
-        <w:t xml:space="preserve"> Terminology: mAP uses the word "task" for all items regardless of their type.</w:t>
+        <w:t xml:space="preserve"> Terminology: </w:t>
+      </w:r>
+      <w:proofErr w:type="spellStart"/>
+      <w:r>
+        <w:t>mAP</w:t>
+      </w:r>
+      <w:proofErr w:type="spellEnd"/>
+      <w:r>
+        <w:t xml:space="preserve"> uses the word "task" for all items regardless of their type.</w:t>
       </w:r>
     </w:p>
     <w:p>
@@ -3639,13 +3747,29 @@
       <w:bookmarkStart w:id="5" w:name="_Toc413150594"/>
       <w:r>
         <w:lastRenderedPageBreak/>
-        <w:t>The Pomodoro Technique</w:t>
+        <w:t xml:space="preserve">The </w:t>
+      </w:r>
+      <w:proofErr w:type="spellStart"/>
+      <w:r>
+        <w:t>Pomodoro</w:t>
+      </w:r>
+      <w:proofErr w:type="spellEnd"/>
+      <w:r>
+        <w:t xml:space="preserve"> </w:t>
+      </w:r>
+      <w:proofErr w:type="spellStart"/>
+      <w:r>
+        <w:t>Technique</w:t>
       </w:r>
       <w:r>
         <w:t>®</w:t>
       </w:r>
       <w:r>
-        <w:t xml:space="preserve">’s </w:t>
+        <w:t>’s</w:t>
+      </w:r>
+      <w:proofErr w:type="spellEnd"/>
+      <w:r>
+        <w:t xml:space="preserve"> </w:t>
       </w:r>
       <w:r>
         <w:rPr>
@@ -3666,12 +3790,15 @@
       <w:r>
         <w:t xml:space="preserve"> </w:t>
       </w:r>
+      <w:proofErr w:type="spellStart"/>
       <w:r>
         <w:t>vs</w:t>
       </w:r>
+      <w:proofErr w:type="spellEnd"/>
       <w:r>
         <w:t xml:space="preserve"> </w:t>
       </w:r>
+      <w:proofErr w:type="spellStart"/>
       <w:r>
         <w:rPr>
           <w:sz w:val="32"/>
@@ -3681,6 +3808,7 @@
         <w:t>mAP</w:t>
       </w:r>
       <w:bookmarkEnd w:id="5"/>
+      <w:proofErr w:type="spellEnd"/>
     </w:p>
     <w:p/>
     <w:p>
@@ -3693,8 +3821,13 @@
       <w:r>
         <w:t xml:space="preserve"> </w:t>
       </w:r>
-      <w:r>
-        <w:t xml:space="preserve">mAP </w:t>
+      <w:proofErr w:type="spellStart"/>
+      <w:r>
+        <w:t>mAP</w:t>
+      </w:r>
+      <w:proofErr w:type="spellEnd"/>
+      <w:r>
+        <w:t xml:space="preserve"> </w:t>
       </w:r>
       <w:r>
         <w:t>can</w:t>
@@ -3766,12 +3899,14 @@
                 <w:b/>
               </w:rPr>
             </w:pPr>
+            <w:proofErr w:type="spellStart"/>
             <w:r>
               <w:rPr>
                 <w:b/>
               </w:rPr>
               <w:t>mAP</w:t>
             </w:r>
+            <w:proofErr w:type="spellEnd"/>
           </w:p>
         </w:tc>
       </w:tr>
@@ -3782,7 +3917,15 @@
           </w:tcPr>
           <w:p>
             <w:r>
-              <w:t>A Pomodoro Consists of 25 minutes Plus a Five-Minute Break</w:t>
+              <w:t xml:space="preserve">A </w:t>
+            </w:r>
+            <w:proofErr w:type="spellStart"/>
+            <w:r>
+              <w:t>Pomodoro</w:t>
+            </w:r>
+            <w:proofErr w:type="spellEnd"/>
+            <w:r>
+              <w:t xml:space="preserve"> Consists of 25 minutes Plus a Five-Minute Break</w:t>
             </w:r>
           </w:p>
         </w:tc>
@@ -3805,8 +3948,15 @@
             </w:r>
           </w:p>
           <w:p>
-            <w:r>
-              <w:t xml:space="preserve">mAP allows shortening / </w:t>
+            <w:proofErr w:type="spellStart"/>
+            <w:proofErr w:type="gramStart"/>
+            <w:r>
+              <w:t>mAP</w:t>
+            </w:r>
+            <w:proofErr w:type="spellEnd"/>
+            <w:proofErr w:type="gramEnd"/>
+            <w:r>
+              <w:t xml:space="preserve"> allows shortening / </w:t>
             </w:r>
             <w:r>
               <w:t>lengthen</w:t>
@@ -3820,16 +3970,28 @@
             <w:r>
               <w:t xml:space="preserve"> </w:t>
             </w:r>
+            <w:proofErr w:type="spellStart"/>
             <w:r>
               <w:t>p</w:t>
             </w:r>
             <w:r>
-              <w:t>omodoros and short breaks.</w:t>
+              <w:t>omodoros</w:t>
+            </w:r>
+            <w:proofErr w:type="spellEnd"/>
+            <w:r>
+              <w:t xml:space="preserve"> and short breaks.</w:t>
             </w:r>
           </w:p>
           <w:p>
-            <w:r>
-              <w:t xml:space="preserve">mAP allows </w:t>
+            <w:proofErr w:type="spellStart"/>
+            <w:proofErr w:type="gramStart"/>
+            <w:r>
+              <w:t>mAP</w:t>
+            </w:r>
+            <w:proofErr w:type="spellEnd"/>
+            <w:proofErr w:type="gramEnd"/>
+            <w:r>
+              <w:t xml:space="preserve"> allows </w:t>
             </w:r>
             <w:r>
               <w:t>stopping</w:t>
@@ -3883,7 +4045,15 @@
           </w:tcPr>
           <w:p>
             <w:r>
-              <w:t>After Every Four Pomodoros Comes a 15-30 Minute Break</w:t>
+              <w:t xml:space="preserve">After Every Four </w:t>
+            </w:r>
+            <w:proofErr w:type="spellStart"/>
+            <w:r>
+              <w:t>Pomodoros</w:t>
+            </w:r>
+            <w:proofErr w:type="spellEnd"/>
+            <w:r>
+              <w:t xml:space="preserve"> Comes a 15-30 Minute Break</w:t>
             </w:r>
           </w:p>
         </w:tc>
@@ -3906,8 +4076,15 @@
             </w:r>
           </w:p>
           <w:p>
-            <w:r>
-              <w:t xml:space="preserve">mAP allows shortening / </w:t>
+            <w:proofErr w:type="spellStart"/>
+            <w:proofErr w:type="gramStart"/>
+            <w:r>
+              <w:t>mAP</w:t>
+            </w:r>
+            <w:proofErr w:type="spellEnd"/>
+            <w:proofErr w:type="gramEnd"/>
+            <w:r>
+              <w:t xml:space="preserve"> allows shortening / </w:t>
             </w:r>
             <w:r>
               <w:t>lengthen</w:t>
@@ -3923,8 +4100,15 @@
             </w:r>
           </w:p>
           <w:p>
-            <w:r>
-              <w:t xml:space="preserve">mAP allows stopping the timer after each long break using the </w:t>
+            <w:proofErr w:type="spellStart"/>
+            <w:proofErr w:type="gramStart"/>
+            <w:r>
+              <w:t>mAP</w:t>
+            </w:r>
+            <w:proofErr w:type="spellEnd"/>
+            <w:proofErr w:type="gramEnd"/>
+            <w:r>
+              <w:t xml:space="preserve"> allows stopping the timer after each long break using the </w:t>
             </w:r>
             <w:r>
               <w:t xml:space="preserve">timer’s </w:t>
@@ -3945,7 +4129,23 @@
           </w:tcPr>
           <w:p>
             <w:r>
-              <w:t>The Pomodoro Is Indivisible. There are no half or quarter Pomodoros.</w:t>
+              <w:t xml:space="preserve">The </w:t>
+            </w:r>
+            <w:proofErr w:type="spellStart"/>
+            <w:r>
+              <w:t>Pomodoro</w:t>
+            </w:r>
+            <w:proofErr w:type="spellEnd"/>
+            <w:r>
+              <w:t xml:space="preserve"> Is Indivisible. There are no half or quarter </w:t>
+            </w:r>
+            <w:proofErr w:type="spellStart"/>
+            <w:r>
+              <w:t>Pomodoros</w:t>
+            </w:r>
+            <w:proofErr w:type="spellEnd"/>
+            <w:r>
+              <w:t>.</w:t>
             </w:r>
           </w:p>
         </w:tc>
@@ -3954,17 +4154,32 @@
             <w:tcW w:w="4522" w:type="dxa"/>
           </w:tcPr>
           <w:p>
-            <w:r>
-              <w:t xml:space="preserve">mAP allows </w:t>
+            <w:proofErr w:type="spellStart"/>
+            <w:proofErr w:type="gramStart"/>
+            <w:r>
+              <w:t>mAP</w:t>
+            </w:r>
+            <w:proofErr w:type="spellEnd"/>
+            <w:proofErr w:type="gramEnd"/>
+            <w:r>
+              <w:t xml:space="preserve"> allows </w:t>
             </w:r>
             <w:r>
               <w:t>shortening</w:t>
             </w:r>
             <w:r>
-              <w:t xml:space="preserve"> p</w:t>
-            </w:r>
-            <w:r>
-              <w:t>omodoros.</w:t>
+              <w:t xml:space="preserve"> </w:t>
+            </w:r>
+            <w:proofErr w:type="spellStart"/>
+            <w:r>
+              <w:t>p</w:t>
+            </w:r>
+            <w:r>
+              <w:t>omodoros</w:t>
+            </w:r>
+            <w:proofErr w:type="spellEnd"/>
+            <w:r>
+              <w:t>.</w:t>
             </w:r>
           </w:p>
         </w:tc>
@@ -3976,7 +4191,15 @@
           </w:tcPr>
           <w:p>
             <w:r>
-              <w:t>If a Pomodoro Begins, It Has to Ring:</w:t>
+              <w:t xml:space="preserve">If a </w:t>
+            </w:r>
+            <w:proofErr w:type="spellStart"/>
+            <w:r>
+              <w:t>Pomodoro</w:t>
+            </w:r>
+            <w:proofErr w:type="spellEnd"/>
+            <w:r>
+              <w:t xml:space="preserve"> Begins, It Has to Ring:</w:t>
             </w:r>
           </w:p>
           <w:p>
@@ -3988,7 +4211,15 @@
               </w:numPr>
             </w:pPr>
             <w:r>
-              <w:t>If a Pomodoro is interrupted definitively – i.e. the interruption isn’t handled – it’s considered void, never begun, and it can’t be recorded with an X.</w:t>
+              <w:t xml:space="preserve">If a </w:t>
+            </w:r>
+            <w:proofErr w:type="spellStart"/>
+            <w:r>
+              <w:t>Pomodoro</w:t>
+            </w:r>
+            <w:proofErr w:type="spellEnd"/>
+            <w:r>
+              <w:t xml:space="preserve"> is interrupted definitively – i.e. the interruption isn’t handled – it’s considered void, never begun, and it can’t be recorded with an X.</w:t>
             </w:r>
           </w:p>
           <w:p>
@@ -4000,7 +4231,23 @@
               </w:numPr>
             </w:pPr>
             <w:r>
-              <w:t>If an activity is completed once a Pomodoro has already begun, continue reviewing the same activity until the Pomodoro rings.</w:t>
+              <w:t xml:space="preserve">If an activity is completed once a </w:t>
+            </w:r>
+            <w:proofErr w:type="spellStart"/>
+            <w:r>
+              <w:t>Pomodoro</w:t>
+            </w:r>
+            <w:proofErr w:type="spellEnd"/>
+            <w:r>
+              <w:t xml:space="preserve"> has already begun, continue reviewing the same activity until the </w:t>
+            </w:r>
+            <w:proofErr w:type="spellStart"/>
+            <w:r>
+              <w:t>Pomodoro</w:t>
+            </w:r>
+            <w:proofErr w:type="spellEnd"/>
+            <w:r>
+              <w:t xml:space="preserve"> rings.</w:t>
             </w:r>
           </w:p>
         </w:tc>
@@ -4057,8 +4304,15 @@
                 <w:numId w:val="39"/>
               </w:numPr>
             </w:pPr>
-            <w:r>
-              <w:t>mAP allows creating</w:t>
+            <w:proofErr w:type="spellStart"/>
+            <w:proofErr w:type="gramStart"/>
+            <w:r>
+              <w:t>mAP</w:t>
+            </w:r>
+            <w:proofErr w:type="spellEnd"/>
+            <w:proofErr w:type="gramEnd"/>
+            <w:r>
+              <w:t xml:space="preserve"> allows creating</w:t>
             </w:r>
             <w:r>
               <w:t xml:space="preserve"> unplanned tasks nonetheless.</w:t>
@@ -4072,18 +4326,30 @@
                 <w:numId w:val="39"/>
               </w:numPr>
             </w:pPr>
-            <w:r>
-              <w:t xml:space="preserve">mAP allows </w:t>
+            <w:proofErr w:type="spellStart"/>
+            <w:proofErr w:type="gramStart"/>
+            <w:r>
+              <w:t>mAP</w:t>
+            </w:r>
+            <w:proofErr w:type="spellEnd"/>
+            <w:proofErr w:type="gramEnd"/>
+            <w:r>
+              <w:t xml:space="preserve"> allows </w:t>
             </w:r>
             <w:r>
               <w:t>shortening</w:t>
             </w:r>
             <w:r>
-              <w:t xml:space="preserve"> p</w:t>
+              <w:t xml:space="preserve"> </w:t>
+            </w:r>
+            <w:proofErr w:type="spellStart"/>
+            <w:r>
+              <w:t>p</w:t>
             </w:r>
             <w:r>
               <w:t>omodoros</w:t>
             </w:r>
+            <w:proofErr w:type="spellEnd"/>
             <w:r>
               <w:t>.</w:t>
             </w:r>
@@ -4097,7 +4363,15 @@
           </w:tcPr>
           <w:p>
             <w:r>
-              <w:t>Protect the Pomodoro. Inform effectively, negotiate quickly to reschedule the interruption, call back the person who interrupted you as agreed.</w:t>
+              <w:t xml:space="preserve">Protect the </w:t>
+            </w:r>
+            <w:proofErr w:type="spellStart"/>
+            <w:r>
+              <w:t>Pomodoro</w:t>
+            </w:r>
+            <w:proofErr w:type="spellEnd"/>
+            <w:r>
+              <w:t>. Inform effectively, negotiate quickly to reschedule the interruption, call back the person who interrupted you as agreed.</w:t>
             </w:r>
           </w:p>
         </w:tc>
@@ -4106,8 +4380,15 @@
             <w:tcW w:w="4522" w:type="dxa"/>
           </w:tcPr>
           <w:p>
-            <w:r>
-              <w:t>mAP allows creat</w:t>
+            <w:proofErr w:type="spellStart"/>
+            <w:proofErr w:type="gramStart"/>
+            <w:r>
+              <w:t>mAP</w:t>
+            </w:r>
+            <w:proofErr w:type="spellEnd"/>
+            <w:proofErr w:type="gramEnd"/>
+            <w:r>
+              <w:t xml:space="preserve"> allows creat</w:t>
             </w:r>
             <w:r>
               <w:t>ing</w:t>
@@ -4125,7 +4406,15 @@
               <w:t xml:space="preserve">s </w:t>
             </w:r>
             <w:r>
-              <w:t>during pomodoros.</w:t>
+              <w:t xml:space="preserve">during </w:t>
+            </w:r>
+            <w:proofErr w:type="spellStart"/>
+            <w:r>
+              <w:t>pomodoros</w:t>
+            </w:r>
+            <w:proofErr w:type="spellEnd"/>
+            <w:r>
+              <w:t>.</w:t>
             </w:r>
           </w:p>
         </w:tc>
@@ -4137,7 +4426,15 @@
           </w:tcPr>
           <w:p>
             <w:r>
-              <w:t>If It Lasts More Than 5-7 Pomodoros, Break It Down. Complex activities should be divided into several activities.</w:t>
+              <w:t xml:space="preserve">If It Lasts More Than 5-7 </w:t>
+            </w:r>
+            <w:proofErr w:type="spellStart"/>
+            <w:r>
+              <w:t>Pomodoros</w:t>
+            </w:r>
+            <w:proofErr w:type="spellEnd"/>
+            <w:r>
+              <w:t>, Break It Down. Complex activities should be divided into several activities.</w:t>
             </w:r>
           </w:p>
         </w:tc>
@@ -4146,8 +4443,15 @@
             <w:tcW w:w="4522" w:type="dxa"/>
           </w:tcPr>
           <w:p>
-            <w:r>
-              <w:t>mAP allows duplicat</w:t>
+            <w:proofErr w:type="spellStart"/>
+            <w:proofErr w:type="gramStart"/>
+            <w:r>
+              <w:t>mAP</w:t>
+            </w:r>
+            <w:proofErr w:type="spellEnd"/>
+            <w:proofErr w:type="gramEnd"/>
+            <w:r>
+              <w:t xml:space="preserve"> allows duplicat</w:t>
             </w:r>
             <w:r>
               <w:t>ing</w:t>
@@ -4165,7 +4469,15 @@
           </w:tcPr>
           <w:p>
             <w:r>
-              <w:t>If It Lasts Less Than One Pomodoro, Add It Up. Simple tasks can be combined.</w:t>
+              <w:t xml:space="preserve">If It Lasts Less Than One </w:t>
+            </w:r>
+            <w:proofErr w:type="spellStart"/>
+            <w:r>
+              <w:t>Pomodoro</w:t>
+            </w:r>
+            <w:proofErr w:type="spellEnd"/>
+            <w:r>
+              <w:t>, Add It Up. Simple tasks can be combined.</w:t>
             </w:r>
           </w:p>
         </w:tc>
@@ -4174,8 +4486,15 @@
             <w:tcW w:w="4522" w:type="dxa"/>
           </w:tcPr>
           <w:p>
-            <w:r>
-              <w:t>mAP allows merg</w:t>
+            <w:proofErr w:type="spellStart"/>
+            <w:proofErr w:type="gramStart"/>
+            <w:r>
+              <w:t>mAP</w:t>
+            </w:r>
+            <w:proofErr w:type="spellEnd"/>
+            <w:proofErr w:type="gramEnd"/>
+            <w:r>
+              <w:t xml:space="preserve"> allows merg</w:t>
             </w:r>
             <w:r>
               <w:t>ing</w:t>
@@ -4188,14 +4507,29 @@
             </w:r>
           </w:p>
           <w:p>
-            <w:r>
-              <w:t xml:space="preserve">mAP allows starting tasks with no </w:t>
+            <w:proofErr w:type="spellStart"/>
+            <w:proofErr w:type="gramStart"/>
+            <w:r>
+              <w:t>mAP</w:t>
+            </w:r>
+            <w:proofErr w:type="spellEnd"/>
+            <w:proofErr w:type="gramEnd"/>
+            <w:r>
+              <w:t xml:space="preserve"> allows starting tasks with no </w:t>
             </w:r>
             <w:r>
               <w:t>estimation</w:t>
             </w:r>
             <w:r>
-              <w:t xml:space="preserve"> (0 pomodoro)</w:t>
+              <w:t xml:space="preserve"> (0 </w:t>
+            </w:r>
+            <w:proofErr w:type="spellStart"/>
+            <w:r>
+              <w:t>pomodoro</w:t>
+            </w:r>
+            <w:proofErr w:type="spellEnd"/>
+            <w:r>
+              <w:t>)</w:t>
             </w:r>
             <w:r>
               <w:t>.</w:t>
@@ -4210,7 +4544,23 @@
           </w:tcPr>
           <w:p>
             <w:r>
-              <w:t>Results Are Achieved Pomodoro after Pomodoro.</w:t>
+              <w:t xml:space="preserve">Results Are Achieved </w:t>
+            </w:r>
+            <w:proofErr w:type="spellStart"/>
+            <w:r>
+              <w:t>Pomodoro</w:t>
+            </w:r>
+            <w:proofErr w:type="spellEnd"/>
+            <w:r>
+              <w:t xml:space="preserve"> after </w:t>
+            </w:r>
+            <w:proofErr w:type="spellStart"/>
+            <w:r>
+              <w:t>Pomodoro</w:t>
+            </w:r>
+            <w:proofErr w:type="spellEnd"/>
+            <w:r>
+              <w:t>.</w:t>
             </w:r>
           </w:p>
         </w:tc>
@@ -4219,19 +4569,41 @@
             <w:tcW w:w="4522" w:type="dxa"/>
           </w:tcPr>
           <w:p>
-            <w:r>
-              <w:t xml:space="preserve">mAP measures accuracy and analyses errors (diff). </w:t>
+            <w:proofErr w:type="spellStart"/>
+            <w:proofErr w:type="gramStart"/>
+            <w:r>
+              <w:t>mAP</w:t>
+            </w:r>
+            <w:proofErr w:type="spellEnd"/>
+            <w:proofErr w:type="gramEnd"/>
+            <w:r>
+              <w:t xml:space="preserve"> measures accuracy and analyses errors (diff). </w:t>
             </w:r>
           </w:p>
           <w:p>
-            <w:r>
-              <w:t xml:space="preserve">mAP </w:t>
+            <w:proofErr w:type="spellStart"/>
+            <w:proofErr w:type="gramStart"/>
+            <w:r>
+              <w:t>mAP</w:t>
+            </w:r>
+            <w:proofErr w:type="spellEnd"/>
+            <w:proofErr w:type="gramEnd"/>
+            <w:r>
+              <w:t xml:space="preserve"> </w:t>
             </w:r>
             <w:r>
               <w:t>allows creating</w:t>
             </w:r>
             <w:r>
-              <w:t xml:space="preserve"> burn-up and burndown charts.</w:t>
+              <w:t xml:space="preserve"> burn-up and </w:t>
+            </w:r>
+            <w:proofErr w:type="spellStart"/>
+            <w:r>
+              <w:t>burndown</w:t>
+            </w:r>
+            <w:proofErr w:type="spellEnd"/>
+            <w:r>
+              <w:t xml:space="preserve"> charts.</w:t>
             </w:r>
           </w:p>
         </w:tc>
@@ -4243,7 +4615,15 @@
           </w:tcPr>
           <w:p>
             <w:r>
-              <w:t>The Next Pomodoro Will Go Better.</w:t>
+              <w:t xml:space="preserve">The Next </w:t>
+            </w:r>
+            <w:proofErr w:type="spellStart"/>
+            <w:r>
+              <w:t>Pomodoro</w:t>
+            </w:r>
+            <w:proofErr w:type="spellEnd"/>
+            <w:r>
+              <w:t xml:space="preserve"> Will Go Better.</w:t>
             </w:r>
           </w:p>
         </w:tc>
@@ -4253,7 +4633,15 @@
           </w:tcPr>
           <w:p>
             <w:r>
-              <w:t>Just stick to mAP ;-)</w:t>
+              <w:t xml:space="preserve">Just stick to </w:t>
+            </w:r>
+            <w:proofErr w:type="spellStart"/>
+            <w:r>
+              <w:t>mAP</w:t>
+            </w:r>
+            <w:proofErr w:type="spellEnd"/>
+            <w:r>
+              <w:t xml:space="preserve"> ;-)</w:t>
             </w:r>
           </w:p>
         </w:tc>
@@ -4261,13 +4649,26 @@
     </w:tbl>
     <w:p>
       <w:r>
-        <w:t xml:space="preserve">* as per the </w:t>
+        <w:t xml:space="preserve">* </w:t>
+      </w:r>
+      <w:proofErr w:type="gramStart"/>
+      <w:r>
+        <w:t>as</w:t>
+      </w:r>
+      <w:proofErr w:type="gramEnd"/>
+      <w:r>
+        <w:t xml:space="preserve"> per the </w:t>
       </w:r>
       <w:r>
         <w:t xml:space="preserve">official book of the </w:t>
       </w:r>
-      <w:r>
-        <w:t>Pomodoro Technique</w:t>
+      <w:proofErr w:type="spellStart"/>
+      <w:r>
+        <w:t>Pomodoro</w:t>
+      </w:r>
+      <w:proofErr w:type="spellEnd"/>
+      <w:r>
+        <w:t xml:space="preserve"> Technique</w:t>
       </w:r>
       <w:r>
         <w:t>®</w:t>
@@ -4288,12 +4689,16 @@
       <w:bookmarkEnd w:id="6"/>
     </w:p>
     <w:p>
+      <w:proofErr w:type="spellStart"/>
+      <w:proofErr w:type="gramStart"/>
       <w:r>
         <w:t>m</w:t>
       </w:r>
       <w:r>
         <w:t>AP</w:t>
       </w:r>
+      <w:proofErr w:type="spellEnd"/>
+      <w:proofErr w:type="gramEnd"/>
       <w:r>
         <w:t xml:space="preserve"> </w:t>
       </w:r>
@@ -4325,7 +4730,15 @@
         <w:t>Local database</w:t>
       </w:r>
       <w:r>
-        <w:t xml:space="preserve"> (SQLite)</w:t>
+        <w:t xml:space="preserve"> (</w:t>
+      </w:r>
+      <w:proofErr w:type="spellStart"/>
+      <w:r>
+        <w:t>SQLite</w:t>
+      </w:r>
+      <w:proofErr w:type="spellEnd"/>
+      <w:r>
+        <w:t>)</w:t>
       </w:r>
       <w:r>
         <w:t xml:space="preserve"> (default)</w:t>
@@ -4333,14 +4746,24 @@
       <w:r>
         <w:t xml:space="preserve">:  this is meant to be used by individuals. At first startup, </w:t>
       </w:r>
+      <w:proofErr w:type="spellStart"/>
       <w:r>
         <w:t>mAP</w:t>
       </w:r>
+      <w:proofErr w:type="spellEnd"/>
       <w:r>
         <w:t xml:space="preserve"> </w:t>
       </w:r>
       <w:r>
-        <w:t>will create its own local database file (myagilepomodoro.db).</w:t>
+        <w:t>will create its own local database file (</w:t>
+      </w:r>
+      <w:proofErr w:type="spellStart"/>
+      <w:r>
+        <w:t>myagilepomodoro.db</w:t>
+      </w:r>
+      <w:proofErr w:type="spellEnd"/>
+      <w:r>
+        <w:t>).</w:t>
       </w:r>
     </w:p>
     <w:p>
@@ -4363,19 +4786,35 @@
         <w:t>Remote database</w:t>
       </w:r>
       <w:r>
-        <w:t xml:space="preserve"> (M</w:t>
-      </w:r>
-      <w:r>
-        <w:t>ySQL): this is meant to be used by co-located small to medium size teams</w:t>
+        <w:t xml:space="preserve"> (</w:t>
+      </w:r>
+      <w:proofErr w:type="spellStart"/>
+      <w:r>
+        <w:t>M</w:t>
+      </w:r>
+      <w:r>
+        <w:t>ySQL</w:t>
+      </w:r>
+      <w:proofErr w:type="spellEnd"/>
+      <w:r>
+        <w:t>): this is meant to be used by co-located small to medium size teams</w:t>
       </w:r>
       <w:r>
         <w:t xml:space="preserve"> (see </w:t>
       </w:r>
-      <w:r>
-        <w:rPr>
-          <w:b/>
-        </w:rPr>
-        <w:t>MySQL configuration</w:t>
+      <w:proofErr w:type="spellStart"/>
+      <w:r>
+        <w:rPr>
+          <w:b/>
+        </w:rPr>
+        <w:t>MySQL</w:t>
+      </w:r>
+      <w:proofErr w:type="spellEnd"/>
+      <w:r>
+        <w:rPr>
+          <w:b/>
+        </w:rPr>
+        <w:t xml:space="preserve"> configuration</w:t>
       </w:r>
       <w:r>
         <w:t>)</w:t>
@@ -4386,12 +4825,16 @@
     </w:p>
     <w:p/>
     <w:p>
+      <w:proofErr w:type="spellStart"/>
+      <w:proofErr w:type="gramStart"/>
       <w:r>
         <w:t>m</w:t>
       </w:r>
       <w:r>
         <w:t>AP</w:t>
       </w:r>
+      <w:proofErr w:type="spellEnd"/>
+      <w:proofErr w:type="gramEnd"/>
       <w:r>
         <w:t xml:space="preserve"> </w:t>
       </w:r>
@@ -4444,7 +4887,15 @@
         <w:t>+</w:t>
       </w:r>
       <w:r>
-        <w:t xml:space="preserve"> Pomodoro </w:t>
+        <w:t xml:space="preserve"> </w:t>
+      </w:r>
+      <w:proofErr w:type="spellStart"/>
+      <w:r>
+        <w:t>Pomodoro</w:t>
+      </w:r>
+      <w:proofErr w:type="spellEnd"/>
+      <w:r>
+        <w:t xml:space="preserve"> </w:t>
       </w:r>
       <w:r>
         <w:t>modes</w:t>
@@ -4466,17 +4917,33 @@
           <w:numId w:val="40"/>
         </w:numPr>
       </w:pPr>
-      <w:r>
-        <w:rPr>
-          <w:b/>
-        </w:rPr>
-        <w:t>Pomodoro Mode</w:t>
+      <w:proofErr w:type="spellStart"/>
+      <w:r>
+        <w:rPr>
+          <w:b/>
+        </w:rPr>
+        <w:t>Pomodoro</w:t>
+      </w:r>
+      <w:proofErr w:type="spellEnd"/>
+      <w:r>
+        <w:rPr>
+          <w:b/>
+        </w:rPr>
+        <w:t xml:space="preserve"> Mode</w:t>
       </w:r>
       <w:r>
         <w:t>:</w:t>
       </w:r>
       <w:r>
-        <w:t xml:space="preserve"> only knowledge of the Pomodoro Technique® </w:t>
+        <w:t xml:space="preserve"> only knowledge of the </w:t>
+      </w:r>
+      <w:proofErr w:type="spellStart"/>
+      <w:r>
+        <w:t>Pomodoro</w:t>
+      </w:r>
+      <w:proofErr w:type="spellEnd"/>
+      <w:r>
+        <w:t xml:space="preserve"> Technique® </w:t>
       </w:r>
       <w:r>
         <w:t>is</w:t>
@@ -4558,11 +5025,19 @@
       <w:r>
         <w:t xml:space="preserve"> (see </w:t>
       </w:r>
-      <w:r>
-        <w:rPr>
-          <w:b/>
-        </w:rPr>
-        <w:t>mAP configuration</w:t>
+      <w:proofErr w:type="spellStart"/>
+      <w:r>
+        <w:rPr>
+          <w:b/>
+        </w:rPr>
+        <w:t>mAP</w:t>
+      </w:r>
+      <w:proofErr w:type="spellEnd"/>
+      <w:r>
+        <w:rPr>
+          <w:b/>
+        </w:rPr>
+        <w:t xml:space="preserve"> configuration</w:t>
       </w:r>
       <w:r>
         <w:t>).</w:t>
@@ -4578,9 +5053,11 @@
         <w:pStyle w:val="Heading2"/>
       </w:pPr>
       <w:bookmarkStart w:id="7" w:name="_Toc413150596"/>
+      <w:proofErr w:type="spellStart"/>
       <w:r>
         <w:t>MySQL</w:t>
       </w:r>
+      <w:proofErr w:type="spellEnd"/>
       <w:r>
         <w:t xml:space="preserve"> configuration</w:t>
       </w:r>
@@ -4610,10 +5087,18 @@
         <w:t>For that, utf</w:t>
       </w:r>
       <w:r>
-        <w:t>-8 encoding must be enabled in M</w:t>
-      </w:r>
-      <w:r>
-        <w:t>ySQL’s my.ini file:</w:t>
+        <w:t xml:space="preserve">-8 encoding must be enabled in </w:t>
+      </w:r>
+      <w:proofErr w:type="spellStart"/>
+      <w:r>
+        <w:t>M</w:t>
+      </w:r>
+      <w:r>
+        <w:t>ySQL’s</w:t>
+      </w:r>
+      <w:proofErr w:type="spellEnd"/>
+      <w:r>
+        <w:t xml:space="preserve"> my.ini file:</w:t>
       </w:r>
     </w:p>
     <w:p/>
@@ -4643,16 +5128,26 @@
             <w:pPr>
               <w:pStyle w:val="NoSpacing"/>
             </w:pPr>
-            <w:r>
-              <w:t>collation_server=utf8_unicode_ci</w:t>
+            <w:proofErr w:type="spellStart"/>
+            <w:r>
+              <w:t>collation_server</w:t>
+            </w:r>
+            <w:proofErr w:type="spellEnd"/>
+            <w:r>
+              <w:t>=utf8_unicode_ci</w:t>
             </w:r>
           </w:p>
           <w:p>
             <w:pPr>
               <w:pStyle w:val="NoSpacing"/>
             </w:pPr>
-            <w:r>
-              <w:t>character_set_server=utf8</w:t>
+            <w:proofErr w:type="spellStart"/>
+            <w:r>
+              <w:t>character_set_server</w:t>
+            </w:r>
+            <w:proofErr w:type="spellEnd"/>
+            <w:r>
+              <w:t>=utf8</w:t>
             </w:r>
           </w:p>
           <w:p>
@@ -4727,10 +5222,18 @@
         <w:t>sup</w:t>
       </w:r>
       <w:r>
-        <w:t>port utf-8 by itself. Refer to M</w:t>
-      </w:r>
-      <w:r>
-        <w:t>ySQL’s documentation.</w:t>
+        <w:t xml:space="preserve">port utf-8 by itself. Refer to </w:t>
+      </w:r>
+      <w:proofErr w:type="spellStart"/>
+      <w:r>
+        <w:t>M</w:t>
+      </w:r>
+      <w:r>
+        <w:t>ySQL’s</w:t>
+      </w:r>
+      <w:proofErr w:type="spellEnd"/>
+      <w:r>
+        <w:t xml:space="preserve"> documentation.</w:t>
       </w:r>
     </w:p>
     <w:p>
@@ -4754,11 +5257,16 @@
         <w:t xml:space="preserve">file called </w:t>
       </w:r>
       <w:r>
-        <w:t>"mysql.properties</w:t>
-      </w:r>
-      <w:r>
         <w:t>"</w:t>
       </w:r>
+      <w:proofErr w:type="spellStart"/>
+      <w:r>
+        <w:t>mysql.properties</w:t>
+      </w:r>
+      <w:proofErr w:type="spellEnd"/>
+      <w:r>
+        <w:t>"</w:t>
+      </w:r>
       <w:r>
         <w:t xml:space="preserve"> </w:t>
       </w:r>
@@ -4784,8 +5292,13 @@
         <w:t xml:space="preserve"> directory </w:t>
       </w:r>
       <w:r>
-        <w:t>where mAP</w:t>
-      </w:r>
+        <w:t xml:space="preserve">where </w:t>
+      </w:r>
+      <w:proofErr w:type="spellStart"/>
+      <w:r>
+        <w:t>mAP</w:t>
+      </w:r>
+      <w:proofErr w:type="spellEnd"/>
       <w:r>
         <w:t xml:space="preserve"> </w:t>
       </w:r>
@@ -4925,9 +5438,11 @@
       <w:r>
         <w:t xml:space="preserve">, </w:t>
       </w:r>
+      <w:proofErr w:type="spellStart"/>
       <w:r>
         <w:t>mAP</w:t>
       </w:r>
+      <w:proofErr w:type="spellEnd"/>
       <w:r>
         <w:t xml:space="preserve"> </w:t>
       </w:r>
@@ -5203,9 +5718,11 @@
       <w:r>
         <w:t xml:space="preserve"> </w:t>
       </w:r>
+      <w:proofErr w:type="spellStart"/>
       <w:r>
         <w:t>mAP</w:t>
       </w:r>
+      <w:proofErr w:type="spellEnd"/>
       <w:r>
         <w:t xml:space="preserve"> wi</w:t>
       </w:r>
@@ -5215,15 +5732,18 @@
       <w:r>
         <w:t xml:space="preserve">omodoro.log). </w:t>
       </w:r>
+      <w:proofErr w:type="gramStart"/>
       <w:r>
         <w:t>Most of the time, w</w:t>
       </w:r>
       <w:r>
         <w:t xml:space="preserve">hen an error happens, </w:t>
       </w:r>
+      <w:proofErr w:type="spellStart"/>
       <w:r>
         <w:t>mAP</w:t>
       </w:r>
+      <w:proofErr w:type="spellEnd"/>
       <w:r>
         <w:t xml:space="preserve"> will write </w:t>
       </w:r>
@@ -5252,7 +5772,11 @@
         <w:t>the file</w:t>
       </w:r>
       <w:r>
-        <w:t xml:space="preserve">. </w:t>
+        <w:t>.</w:t>
+      </w:r>
+      <w:proofErr w:type="gramEnd"/>
+      <w:r>
+        <w:t xml:space="preserve"> </w:t>
       </w:r>
     </w:p>
     <w:p/>
@@ -5301,9 +5825,13 @@
       <w:r>
         <w:t xml:space="preserve"> </w:t>
       </w:r>
+      <w:proofErr w:type="spellStart"/>
+      <w:proofErr w:type="gramStart"/>
       <w:r>
         <w:t>mAP</w:t>
       </w:r>
+      <w:proofErr w:type="spellEnd"/>
+      <w:proofErr w:type="gramEnd"/>
       <w:r>
         <w:t xml:space="preserve"> </w:t>
       </w:r>
@@ -5346,11 +5874,21 @@
         <w:t xml:space="preserve">be able to </w:t>
       </w:r>
       <w:r>
-        <w:t xml:space="preserve">export data to Google Drive, a text file called "google.properties" must be created in the directory where </w:t>
-      </w:r>
+        <w:t>export data to Google Drive, a text file called "</w:t>
+      </w:r>
+      <w:proofErr w:type="spellStart"/>
+      <w:r>
+        <w:t>google.properties</w:t>
+      </w:r>
+      <w:proofErr w:type="spellEnd"/>
+      <w:r>
+        <w:t xml:space="preserve">" must be created in the directory where </w:t>
+      </w:r>
+      <w:proofErr w:type="spellStart"/>
       <w:r>
         <w:t>mAP</w:t>
       </w:r>
+      <w:proofErr w:type="spellEnd"/>
       <w:r>
         <w:t xml:space="preserve"> is located</w:t>
       </w:r>
@@ -5382,18 +5920,33 @@
             <w:tcW w:w="5974" w:type="dxa"/>
           </w:tcPr>
           <w:p>
-            <w:r>
-              <w:t xml:space="preserve">clientid=&lt;client ID&gt; </w:t>
+            <w:proofErr w:type="spellStart"/>
+            <w:r>
+              <w:t>clientid</w:t>
+            </w:r>
+            <w:proofErr w:type="spellEnd"/>
+            <w:r>
+              <w:t xml:space="preserve">=&lt;client ID&gt; </w:t>
             </w:r>
           </w:p>
           <w:p>
-            <w:r>
-              <w:t>clientsecret=&lt;client secret&gt;</w:t>
+            <w:proofErr w:type="spellStart"/>
+            <w:r>
+              <w:t>clientsecret</w:t>
+            </w:r>
+            <w:proofErr w:type="spellEnd"/>
+            <w:r>
+              <w:t>=&lt;client secret&gt;</w:t>
             </w:r>
           </w:p>
           <w:p>
-            <w:r>
-              <w:t>redirecturi=&lt;redirect URI&gt;</w:t>
+            <w:proofErr w:type="spellStart"/>
+            <w:r>
+              <w:t>redirecturi</w:t>
+            </w:r>
+            <w:proofErr w:type="spellEnd"/>
+            <w:r>
+              <w:t>=&lt;redirect URI&gt;</w:t>
             </w:r>
           </w:p>
           <w:p>
@@ -5442,13 +5995,23 @@
             </w:r>
           </w:p>
           <w:p>
-            <w:r>
-              <w:t>clientsecret=mVtt-Bq4y672MCoJk88fB900</w:t>
+            <w:proofErr w:type="spellStart"/>
+            <w:r>
+              <w:t>clientsecret</w:t>
+            </w:r>
+            <w:proofErr w:type="spellEnd"/>
+            <w:r>
+              <w:t>=mVtt-Bq4y672MCoJk88fB900</w:t>
             </w:r>
           </w:p>
           <w:p>
-            <w:r>
-              <w:t>redirecturi=urn:ietf:wg:oauth:2.0:oob</w:t>
+            <w:proofErr w:type="spellStart"/>
+            <w:r>
+              <w:t>redirecturi</w:t>
+            </w:r>
+            <w:proofErr w:type="spellEnd"/>
+            <w:r>
+              <w:t>=urn:ietf:wg:oauth:2.0:oob</w:t>
             </w:r>
           </w:p>
         </w:tc>
@@ -5465,9 +6028,11 @@
       <w:r>
         <w:t xml:space="preserve">, </w:t>
       </w:r>
+      <w:proofErr w:type="spellStart"/>
       <w:r>
         <w:t>mAP</w:t>
       </w:r>
+      <w:proofErr w:type="spellEnd"/>
       <w:r>
         <w:t xml:space="preserve"> will add </w:t>
       </w:r>
@@ -5501,12 +6066,16 @@
         <w:pStyle w:val="Heading1"/>
       </w:pPr>
       <w:bookmarkStart w:id="10" w:name="_Toc413150599"/>
+      <w:proofErr w:type="spellStart"/>
+      <w:proofErr w:type="gramStart"/>
       <w:r>
         <w:t>m</w:t>
       </w:r>
       <w:r>
         <w:t>AP</w:t>
       </w:r>
+      <w:proofErr w:type="spellEnd"/>
+      <w:proofErr w:type="gramEnd"/>
       <w:r>
         <w:t xml:space="preserve"> configuration</w:t>
       </w:r>
@@ -5579,8 +6148,13 @@
         <w:t>:</w:t>
       </w:r>
       <w:r>
-        <w:t xml:space="preserve"> Agile + Pomodoro</w:t>
-      </w:r>
+        <w:t xml:space="preserve"> Agile + </w:t>
+      </w:r>
+      <w:proofErr w:type="spellStart"/>
+      <w:r>
+        <w:t>Pomodoro</w:t>
+      </w:r>
+      <w:proofErr w:type="spellEnd"/>
       <w:r>
         <w:t xml:space="preserve">. </w:t>
       </w:r>
@@ -5597,7 +6171,15 @@
         <w:t>I</w:t>
       </w:r>
       <w:r>
-        <w:t xml:space="preserve">t is Agile common practice </w:t>
+        <w:t xml:space="preserve">t is </w:t>
+      </w:r>
+      <w:proofErr w:type="gramStart"/>
+      <w:r>
+        <w:t>Agile</w:t>
+      </w:r>
+      <w:proofErr w:type="gramEnd"/>
+      <w:r>
+        <w:t xml:space="preserve"> common practice </w:t>
       </w:r>
       <w:r>
         <w:t xml:space="preserve">for tasks </w:t>
@@ -5633,11 +6215,32 @@
         <w:t xml:space="preserve"> which set </w:t>
       </w:r>
       <w:r>
-        <w:t>the max nb of pomodoros per task</w:t>
-      </w:r>
-      <w:r>
-        <w:t xml:space="preserve"> around 20 pomodoros</w:t>
-      </w:r>
+        <w:t xml:space="preserve">the max </w:t>
+      </w:r>
+      <w:proofErr w:type="spellStart"/>
+      <w:r>
+        <w:t>nb</w:t>
+      </w:r>
+      <w:proofErr w:type="spellEnd"/>
+      <w:r>
+        <w:t xml:space="preserve"> of </w:t>
+      </w:r>
+      <w:proofErr w:type="spellStart"/>
+      <w:r>
+        <w:t>pomodoros</w:t>
+      </w:r>
+      <w:proofErr w:type="spellEnd"/>
+      <w:r>
+        <w:t xml:space="preserve"> per task</w:t>
+      </w:r>
+      <w:r>
+        <w:t xml:space="preserve"> around 20 </w:t>
+      </w:r>
+      <w:proofErr w:type="spellStart"/>
+      <w:r>
+        <w:t>pomodoros</w:t>
+      </w:r>
+      <w:proofErr w:type="spellEnd"/>
       <w:r>
         <w:t xml:space="preserve"> of 25 minutes</w:t>
       </w:r>
@@ -5651,7 +6254,35 @@
         <w:rPr>
           <w:b/>
         </w:rPr>
-        <w:t>Max nb pom/task</w:t>
+        <w:t xml:space="preserve">Max </w:t>
+      </w:r>
+      <w:proofErr w:type="spellStart"/>
+      <w:r>
+        <w:rPr>
+          <w:b/>
+        </w:rPr>
+        <w:t>nb</w:t>
+      </w:r>
+      <w:proofErr w:type="spellEnd"/>
+      <w:r>
+        <w:rPr>
+          <w:b/>
+        </w:rPr>
+        <w:t xml:space="preserve"> </w:t>
+      </w:r>
+      <w:proofErr w:type="spellStart"/>
+      <w:r>
+        <w:rPr>
+          <w:b/>
+        </w:rPr>
+        <w:t>pom</w:t>
+      </w:r>
+      <w:proofErr w:type="spellEnd"/>
+      <w:r>
+        <w:rPr>
+          <w:b/>
+        </w:rPr>
+        <w:t>/task</w:t>
       </w:r>
       <w:r>
         <w:t>)</w:t>
@@ -5674,11 +6305,19 @@
           <w:b/>
         </w:rPr>
       </w:pPr>
-      <w:r>
-        <w:rPr>
-          <w:b/>
-        </w:rPr>
-        <w:t xml:space="preserve">Pomodoro </w:t>
+      <w:proofErr w:type="spellStart"/>
+      <w:r>
+        <w:rPr>
+          <w:b/>
+        </w:rPr>
+        <w:t>Pomodoro</w:t>
+      </w:r>
+      <w:proofErr w:type="spellEnd"/>
+      <w:r>
+        <w:rPr>
+          <w:b/>
+        </w:rPr>
+        <w:t xml:space="preserve"> </w:t>
       </w:r>
       <w:r>
         <w:rPr>
@@ -5701,8 +6340,13 @@
       <w:r>
         <w:t xml:space="preserve"> </w:t>
       </w:r>
-      <w:r>
-        <w:t>Pomodoro only</w:t>
+      <w:proofErr w:type="spellStart"/>
+      <w:r>
+        <w:t>Pomodoro</w:t>
+      </w:r>
+      <w:proofErr w:type="spellEnd"/>
+      <w:r>
+        <w:t xml:space="preserve"> only</w:t>
       </w:r>
       <w:r>
         <w:t>.</w:t>
@@ -5720,7 +6364,15 @@
         </w:rPr>
       </w:pPr>
       <w:r>
-        <w:t xml:space="preserve">It is Pomodoro common practice to </w:t>
+        <w:t xml:space="preserve">It is </w:t>
+      </w:r>
+      <w:proofErr w:type="spellStart"/>
+      <w:r>
+        <w:t>Pomodoro</w:t>
+      </w:r>
+      <w:proofErr w:type="spellEnd"/>
+      <w:r>
+        <w:t xml:space="preserve"> common practice to </w:t>
       </w:r>
       <w:r>
         <w:t>set</w:t>
@@ -5729,13 +6381,37 @@
         <w:t xml:space="preserve"> the </w:t>
       </w:r>
       <w:r>
-        <w:t>max nb of pomodoros per task</w:t>
+        <w:t xml:space="preserve">max </w:t>
+      </w:r>
+      <w:proofErr w:type="spellStart"/>
+      <w:r>
+        <w:t>nb</w:t>
+      </w:r>
+      <w:proofErr w:type="spellEnd"/>
+      <w:r>
+        <w:t xml:space="preserve"> of </w:t>
+      </w:r>
+      <w:proofErr w:type="spellStart"/>
+      <w:r>
+        <w:t>pomodoros</w:t>
+      </w:r>
+      <w:proofErr w:type="spellEnd"/>
+      <w:r>
+        <w:t xml:space="preserve"> per task</w:t>
       </w:r>
       <w:r>
         <w:t xml:space="preserve"> to </w:t>
       </w:r>
       <w:r>
-        <w:t>5 pomodoros of 25 minutes</w:t>
+        <w:t xml:space="preserve">5 </w:t>
+      </w:r>
+      <w:proofErr w:type="spellStart"/>
+      <w:r>
+        <w:t>pomodoros</w:t>
+      </w:r>
+      <w:proofErr w:type="spellEnd"/>
+      <w:r>
+        <w:t xml:space="preserve"> of 25 minutes</w:t>
       </w:r>
       <w:r>
         <w:t xml:space="preserve"> </w:t>
@@ -5747,7 +6423,35 @@
         <w:rPr>
           <w:b/>
         </w:rPr>
-        <w:t>Max nb pom/task</w:t>
+        <w:t xml:space="preserve">Max </w:t>
+      </w:r>
+      <w:proofErr w:type="spellStart"/>
+      <w:r>
+        <w:rPr>
+          <w:b/>
+        </w:rPr>
+        <w:t>nb</w:t>
+      </w:r>
+      <w:proofErr w:type="spellEnd"/>
+      <w:r>
+        <w:rPr>
+          <w:b/>
+        </w:rPr>
+        <w:t xml:space="preserve"> </w:t>
+      </w:r>
+      <w:proofErr w:type="spellStart"/>
+      <w:r>
+        <w:rPr>
+          <w:b/>
+        </w:rPr>
+        <w:t>pom</w:t>
+      </w:r>
+      <w:proofErr w:type="spellEnd"/>
+      <w:r>
+        <w:rPr>
+          <w:b/>
+        </w:rPr>
+        <w:t>/task</w:t>
       </w:r>
       <w:r>
         <w:t>)</w:t>
@@ -5764,11 +6468,19 @@
           <w:numId w:val="1"/>
         </w:numPr>
       </w:pPr>
-      <w:r>
-        <w:rPr>
-          <w:b/>
-        </w:rPr>
-        <w:t>Pomodoro length</w:t>
+      <w:proofErr w:type="spellStart"/>
+      <w:r>
+        <w:rPr>
+          <w:b/>
+        </w:rPr>
+        <w:t>Pomodoro</w:t>
+      </w:r>
+      <w:proofErr w:type="spellEnd"/>
+      <w:r>
+        <w:rPr>
+          <w:b/>
+        </w:rPr>
+        <w:t xml:space="preserve"> length</w:t>
       </w:r>
       <w:r>
         <w:t xml:space="preserve">: </w:t>
@@ -5776,7 +6488,15 @@
       <w:bookmarkStart w:id="13" w:name="OLE_LINK151"/>
       <w:bookmarkStart w:id="14" w:name="OLE_LINK152"/>
       <w:r>
-        <w:t>length of pomodoros (minutes). U</w:t>
+        <w:t xml:space="preserve">length of </w:t>
+      </w:r>
+      <w:proofErr w:type="spellStart"/>
+      <w:r>
+        <w:t>pomodoros</w:t>
+      </w:r>
+      <w:proofErr w:type="spellEnd"/>
+      <w:r>
+        <w:t xml:space="preserve"> (minutes). U</w:t>
       </w:r>
       <w:r>
         <w:t xml:space="preserve">sed </w:t>
@@ -5879,7 +6599,35 @@
         <w:rPr>
           <w:b/>
         </w:rPr>
-        <w:t>Max nb pom/</w:t>
+        <w:t xml:space="preserve">Max </w:t>
+      </w:r>
+      <w:proofErr w:type="spellStart"/>
+      <w:r>
+        <w:rPr>
+          <w:b/>
+        </w:rPr>
+        <w:t>nb</w:t>
+      </w:r>
+      <w:proofErr w:type="spellEnd"/>
+      <w:r>
+        <w:rPr>
+          <w:b/>
+        </w:rPr>
+        <w:t xml:space="preserve"> </w:t>
+      </w:r>
+      <w:proofErr w:type="spellStart"/>
+      <w:r>
+        <w:rPr>
+          <w:b/>
+        </w:rPr>
+        <w:t>pom</w:t>
+      </w:r>
+      <w:proofErr w:type="spellEnd"/>
+      <w:r>
+        <w:rPr>
+          <w:b/>
+        </w:rPr>
+        <w:t>/</w:t>
       </w:r>
       <w:r>
         <w:rPr>
@@ -5896,10 +6644,18 @@
         <w:t>m</w:t>
       </w:r>
       <w:r>
-        <w:t>aximum number of p</w:t>
-      </w:r>
-      <w:r>
-        <w:t xml:space="preserve">omodoros per </w:t>
+        <w:t xml:space="preserve">aximum number of </w:t>
+      </w:r>
+      <w:proofErr w:type="spellStart"/>
+      <w:r>
+        <w:t>p</w:t>
+      </w:r>
+      <w:r>
+        <w:t>omodoros</w:t>
+      </w:r>
+      <w:proofErr w:type="spellEnd"/>
+      <w:r>
+        <w:t xml:space="preserve"> per </w:t>
       </w:r>
       <w:r>
         <w:t>task</w:t>
@@ -5932,7 +6688,15 @@
         <w:t>with</w:t>
       </w:r>
       <w:r>
-        <w:t xml:space="preserve"> too many pomodoros.</w:t>
+        <w:t xml:space="preserve"> too many </w:t>
+      </w:r>
+      <w:proofErr w:type="spellStart"/>
+      <w:r>
+        <w:t>pomodoros</w:t>
+      </w:r>
+      <w:proofErr w:type="spellEnd"/>
+      <w:r>
+        <w:t>.</w:t>
       </w:r>
       <w:bookmarkEnd w:id="20"/>
       <w:bookmarkEnd w:id="21"/>
@@ -5949,23 +6713,53 @@
         <w:rPr>
           <w:b/>
         </w:rPr>
-        <w:t>Max nb pom/day</w:t>
-      </w:r>
+        <w:t xml:space="preserve">Max </w:t>
+      </w:r>
+      <w:proofErr w:type="spellStart"/>
+      <w:r>
+        <w:rPr>
+          <w:b/>
+        </w:rPr>
+        <w:t>nb</w:t>
+      </w:r>
+      <w:proofErr w:type="spellEnd"/>
       <w:r>
         <w:rPr>
           <w:b/>
         </w:rPr>
         <w:t xml:space="preserve"> </w:t>
       </w:r>
+      <w:proofErr w:type="spellStart"/>
+      <w:r>
+        <w:rPr>
+          <w:b/>
+        </w:rPr>
+        <w:t>pom</w:t>
+      </w:r>
+      <w:proofErr w:type="spellEnd"/>
+      <w:r>
+        <w:rPr>
+          <w:b/>
+        </w:rPr>
+        <w:t>/day</w:t>
+      </w:r>
+      <w:r>
+        <w:rPr>
+          <w:b/>
+        </w:rPr>
+        <w:t xml:space="preserve"> </w:t>
+      </w:r>
       <w:r>
         <w:t>(</w:t>
       </w:r>
+      <w:proofErr w:type="spellStart"/>
       <w:r>
         <w:rPr>
           <w:b/>
         </w:rPr>
         <w:t>Pomodoro</w:t>
       </w:r>
+      <w:proofErr w:type="spellEnd"/>
       <w:r>
         <w:t xml:space="preserve"> </w:t>
       </w:r>
@@ -5988,10 +6782,18 @@
         <w:t>axim</w:t>
       </w:r>
       <w:r>
-        <w:t>um number of p</w:t>
-      </w:r>
-      <w:r>
-        <w:t>omodoros per day.</w:t>
+        <w:t xml:space="preserve">um number of </w:t>
+      </w:r>
+      <w:proofErr w:type="spellStart"/>
+      <w:r>
+        <w:t>p</w:t>
+      </w:r>
+      <w:r>
+        <w:t>omodoros</w:t>
+      </w:r>
+      <w:proofErr w:type="spellEnd"/>
+      <w:r>
+        <w:t xml:space="preserve"> per day.</w:t>
       </w:r>
       <w:r>
         <w:t xml:space="preserve"> Used</w:t>
@@ -6006,19 +6808,32 @@
         <w:t xml:space="preserve">from adding </w:t>
       </w:r>
       <w:r>
-        <w:t>too many pomodoros</w:t>
-      </w:r>
+        <w:t xml:space="preserve">too many </w:t>
+      </w:r>
+      <w:proofErr w:type="spellStart"/>
+      <w:r>
+        <w:t>pomodoros</w:t>
+      </w:r>
+      <w:proofErr w:type="spellEnd"/>
       <w:r>
         <w:t xml:space="preserve"> to </w:t>
       </w:r>
       <w:r>
         <w:t xml:space="preserve">the </w:t>
       </w:r>
-      <w:r>
-        <w:rPr>
-          <w:b/>
-        </w:rPr>
-        <w:t xml:space="preserve">ToDo </w:t>
+      <w:proofErr w:type="spellStart"/>
+      <w:r>
+        <w:rPr>
+          <w:b/>
+        </w:rPr>
+        <w:t>ToDo</w:t>
+      </w:r>
+      <w:proofErr w:type="spellEnd"/>
+      <w:r>
+        <w:rPr>
+          <w:b/>
+        </w:rPr>
+        <w:t xml:space="preserve"> </w:t>
       </w:r>
       <w:r>
         <w:rPr>
@@ -6036,7 +6851,15 @@
         <w:t xml:space="preserve"> (</w:t>
       </w:r>
       <w:r>
-        <w:t>the Pomodoro Technique</w:t>
+        <w:t xml:space="preserve">the </w:t>
+      </w:r>
+      <w:proofErr w:type="spellStart"/>
+      <w:r>
+        <w:t>Pomodoro</w:t>
+      </w:r>
+      <w:proofErr w:type="spellEnd"/>
+      <w:r>
+        <w:t xml:space="preserve"> Technique</w:t>
       </w:r>
       <w:r>
         <w:t>®</w:t>
@@ -6048,7 +6871,15 @@
         <w:t xml:space="preserve"> the </w:t>
       </w:r>
       <w:r>
-        <w:t>"ToDo Today Sheet"</w:t>
+        <w:t>"</w:t>
+      </w:r>
+      <w:proofErr w:type="spellStart"/>
+      <w:r>
+        <w:t>ToDo</w:t>
+      </w:r>
+      <w:proofErr w:type="spellEnd"/>
+      <w:r>
+        <w:t xml:space="preserve"> Today Sheet"</w:t>
       </w:r>
       <w:r>
         <w:t xml:space="preserve"> </w:t>
@@ -6080,20 +6911,50 @@
           <w:numId w:val="1"/>
         </w:numPr>
       </w:pPr>
-      <w:r>
-        <w:rPr>
-          <w:b/>
-        </w:rPr>
-        <w:t>Nb pom/set</w:t>
+      <w:proofErr w:type="spellStart"/>
+      <w:r>
+        <w:rPr>
+          <w:b/>
+        </w:rPr>
+        <w:t>Nb</w:t>
+      </w:r>
+      <w:proofErr w:type="spellEnd"/>
+      <w:r>
+        <w:rPr>
+          <w:b/>
+        </w:rPr>
+        <w:t xml:space="preserve"> </w:t>
+      </w:r>
+      <w:proofErr w:type="spellStart"/>
+      <w:r>
+        <w:rPr>
+          <w:b/>
+        </w:rPr>
+        <w:t>pom</w:t>
+      </w:r>
+      <w:proofErr w:type="spellEnd"/>
+      <w:r>
+        <w:rPr>
+          <w:b/>
+        </w:rPr>
+        <w:t>/set</w:t>
       </w:r>
       <w:r>
         <w:t xml:space="preserve">: </w:t>
       </w:r>
       <w:r>
-        <w:t>number of p</w:t>
-      </w:r>
-      <w:r>
-        <w:t>omodoros per s</w:t>
+        <w:t xml:space="preserve">number of </w:t>
+      </w:r>
+      <w:proofErr w:type="spellStart"/>
+      <w:r>
+        <w:t>p</w:t>
+      </w:r>
+      <w:r>
+        <w:t>omodoros</w:t>
+      </w:r>
+      <w:proofErr w:type="spellEnd"/>
+      <w:r>
+        <w:t xml:space="preserve"> per s</w:t>
       </w:r>
       <w:r>
         <w:t xml:space="preserve">et. Used </w:t>
@@ -6116,17 +6977,27 @@
       <w:r>
         <w:t xml:space="preserve">ong breaks </w:t>
       </w:r>
+      <w:proofErr w:type="gramStart"/>
       <w:r>
         <w:t>happen</w:t>
       </w:r>
+      <w:proofErr w:type="gramEnd"/>
       <w:r>
         <w:t xml:space="preserve"> every s</w:t>
       </w:r>
       <w:r>
-        <w:t>et of p</w:t>
-      </w:r>
-      <w:r>
-        <w:t>omodoros.</w:t>
+        <w:t xml:space="preserve">et of </w:t>
+      </w:r>
+      <w:proofErr w:type="spellStart"/>
+      <w:r>
+        <w:t>p</w:t>
+      </w:r>
+      <w:r>
+        <w:t>omodoros</w:t>
+      </w:r>
+      <w:proofErr w:type="spellEnd"/>
+      <w:r>
+        <w:t>.</w:t>
       </w:r>
     </w:p>
     <w:p>
@@ -6188,11 +7059,16 @@
       <w:bookmarkEnd w:id="24"/>
       <w:bookmarkEnd w:id="25"/>
       <w:r>
-        <w:t>during p</w:t>
+        <w:t xml:space="preserve">during </w:t>
+      </w:r>
+      <w:proofErr w:type="spellStart"/>
+      <w:r>
+        <w:t>p</w:t>
       </w:r>
       <w:r>
         <w:t>omodoros</w:t>
       </w:r>
+      <w:proofErr w:type="spellEnd"/>
       <w:r>
         <w:t xml:space="preserve"> only</w:t>
       </w:r>
@@ -6227,16 +7103,32 @@
         <w:t xml:space="preserve">Ringing happens </w:t>
       </w:r>
       <w:r>
-        <w:t>at the end of p</w:t>
-      </w:r>
-      <w:r>
-        <w:t xml:space="preserve">omodoros and </w:t>
+        <w:t xml:space="preserve">at the end of </w:t>
+      </w:r>
+      <w:proofErr w:type="spellStart"/>
+      <w:r>
+        <w:t>p</w:t>
+      </w:r>
+      <w:r>
+        <w:t>omodoros</w:t>
+      </w:r>
+      <w:proofErr w:type="spellEnd"/>
+      <w:r>
+        <w:t xml:space="preserve"> and </w:t>
       </w:r>
       <w:r>
         <w:t xml:space="preserve">the </w:t>
       </w:r>
       <w:r>
-        <w:t>start of pomodoros after the break</w:t>
+        <w:t xml:space="preserve">start of </w:t>
+      </w:r>
+      <w:proofErr w:type="spellStart"/>
+      <w:r>
+        <w:t>pomodoros</w:t>
+      </w:r>
+      <w:proofErr w:type="spellEnd"/>
+      <w:r>
+        <w:t xml:space="preserve"> after the break</w:t>
       </w:r>
       <w:r>
         <w:t>.</w:t>
@@ -6298,12 +7190,33 @@
         <w:ind w:left="1440" w:firstLine="720"/>
       </w:pPr>
       <w:r>
-        <w:t>English (United States): MMM dd yyyy</w:t>
+        <w:t xml:space="preserve">English (United States): MMM </w:t>
+      </w:r>
+      <w:proofErr w:type="spellStart"/>
+      <w:r>
+        <w:t>dd</w:t>
+      </w:r>
+      <w:proofErr w:type="spellEnd"/>
+      <w:r>
+        <w:t xml:space="preserve"> </w:t>
+      </w:r>
+      <w:proofErr w:type="spellStart"/>
+      <w:r>
+        <w:t>yyyy</w:t>
       </w:r>
       <w:bookmarkStart w:id="28" w:name="OLE_LINK283"/>
       <w:bookmarkStart w:id="29" w:name="OLE_LINK284"/>
-      <w:r>
-        <w:t xml:space="preserve"> (eg. Sep 06 2011)</w:t>
+      <w:proofErr w:type="spellEnd"/>
+      <w:r>
+        <w:t xml:space="preserve"> (</w:t>
+      </w:r>
+      <w:proofErr w:type="spellStart"/>
+      <w:r>
+        <w:t>eg</w:t>
+      </w:r>
+      <w:proofErr w:type="spellEnd"/>
+      <w:r>
+        <w:t>. Sep 06 2011)</w:t>
       </w:r>
       <w:bookmarkEnd w:id="28"/>
       <w:bookmarkEnd w:id="29"/>
@@ -6314,7 +7227,31 @@
         <w:ind w:left="1440" w:firstLine="720"/>
       </w:pPr>
       <w:r>
-        <w:t>Others: dd MMM yyyy (eg. 06 Sep 2011)</w:t>
+        <w:t xml:space="preserve">Others: </w:t>
+      </w:r>
+      <w:proofErr w:type="spellStart"/>
+      <w:r>
+        <w:t>dd</w:t>
+      </w:r>
+      <w:proofErr w:type="spellEnd"/>
+      <w:r>
+        <w:t xml:space="preserve"> MMM </w:t>
+      </w:r>
+      <w:proofErr w:type="spellStart"/>
+      <w:r>
+        <w:t>yyyy</w:t>
+      </w:r>
+      <w:proofErr w:type="spellEnd"/>
+      <w:r>
+        <w:t xml:space="preserve"> (</w:t>
+      </w:r>
+      <w:proofErr w:type="spellStart"/>
+      <w:r>
+        <w:t>eg</w:t>
+      </w:r>
+      <w:proofErr w:type="spellEnd"/>
+      <w:r>
+        <w:t>. 06 Sep 2011)</w:t>
       </w:r>
     </w:p>
     <w:p>
@@ -6337,12 +7274,28 @@
         <w:ind w:left="1440" w:firstLine="720"/>
       </w:pPr>
       <w:r>
-        <w:t xml:space="preserve">English: hh:mm a </w:t>
+        <w:t xml:space="preserve">English: </w:t>
+      </w:r>
+      <w:proofErr w:type="spellStart"/>
+      <w:r>
+        <w:t>hh:mm</w:t>
+      </w:r>
+      <w:proofErr w:type="spellEnd"/>
+      <w:r>
+        <w:t xml:space="preserve"> a </w:t>
       </w:r>
       <w:bookmarkStart w:id="30" w:name="OLE_LINK285"/>
       <w:bookmarkStart w:id="31" w:name="OLE_LINK286"/>
       <w:r>
-        <w:t>(eg. 04:35 PM)</w:t>
+        <w:t>(</w:t>
+      </w:r>
+      <w:proofErr w:type="spellStart"/>
+      <w:r>
+        <w:t>eg</w:t>
+      </w:r>
+      <w:proofErr w:type="spellEnd"/>
+      <w:r>
+        <w:t>. 04:35 PM)</w:t>
       </w:r>
       <w:bookmarkEnd w:id="30"/>
       <w:bookmarkEnd w:id="31"/>
@@ -6353,7 +7306,23 @@
         <w:ind w:left="1440" w:firstLine="720"/>
       </w:pPr>
       <w:r>
-        <w:t>Others: HH:mm (eg. 16:35)</w:t>
+        <w:t xml:space="preserve">Others: </w:t>
+      </w:r>
+      <w:proofErr w:type="spellStart"/>
+      <w:r>
+        <w:t>HH:mm</w:t>
+      </w:r>
+      <w:proofErr w:type="spellEnd"/>
+      <w:r>
+        <w:t xml:space="preserve"> (</w:t>
+      </w:r>
+      <w:proofErr w:type="spellStart"/>
+      <w:r>
+        <w:t>eg</w:t>
+      </w:r>
+      <w:proofErr w:type="spellEnd"/>
+      <w:r>
+        <w:t>. 16:35)</w:t>
       </w:r>
     </w:p>
     <w:p>
@@ -6496,8 +7465,13 @@
       <w:r>
         <w:t>estimates (</w:t>
       </w:r>
-      <w:r>
-        <w:t xml:space="preserve">pomodoros </w:t>
+      <w:proofErr w:type="spellStart"/>
+      <w:r>
+        <w:t>pomodoros</w:t>
+      </w:r>
+      <w:proofErr w:type="spellEnd"/>
+      <w:r>
+        <w:t xml:space="preserve"> </w:t>
       </w:r>
       <w:r>
         <w:t>+</w:t>
@@ -6684,8 +7658,13 @@
               <w:t>2</w:t>
             </w:r>
             <w:r>
-              <w:t xml:space="preserve"> pom</w:t>
-            </w:r>
+              <w:t xml:space="preserve"> </w:t>
+            </w:r>
+            <w:proofErr w:type="spellStart"/>
+            <w:r>
+              <w:t>pom</w:t>
+            </w:r>
+            <w:proofErr w:type="spellEnd"/>
           </w:p>
         </w:tc>
         <w:tc>
@@ -6700,8 +7679,13 @@
               <w:t>4</w:t>
             </w:r>
             <w:r>
-              <w:t xml:space="preserve"> pom</w:t>
-            </w:r>
+              <w:t xml:space="preserve"> </w:t>
+            </w:r>
+            <w:proofErr w:type="spellStart"/>
+            <w:r>
+              <w:t>pom</w:t>
+            </w:r>
+            <w:proofErr w:type="spellEnd"/>
           </w:p>
         </w:tc>
       </w:tr>
@@ -6717,8 +7701,21 @@
             <w:pPr>
               <w:jc w:val="center"/>
             </w:pPr>
-            <w:r>
-              <w:t>Nb pom/set</w:t>
+            <w:proofErr w:type="spellStart"/>
+            <w:r>
+              <w:t>Nb</w:t>
+            </w:r>
+            <w:proofErr w:type="spellEnd"/>
+            <w:r>
+              <w:t xml:space="preserve"> </w:t>
+            </w:r>
+            <w:proofErr w:type="spellStart"/>
+            <w:r>
+              <w:t>pom</w:t>
+            </w:r>
+            <w:proofErr w:type="spellEnd"/>
+            <w:r>
+              <w:t>/set</w:t>
             </w:r>
           </w:p>
         </w:tc>
@@ -6737,8 +7734,13 @@
               <w:t>4</w:t>
             </w:r>
             <w:r>
-              <w:t xml:space="preserve"> pom</w:t>
-            </w:r>
+              <w:t xml:space="preserve"> </w:t>
+            </w:r>
+            <w:proofErr w:type="spellStart"/>
+            <w:r>
+              <w:t>pom</w:t>
+            </w:r>
+            <w:proofErr w:type="spellEnd"/>
           </w:p>
         </w:tc>
         <w:tc>
@@ -6756,8 +7758,13 @@
               <w:t>4</w:t>
             </w:r>
             <w:r>
-              <w:t xml:space="preserve"> pom</w:t>
-            </w:r>
+              <w:t xml:space="preserve"> </w:t>
+            </w:r>
+            <w:proofErr w:type="spellStart"/>
+            <w:r>
+              <w:t>pom</w:t>
+            </w:r>
+            <w:proofErr w:type="spellEnd"/>
           </w:p>
         </w:tc>
       </w:tr>
@@ -6813,7 +7820,21 @@
               <w:rPr>
                 <w:i/>
               </w:rPr>
-              <w:t>2 * Pomodoro length</w:t>
+              <w:t xml:space="preserve">2 * </w:t>
+            </w:r>
+            <w:proofErr w:type="spellStart"/>
+            <w:r>
+              <w:rPr>
+                <w:i/>
+              </w:rPr>
+              <w:t>Pomodoro</w:t>
+            </w:r>
+            <w:proofErr w:type="spellEnd"/>
+            <w:r>
+              <w:rPr>
+                <w:i/>
+              </w:rPr>
+              <w:t xml:space="preserve"> length</w:t>
             </w:r>
           </w:p>
           <w:p>
@@ -6864,7 +7885,21 @@
               <w:rPr>
                 <w:i/>
               </w:rPr>
-              <w:t xml:space="preserve"> * Pomodoro length</w:t>
+              <w:t xml:space="preserve"> * </w:t>
+            </w:r>
+            <w:proofErr w:type="spellStart"/>
+            <w:r>
+              <w:rPr>
+                <w:i/>
+              </w:rPr>
+              <w:t>Pomodoro</w:t>
+            </w:r>
+            <w:proofErr w:type="spellEnd"/>
+            <w:r>
+              <w:rPr>
+                <w:i/>
+              </w:rPr>
+              <w:t xml:space="preserve"> length</w:t>
             </w:r>
           </w:p>
           <w:p>
@@ -6932,8 +7967,13 @@
             <w:pPr>
               <w:jc w:val="center"/>
             </w:pPr>
-            <w:r>
-              <w:t>Pomodoro length</w:t>
+            <w:proofErr w:type="spellStart"/>
+            <w:r>
+              <w:t>Pomodoro</w:t>
+            </w:r>
+            <w:proofErr w:type="spellEnd"/>
+            <w:r>
+              <w:t xml:space="preserve"> length</w:t>
             </w:r>
           </w:p>
         </w:tc>
@@ -7144,7 +8184,15 @@
         <w:t xml:space="preserve">: </w:t>
       </w:r>
       <w:r>
-        <w:t xml:space="preserve">used to convert estimates (pomodoros) into time </w:t>
+        <w:t>used to convert estimates (</w:t>
+      </w:r>
+      <w:proofErr w:type="spellStart"/>
+      <w:r>
+        <w:t>pomodoros</w:t>
+      </w:r>
+      <w:proofErr w:type="spellEnd"/>
+      <w:r>
+        <w:t xml:space="preserve">) into time </w:t>
       </w:r>
       <w:r>
         <w:t>"</w:t>
@@ -7278,9 +8326,11 @@
             <w:r>
               <w:t xml:space="preserve"> (</w:t>
             </w:r>
+            <w:proofErr w:type="spellStart"/>
             <w:r>
               <w:t>pomodoros</w:t>
             </w:r>
+            <w:proofErr w:type="spellEnd"/>
             <w:r>
               <w:t>)</w:t>
             </w:r>
@@ -7298,8 +8348,13 @@
               <w:t>2</w:t>
             </w:r>
             <w:r>
-              <w:t xml:space="preserve"> pom</w:t>
-            </w:r>
+              <w:t xml:space="preserve"> </w:t>
+            </w:r>
+            <w:proofErr w:type="spellStart"/>
+            <w:r>
+              <w:t>pom</w:t>
+            </w:r>
+            <w:proofErr w:type="spellEnd"/>
           </w:p>
         </w:tc>
         <w:tc>
@@ -7314,8 +8369,13 @@
               <w:t>4</w:t>
             </w:r>
             <w:r>
-              <w:t xml:space="preserve"> pom</w:t>
-            </w:r>
+              <w:t xml:space="preserve"> </w:t>
+            </w:r>
+            <w:proofErr w:type="spellStart"/>
+            <w:r>
+              <w:t>pom</w:t>
+            </w:r>
+            <w:proofErr w:type="spellEnd"/>
           </w:p>
         </w:tc>
       </w:tr>
@@ -7331,8 +8391,21 @@
             <w:pPr>
               <w:jc w:val="center"/>
             </w:pPr>
-            <w:r>
-              <w:t>Nb pom/set</w:t>
+            <w:proofErr w:type="spellStart"/>
+            <w:r>
+              <w:t>Nb</w:t>
+            </w:r>
+            <w:proofErr w:type="spellEnd"/>
+            <w:r>
+              <w:t xml:space="preserve"> </w:t>
+            </w:r>
+            <w:proofErr w:type="spellStart"/>
+            <w:r>
+              <w:t>pom</w:t>
+            </w:r>
+            <w:proofErr w:type="spellEnd"/>
+            <w:r>
+              <w:t>/set</w:t>
             </w:r>
           </w:p>
         </w:tc>
@@ -7351,8 +8424,13 @@
               <w:t>4</w:t>
             </w:r>
             <w:r>
-              <w:t xml:space="preserve"> pom</w:t>
-            </w:r>
+              <w:t xml:space="preserve"> </w:t>
+            </w:r>
+            <w:proofErr w:type="spellStart"/>
+            <w:r>
+              <w:t>pom</w:t>
+            </w:r>
+            <w:proofErr w:type="spellEnd"/>
           </w:p>
         </w:tc>
         <w:tc>
@@ -7370,8 +8448,13 @@
               <w:t>4</w:t>
             </w:r>
             <w:r>
-              <w:t xml:space="preserve"> pom</w:t>
-            </w:r>
+              <w:t xml:space="preserve"> </w:t>
+            </w:r>
+            <w:proofErr w:type="spellStart"/>
+            <w:r>
+              <w:t>pom</w:t>
+            </w:r>
+            <w:proofErr w:type="spellEnd"/>
           </w:p>
         </w:tc>
       </w:tr>
@@ -7422,7 +8505,21 @@
               <w:rPr>
                 <w:i/>
               </w:rPr>
-              <w:t>2 * Pomodoro length</w:t>
+              <w:t xml:space="preserve">2 * </w:t>
+            </w:r>
+            <w:proofErr w:type="spellStart"/>
+            <w:r>
+              <w:rPr>
+                <w:i/>
+              </w:rPr>
+              <w:t>Pomodoro</w:t>
+            </w:r>
+            <w:proofErr w:type="spellEnd"/>
+            <w:r>
+              <w:rPr>
+                <w:i/>
+              </w:rPr>
+              <w:t xml:space="preserve"> length</w:t>
             </w:r>
           </w:p>
         </w:tc>
@@ -7453,7 +8550,21 @@
               <w:rPr>
                 <w:i/>
               </w:rPr>
-              <w:t xml:space="preserve"> * Pomodoro length</w:t>
+              <w:t xml:space="preserve"> * </w:t>
+            </w:r>
+            <w:proofErr w:type="spellStart"/>
+            <w:r>
+              <w:rPr>
+                <w:i/>
+              </w:rPr>
+              <w:t>Pomodoro</w:t>
+            </w:r>
+            <w:proofErr w:type="spellEnd"/>
+            <w:r>
+              <w:rPr>
+                <w:i/>
+              </w:rPr>
+              <w:t xml:space="preserve"> length</w:t>
             </w:r>
           </w:p>
           <w:p>
@@ -7473,8 +8584,13 @@
             <w:pPr>
               <w:jc w:val="center"/>
             </w:pPr>
-            <w:r>
-              <w:t>Pomodoro length</w:t>
+            <w:proofErr w:type="spellStart"/>
+            <w:r>
+              <w:t>Pomodoro</w:t>
+            </w:r>
+            <w:proofErr w:type="spellEnd"/>
+            <w:r>
+              <w:t xml:space="preserve"> length</w:t>
             </w:r>
           </w:p>
         </w:tc>
@@ -7611,9 +8727,11 @@
       <w:r>
         <w:t xml:space="preserve">set </w:t>
       </w:r>
+      <w:proofErr w:type="spellStart"/>
       <w:r>
         <w:t>mAP</w:t>
       </w:r>
+      <w:proofErr w:type="spellEnd"/>
       <w:r>
         <w:t xml:space="preserve"> </w:t>
       </w:r>
@@ -7677,9 +8795,11 @@
       <w:r>
         <w:t xml:space="preserve"> </w:t>
       </w:r>
+      <w:proofErr w:type="spellStart"/>
       <w:r>
         <w:t>mAP</w:t>
       </w:r>
+      <w:proofErr w:type="spellEnd"/>
       <w:r>
         <w:t xml:space="preserve"> </w:t>
       </w:r>
@@ -7714,7 +8834,15 @@
         <w:t>when</w:t>
       </w:r>
       <w:r>
-        <w:t xml:space="preserve"> a pomodoro starts (ring), ends (ring) or </w:t>
+        <w:t xml:space="preserve"> a </w:t>
+      </w:r>
+      <w:proofErr w:type="spellStart"/>
+      <w:r>
+        <w:t>pomodoro</w:t>
+      </w:r>
+      <w:proofErr w:type="spellEnd"/>
+      <w:r>
+        <w:t xml:space="preserve"> starts (ring), ends (ring) or </w:t>
       </w:r>
       <w:r>
         <w:t xml:space="preserve">a task </w:t>
@@ -7737,9 +8865,11 @@
       <w:r>
         <w:t xml:space="preserve"> </w:t>
       </w:r>
+      <w:proofErr w:type="spellStart"/>
       <w:r>
         <w:t>mAP</w:t>
       </w:r>
+      <w:proofErr w:type="spellEnd"/>
       <w:r>
         <w:t xml:space="preserve"> is minimized, in the System tray or in the background</w:t>
       </w:r>
@@ -7776,8 +8906,13 @@
       <w:r>
         <w:t xml:space="preserve"> </w:t>
       </w:r>
-      <w:r>
-        <w:t xml:space="preserve">mAP‘s </w:t>
+      <w:proofErr w:type="spellStart"/>
+      <w:r>
+        <w:t>mAP‘s</w:t>
+      </w:r>
+      <w:proofErr w:type="spellEnd"/>
+      <w:r>
+        <w:t xml:space="preserve"> </w:t>
       </w:r>
       <w:r>
         <w:t>look and feel</w:t>
@@ -7807,8 +8942,15 @@
       <w:bookmarkEnd w:id="32"/>
     </w:p>
     <w:p>
-      <w:r>
-        <w:t xml:space="preserve">mAP makes the </w:t>
+      <w:proofErr w:type="spellStart"/>
+      <w:proofErr w:type="gramStart"/>
+      <w:r>
+        <w:t>mAP</w:t>
+      </w:r>
+      <w:proofErr w:type="spellEnd"/>
+      <w:proofErr w:type="gramEnd"/>
+      <w:r>
+        <w:t xml:space="preserve"> makes the </w:t>
       </w:r>
       <w:r>
         <w:t xml:space="preserve">management of tasks </w:t>
@@ -7840,8 +8982,13 @@
       <w:r>
         <w:t xml:space="preserve">management of </w:t>
       </w:r>
-      <w:r>
-        <w:t>ToDo list</w:t>
+      <w:proofErr w:type="spellStart"/>
+      <w:r>
+        <w:t>ToDo</w:t>
+      </w:r>
+      <w:proofErr w:type="spellEnd"/>
+      <w:r>
+        <w:t xml:space="preserve"> list</w:t>
       </w:r>
       <w:r>
         <w:t>s</w:t>
@@ -7877,7 +9024,15 @@
         <w:t>gile</w:t>
       </w:r>
       <w:r>
-        <w:t xml:space="preserve"> Pomodoro Technician’s life</w:t>
+        <w:t xml:space="preserve"> </w:t>
+      </w:r>
+      <w:proofErr w:type="spellStart"/>
+      <w:r>
+        <w:t>Pomodoro</w:t>
+      </w:r>
+      <w:proofErr w:type="spellEnd"/>
+      <w:r>
+        <w:t xml:space="preserve"> Technician’s life</w:t>
       </w:r>
       <w:bookmarkEnd w:id="33"/>
     </w:p>
@@ -7928,12 +9083,14 @@
       <w:r>
         <w:t xml:space="preserve"> or </w:t>
       </w:r>
+      <w:proofErr w:type="spellStart"/>
       <w:r>
         <w:rPr>
           <w:b/>
         </w:rPr>
         <w:t>Pomodoro</w:t>
       </w:r>
+      <w:proofErr w:type="spellEnd"/>
       <w:r>
         <w:t>.</w:t>
       </w:r>
@@ -8082,7 +9239,15 @@
       <w:bookmarkEnd w:id="34"/>
       <w:bookmarkEnd w:id="35"/>
       <w:r>
-        <w:t>" in the Pomodoro Technique®)</w:t>
+        <w:t xml:space="preserve">" in the </w:t>
+      </w:r>
+      <w:proofErr w:type="spellStart"/>
+      <w:r>
+        <w:t>Pomodoro</w:t>
+      </w:r>
+      <w:proofErr w:type="spellEnd"/>
+      <w:r>
+        <w:t xml:space="preserve"> Technique®)</w:t>
       </w:r>
       <w:r>
         <w:t>.</w:t>
@@ -8114,11 +9279,19 @@
       <w:r>
         <w:t xml:space="preserve"> tasks to the </w:t>
       </w:r>
-      <w:r>
-        <w:rPr>
-          <w:b/>
-        </w:rPr>
-        <w:t xml:space="preserve">ToDo </w:t>
+      <w:proofErr w:type="spellStart"/>
+      <w:r>
+        <w:rPr>
+          <w:b/>
+        </w:rPr>
+        <w:t>ToDo</w:t>
+      </w:r>
+      <w:proofErr w:type="spellEnd"/>
+      <w:r>
+        <w:rPr>
+          <w:b/>
+        </w:rPr>
+        <w:t xml:space="preserve"> </w:t>
       </w:r>
       <w:r>
         <w:rPr>
@@ -8159,14 +9332,27 @@
       <w:r>
         <w:t>"</w:t>
       </w:r>
-      <w:r>
-        <w:t>ToDo Today Sheet</w:t>
+      <w:proofErr w:type="spellStart"/>
+      <w:r>
+        <w:t>ToDo</w:t>
+      </w:r>
+      <w:proofErr w:type="spellEnd"/>
+      <w:r>
+        <w:t xml:space="preserve"> Today Sheet</w:t>
       </w:r>
       <w:r>
         <w:t>"</w:t>
       </w:r>
       <w:r>
-        <w:t xml:space="preserve"> in the Pomodoro Technique®)</w:t>
+        <w:t xml:space="preserve"> in the </w:t>
+      </w:r>
+      <w:proofErr w:type="spellStart"/>
+      <w:r>
+        <w:t>Pomodoro</w:t>
+      </w:r>
+      <w:proofErr w:type="spellEnd"/>
+      <w:r>
+        <w:t xml:space="preserve"> Technique®)</w:t>
       </w:r>
       <w:r>
         <w:t>.</w:t>
@@ -8183,11 +9369,19 @@
       <w:r>
         <w:t xml:space="preserve"> (</w:t>
       </w:r>
-      <w:r>
-        <w:rPr>
-          <w:b/>
-        </w:rPr>
-        <w:t>Pomodoro Mode</w:t>
+      <w:proofErr w:type="spellStart"/>
+      <w:r>
+        <w:rPr>
+          <w:b/>
+        </w:rPr>
+        <w:t>Pomodoro</w:t>
+      </w:r>
+      <w:proofErr w:type="spellEnd"/>
+      <w:r>
+        <w:rPr>
+          <w:b/>
+        </w:rPr>
+        <w:t xml:space="preserve"> Mode</w:t>
       </w:r>
       <w:r>
         <w:t>)</w:t>
@@ -8234,11 +9428,19 @@
       <w:r>
         <w:t xml:space="preserve">Prioritize the </w:t>
       </w:r>
-      <w:r>
-        <w:rPr>
-          <w:b/>
-        </w:rPr>
-        <w:t xml:space="preserve">ToDo </w:t>
+      <w:proofErr w:type="spellStart"/>
+      <w:r>
+        <w:rPr>
+          <w:b/>
+        </w:rPr>
+        <w:t>ToDo</w:t>
+      </w:r>
+      <w:proofErr w:type="spellEnd"/>
+      <w:r>
+        <w:rPr>
+          <w:b/>
+        </w:rPr>
+        <w:t xml:space="preserve"> </w:t>
       </w:r>
       <w:r>
         <w:rPr>
@@ -8331,7 +9533,15 @@
         <w:t xml:space="preserve"> </w:t>
       </w:r>
       <w:r>
-        <w:t>the Pomodoro T</w:t>
+        <w:t xml:space="preserve">the </w:t>
+      </w:r>
+      <w:proofErr w:type="spellStart"/>
+      <w:r>
+        <w:t>Pomodoro</w:t>
+      </w:r>
+      <w:proofErr w:type="spellEnd"/>
+      <w:r>
+        <w:t xml:space="preserve"> T</w:t>
       </w:r>
       <w:r>
         <w:t>echnique</w:t>
@@ -8357,11 +9567,19 @@
       <w:r>
         <w:t xml:space="preserve"> (</w:t>
       </w:r>
-      <w:r>
-        <w:rPr>
-          <w:b/>
-        </w:rPr>
-        <w:t>Pomodoro Mode</w:t>
+      <w:proofErr w:type="spellStart"/>
+      <w:r>
+        <w:rPr>
+          <w:b/>
+        </w:rPr>
+        <w:t>Pomodoro</w:t>
+      </w:r>
+      <w:proofErr w:type="spellEnd"/>
+      <w:r>
+        <w:rPr>
+          <w:b/>
+        </w:rPr>
+        <w:t xml:space="preserve"> Mode</w:t>
       </w:r>
       <w:r>
         <w:t>)</w:t>
@@ -8475,7 +9693,15 @@
         <w:t>"</w:t>
       </w:r>
       <w:r>
-        <w:t xml:space="preserve"> in the Pomodoro Technique®)</w:t>
+        <w:t xml:space="preserve"> in the </w:t>
+      </w:r>
+      <w:proofErr w:type="spellStart"/>
+      <w:r>
+        <w:t>Pomodoro</w:t>
+      </w:r>
+      <w:proofErr w:type="spellEnd"/>
+      <w:r>
+        <w:t xml:space="preserve"> Technique®)</w:t>
       </w:r>
       <w:r>
         <w:t>.</w:t>
@@ -8501,11 +9727,19 @@
       <w:r>
         <w:t xml:space="preserve"> (</w:t>
       </w:r>
-      <w:r>
-        <w:rPr>
-          <w:b/>
-        </w:rPr>
-        <w:t>Pomodoro Mode</w:t>
+      <w:proofErr w:type="spellStart"/>
+      <w:r>
+        <w:rPr>
+          <w:b/>
+        </w:rPr>
+        <w:t>Pomodoro</w:t>
+      </w:r>
+      <w:proofErr w:type="spellEnd"/>
+      <w:r>
+        <w:rPr>
+          <w:b/>
+        </w:rPr>
+        <w:t xml:space="preserve"> Mode</w:t>
       </w:r>
       <w:r>
         <w:t>)</w:t>
@@ -8555,6 +9789,7 @@
       <w:r>
         <w:t xml:space="preserve"> </w:t>
       </w:r>
+      <w:proofErr w:type="spellStart"/>
       <w:r>
         <w:rPr>
           <w:b/>
@@ -8567,6 +9802,7 @@
         </w:rPr>
         <w:t>down</w:t>
       </w:r>
+      <w:proofErr w:type="spellEnd"/>
       <w:r>
         <w:rPr>
           <w:b/>
@@ -8659,9 +9895,11 @@
       <w:r>
         <w:t xml:space="preserve">: exit </w:t>
       </w:r>
+      <w:proofErr w:type="spellStart"/>
       <w:r>
         <w:t>mAP</w:t>
       </w:r>
+      <w:proofErr w:type="spellEnd"/>
       <w:r>
         <w:t>.</w:t>
       </w:r>
@@ -8872,11 +10110,19 @@
       <w:r>
         <w:t xml:space="preserve"> </w:t>
       </w:r>
-      <w:r>
-        <w:rPr>
-          <w:b/>
-        </w:rPr>
-        <w:t>ToDo List</w:t>
+      <w:proofErr w:type="spellStart"/>
+      <w:r>
+        <w:rPr>
+          <w:b/>
+        </w:rPr>
+        <w:t>ToDo</w:t>
+      </w:r>
+      <w:proofErr w:type="spellEnd"/>
+      <w:r>
+        <w:rPr>
+          <w:b/>
+        </w:rPr>
+        <w:t xml:space="preserve"> List</w:t>
       </w:r>
       <w:r>
         <w:t xml:space="preserve"> / </w:t>
@@ -9070,12 +10316,14 @@
       <w:r>
         <w:t xml:space="preserve">(see </w:t>
       </w:r>
+      <w:proofErr w:type="spellStart"/>
       <w:r>
         <w:rPr>
           <w:b/>
         </w:rPr>
         <w:t>ToDo</w:t>
       </w:r>
+      <w:proofErr w:type="spellEnd"/>
       <w:r>
         <w:rPr>
           <w:b/>
@@ -9116,7 +10364,15 @@
         <w:t>CTRL</w:t>
       </w:r>
       <w:r>
-        <w:t xml:space="preserve"> + A: select all</w:t>
+        <w:t xml:space="preserve"> + </w:t>
+      </w:r>
+      <w:proofErr w:type="gramStart"/>
+      <w:r>
+        <w:t>A</w:t>
+      </w:r>
+      <w:proofErr w:type="gramEnd"/>
+      <w:r>
+        <w:t>: select all</w:t>
       </w:r>
       <w:r>
         <w:t xml:space="preserve"> tasks.</w:t>
@@ -9244,12 +10500,14 @@
       <w:r>
         <w:t xml:space="preserve"> (see </w:t>
       </w:r>
+      <w:proofErr w:type="spellStart"/>
       <w:r>
         <w:rPr>
           <w:b/>
         </w:rPr>
         <w:t>ToDo</w:t>
       </w:r>
+      <w:proofErr w:type="spellEnd"/>
       <w:r>
         <w:rPr>
           <w:b/>
@@ -9332,8 +10590,13 @@
         <w:t>estimated</w:t>
       </w:r>
       <w:r>
-        <w:t xml:space="preserve"> pomodoro</w:t>
-      </w:r>
+        <w:t xml:space="preserve"> </w:t>
+      </w:r>
+      <w:proofErr w:type="spellStart"/>
+      <w:r>
+        <w:t>pomodoro</w:t>
+      </w:r>
+      <w:proofErr w:type="spellEnd"/>
       <w:r>
         <w:t xml:space="preserve"> set to 0</w:t>
       </w:r>
@@ -9413,7 +10676,15 @@
         <w:t xml:space="preserve"> the title</w:t>
       </w:r>
       <w:r>
-        <w:t>, overestimated and real pomodoros reset to 0</w:t>
+        <w:t xml:space="preserve">, overestimated and real </w:t>
+      </w:r>
+      <w:proofErr w:type="spellStart"/>
+      <w:r>
+        <w:t>pomodoros</w:t>
+      </w:r>
+      <w:proofErr w:type="spellEnd"/>
+      <w:r>
+        <w:t xml:space="preserve"> reset to 0</w:t>
       </w:r>
       <w:r>
         <w:t xml:space="preserve"> </w:t>
@@ -9454,12 +10725,14 @@
       <w:r>
         <w:t xml:space="preserve"> to </w:t>
       </w:r>
+      <w:proofErr w:type="spellStart"/>
       <w:r>
         <w:rPr>
           <w:b/>
         </w:rPr>
         <w:t>ToDo</w:t>
       </w:r>
+      <w:proofErr w:type="spellEnd"/>
       <w:r>
         <w:rPr>
           <w:b/>
@@ -9559,12 +10832,14 @@
           <w:numId w:val="14"/>
         </w:numPr>
       </w:pPr>
+      <w:proofErr w:type="spellStart"/>
       <w:r>
         <w:rPr>
           <w:b/>
         </w:rPr>
         <w:t>ToDo</w:t>
       </w:r>
+      <w:proofErr w:type="spellEnd"/>
       <w:r>
         <w:rPr>
           <w:b/>
@@ -9668,8 +10943,13 @@
         <w:t>estimated</w:t>
       </w:r>
       <w:r>
-        <w:t xml:space="preserve"> pomodoro</w:t>
-      </w:r>
+        <w:t xml:space="preserve"> </w:t>
+      </w:r>
+      <w:proofErr w:type="spellStart"/>
+      <w:r>
+        <w:t>pomodoro</w:t>
+      </w:r>
+      <w:proofErr w:type="spellEnd"/>
       <w:r>
         <w:t xml:space="preserve"> set to 0</w:t>
       </w:r>
@@ -9763,9 +11043,11 @@
       <w:r>
         <w:t xml:space="preserve">estimated </w:t>
       </w:r>
+      <w:proofErr w:type="spellStart"/>
       <w:r>
         <w:t>pomodoro</w:t>
       </w:r>
+      <w:proofErr w:type="spellEnd"/>
       <w:r>
         <w:t xml:space="preserve"> </w:t>
       </w:r>
@@ -9847,9 +11129,11 @@
       <w:r>
         <w:t xml:space="preserve">estimated </w:t>
       </w:r>
+      <w:proofErr w:type="spellStart"/>
       <w:r>
         <w:t>pomodoro</w:t>
       </w:r>
+      <w:proofErr w:type="spellEnd"/>
       <w:r>
         <w:t xml:space="preserve"> </w:t>
       </w:r>
@@ -9959,7 +11243,15 @@
         <w:t xml:space="preserve"> the title</w:t>
       </w:r>
       <w:r>
-        <w:t>, overestimated and real pomodoros reset to 0</w:t>
+        <w:t xml:space="preserve">, overestimated and real </w:t>
+      </w:r>
+      <w:proofErr w:type="spellStart"/>
+      <w:r>
+        <w:t>pomodoros</w:t>
+      </w:r>
+      <w:proofErr w:type="spellEnd"/>
+      <w:r>
+        <w:t xml:space="preserve"> reset to 0</w:t>
       </w:r>
       <w:r>
         <w:t>, iteration removed</w:t>
@@ -10200,7 +11492,15 @@
         <w:t xml:space="preserve"> the title</w:t>
       </w:r>
       <w:r>
-        <w:t>, overestimated and real pomodoros reset to 0</w:t>
+        <w:t xml:space="preserve">, overestimated and real </w:t>
+      </w:r>
+      <w:proofErr w:type="spellStart"/>
+      <w:r>
+        <w:t>pomodoros</w:t>
+      </w:r>
+      <w:proofErr w:type="spellEnd"/>
+      <w:r>
+        <w:t xml:space="preserve"> reset to 0</w:t>
       </w:r>
       <w:r>
         <w:t>, iteration removed</w:t>
@@ -10395,7 +11695,15 @@
         <w:t>CTRL</w:t>
       </w:r>
       <w:r>
-        <w:t xml:space="preserve"> + A: select all text.</w:t>
+        <w:t xml:space="preserve"> + </w:t>
+      </w:r>
+      <w:proofErr w:type="gramStart"/>
+      <w:r>
+        <w:t>A</w:t>
+      </w:r>
+      <w:proofErr w:type="gramEnd"/>
+      <w:r>
+        <w:t>: select all text.</w:t>
       </w:r>
     </w:p>
     <w:p>
@@ -10733,7 +12041,15 @@
         <w:t xml:space="preserve"> </w:t>
       </w:r>
       <w:r>
-        <w:t>The action of some buttons (eg Save) may be triggered by shortcuts</w:t>
+        <w:t>The action of some buttons (</w:t>
+      </w:r>
+      <w:proofErr w:type="spellStart"/>
+      <w:r>
+        <w:t>eg</w:t>
+      </w:r>
+      <w:proofErr w:type="spellEnd"/>
+      <w:r>
+        <w:t xml:space="preserve"> Save) may be triggered by shortcuts</w:t>
       </w:r>
       <w:r>
         <w:t>.</w:t>
@@ -11068,11 +12384,19 @@
       <w:r>
         <w:t xml:space="preserve"> (</w:t>
       </w:r>
-      <w:r>
-        <w:rPr>
-          <w:b/>
-        </w:rPr>
-        <w:t>Pomodoro Mode</w:t>
+      <w:proofErr w:type="spellStart"/>
+      <w:r>
+        <w:rPr>
+          <w:b/>
+        </w:rPr>
+        <w:t>Pomodoro</w:t>
+      </w:r>
+      <w:proofErr w:type="spellEnd"/>
+      <w:r>
+        <w:rPr>
+          <w:b/>
+        </w:rPr>
+        <w:t xml:space="preserve"> Mode</w:t>
       </w:r>
       <w:r>
         <w:t>)</w:t>
@@ -11135,8 +12459,16 @@
         <w:rPr>
           <w:b/>
         </w:rPr>
-        <w:t>Estimated Pomodoros</w:t>
-      </w:r>
+        <w:t xml:space="preserve">Estimated </w:t>
+      </w:r>
+      <w:proofErr w:type="spellStart"/>
+      <w:r>
+        <w:rPr>
+          <w:b/>
+        </w:rPr>
+        <w:t>Pomodoros</w:t>
+      </w:r>
+      <w:proofErr w:type="spellEnd"/>
       <w:r>
         <w:t xml:space="preserve">: </w:t>
       </w:r>
@@ -11147,10 +12479,18 @@
         <w:t>n</w:t>
       </w:r>
       <w:r>
-        <w:t>umber of p</w:t>
-      </w:r>
-      <w:r>
-        <w:t xml:space="preserve">omodoros. This number can be decreased / increased by editing the </w:t>
+        <w:t xml:space="preserve">umber of </w:t>
+      </w:r>
+      <w:proofErr w:type="spellStart"/>
+      <w:r>
+        <w:t>p</w:t>
+      </w:r>
+      <w:r>
+        <w:t>omodoros</w:t>
+      </w:r>
+      <w:proofErr w:type="spellEnd"/>
+      <w:r>
+        <w:t xml:space="preserve">. This number can be decreased / increased by editing the </w:t>
       </w:r>
       <w:r>
         <w:t>task</w:t>
@@ -11596,11 +12936,19 @@
       <w:r>
         <w:t xml:space="preserve"> (</w:t>
       </w:r>
-      <w:r>
-        <w:rPr>
-          <w:b/>
-        </w:rPr>
-        <w:t>Pomodoro Mode</w:t>
+      <w:proofErr w:type="spellStart"/>
+      <w:r>
+        <w:rPr>
+          <w:b/>
+        </w:rPr>
+        <w:t>Pomodoro</w:t>
+      </w:r>
+      <w:proofErr w:type="spellEnd"/>
+      <w:r>
+        <w:rPr>
+          <w:b/>
+        </w:rPr>
+        <w:t xml:space="preserve"> Mode</w:t>
       </w:r>
       <w:r>
         <w:t xml:space="preserve">): </w:t>
@@ -11656,11 +13004,19 @@
       <w:r>
         <w:t xml:space="preserve"> (</w:t>
       </w:r>
-      <w:r>
-        <w:rPr>
-          <w:b/>
-        </w:rPr>
-        <w:t>Pomodoro Mode</w:t>
+      <w:proofErr w:type="spellStart"/>
+      <w:r>
+        <w:rPr>
+          <w:b/>
+        </w:rPr>
+        <w:t>Pomodoro</w:t>
+      </w:r>
+      <w:proofErr w:type="spellEnd"/>
+      <w:r>
+        <w:rPr>
+          <w:b/>
+        </w:rPr>
+        <w:t xml:space="preserve"> Mode</w:t>
       </w:r>
       <w:r>
         <w:t>)</w:t>
@@ -11681,13 +13037,21 @@
         <w:t>.</w:t>
       </w:r>
       <w:r>
-        <w:t xml:space="preserve"> The date is strike</w:t>
+        <w:t xml:space="preserve"> The date is </w:t>
+      </w:r>
+      <w:proofErr w:type="spellStart"/>
+      <w:r>
+        <w:t>strike</w:t>
       </w:r>
       <w:r>
         <w:t>n</w:t>
       </w:r>
       <w:r>
-        <w:t>through when the task is overdue.</w:t>
+        <w:t>through</w:t>
+      </w:r>
+      <w:proofErr w:type="spellEnd"/>
+      <w:r>
+        <w:t xml:space="preserve"> when the task is overdue.</w:t>
       </w:r>
     </w:p>
     <w:p>
@@ -11785,9 +13149,11 @@
       <w:r>
         <w:t xml:space="preserve"> </w:t>
       </w:r>
+      <w:proofErr w:type="spellStart"/>
       <w:r>
         <w:t>pomodoros</w:t>
       </w:r>
+      <w:proofErr w:type="spellEnd"/>
       <w:r>
         <w:t>.</w:t>
       </w:r>
@@ -12237,7 +13603,15 @@
               <w:t xml:space="preserve"> </w:t>
             </w:r>
             <w:r>
-              <w:t>with estimated pomodoro set to 0 and date set to today</w:t>
+              <w:t xml:space="preserve">with estimated </w:t>
+            </w:r>
+            <w:proofErr w:type="spellStart"/>
+            <w:r>
+              <w:t>pomodoro</w:t>
+            </w:r>
+            <w:proofErr w:type="spellEnd"/>
+            <w:r>
+              <w:t xml:space="preserve"> set to 0 and date set to today</w:t>
             </w:r>
             <w:r>
               <w:rPr>
@@ -12276,7 +13650,15 @@
               <w:t xml:space="preserve">task </w:t>
             </w:r>
             <w:r>
-              <w:t>with overestimated and real pomodoros reset to 0, iteration removed</w:t>
+              <w:t xml:space="preserve">with overestimated and real </w:t>
+            </w:r>
+            <w:proofErr w:type="spellStart"/>
+            <w:r>
+              <w:t>pomodoros</w:t>
+            </w:r>
+            <w:proofErr w:type="spellEnd"/>
+            <w:r>
+              <w:t xml:space="preserve"> reset to 0, iteration removed</w:t>
             </w:r>
             <w:r>
               <w:t xml:space="preserve"> </w:t>
@@ -12812,7 +14194,15 @@
       <w:bookmarkEnd w:id="58"/>
       <w:bookmarkEnd w:id="59"/>
       <w:r>
-        <w:t xml:space="preserve">is left empty, default name "myAgilePomodoro" is used; if this field contains some special characters not supported by the file system, the export </w:t>
+        <w:t>is left empty, default name "</w:t>
+      </w:r>
+      <w:proofErr w:type="spellStart"/>
+      <w:r>
+        <w:t>myAgilePomodoro</w:t>
+      </w:r>
+      <w:proofErr w:type="spellEnd"/>
+      <w:r>
+        <w:t xml:space="preserve">" is used; if this field contains some special characters not supported by the file system, the export </w:t>
       </w:r>
       <w:r>
         <w:t>will fail</w:t>
@@ -12990,12 +14380,14 @@
             <w:tcW w:w="1440" w:type="dxa"/>
           </w:tcPr>
           <w:p>
+            <w:proofErr w:type="spellStart"/>
             <w:r>
               <w:t>d</w:t>
             </w:r>
             <w:r>
               <w:t>d</w:t>
             </w:r>
+            <w:proofErr w:type="spellEnd"/>
           </w:p>
         </w:tc>
         <w:tc>
@@ -13224,12 +14616,14 @@
             <w:tcW w:w="1440" w:type="dxa"/>
           </w:tcPr>
           <w:p>
+            <w:proofErr w:type="spellStart"/>
             <w:r>
               <w:t>y</w:t>
             </w:r>
             <w:r>
               <w:t>y</w:t>
             </w:r>
+            <w:proofErr w:type="spellEnd"/>
           </w:p>
         </w:tc>
         <w:tc>
@@ -13265,12 +14659,14 @@
             <w:tcW w:w="1440" w:type="dxa"/>
           </w:tcPr>
           <w:p>
+            <w:proofErr w:type="spellStart"/>
             <w:r>
               <w:t>y</w:t>
             </w:r>
             <w:r>
               <w:t>yyy</w:t>
             </w:r>
+            <w:proofErr w:type="spellEnd"/>
           </w:p>
         </w:tc>
         <w:tc>
@@ -13291,7 +14687,23 @@
       </w:r>
       <w:r>
         <w:tab/>
-        <w:t xml:space="preserve">    Example: M/dd/yyyy </w:t>
+        <w:t xml:space="preserve">    Example: M/</w:t>
+      </w:r>
+      <w:proofErr w:type="spellStart"/>
+      <w:r>
+        <w:t>dd</w:t>
+      </w:r>
+      <w:proofErr w:type="spellEnd"/>
+      <w:r>
+        <w:t>/</w:t>
+      </w:r>
+      <w:proofErr w:type="spellStart"/>
+      <w:r>
+        <w:t>yyyy</w:t>
+      </w:r>
+      <w:proofErr w:type="spellEnd"/>
+      <w:r>
+        <w:t xml:space="preserve"> </w:t>
       </w:r>
       <w:r>
         <w:sym w:font="Wingdings" w:char="F0E0"/>
@@ -13352,9 +14764,13 @@
     </w:p>
     <w:p/>
     <w:p>
+      <w:proofErr w:type="spellStart"/>
+      <w:proofErr w:type="gramStart"/>
       <w:r>
         <w:t>mAP</w:t>
       </w:r>
+      <w:proofErr w:type="spellEnd"/>
+      <w:proofErr w:type="gramEnd"/>
       <w:r>
         <w:t xml:space="preserve"> creates a file with name "&lt;</w:t>
       </w:r>
@@ -13374,7 +14790,15 @@
         <w:t>File format</w:t>
       </w:r>
       <w:r>
-        <w:t>&gt;" in the directory where mAP is located.</w:t>
+        <w:t xml:space="preserve">&gt;" in the directory where </w:t>
+      </w:r>
+      <w:proofErr w:type="spellStart"/>
+      <w:r>
+        <w:t>mAP</w:t>
+      </w:r>
+      <w:proofErr w:type="spellEnd"/>
+      <w:r>
+        <w:t xml:space="preserve"> is located.</w:t>
       </w:r>
     </w:p>
     <w:p/>
@@ -13628,7 +15052,15 @@
         <w:t>Separator</w:t>
       </w:r>
       <w:r>
-        <w:t xml:space="preserve"> for mAP to parse</w:t>
+        <w:t xml:space="preserve"> for </w:t>
+      </w:r>
+      <w:proofErr w:type="spellStart"/>
+      <w:r>
+        <w:t>mAP</w:t>
+      </w:r>
+      <w:proofErr w:type="spellEnd"/>
+      <w:r>
+        <w:t xml:space="preserve"> to parse</w:t>
       </w:r>
       <w:r>
         <w:t xml:space="preserve"> the import file</w:t>
@@ -13755,9 +15187,11 @@
         </w:drawing>
       </w:r>
       <w:bookmarkStart w:id="63" w:name="_Toc413150615"/>
+      <w:proofErr w:type="spellStart"/>
       <w:r>
         <w:t>ToDo</w:t>
       </w:r>
+      <w:proofErr w:type="spellEnd"/>
       <w:r>
         <w:t xml:space="preserve"> List / </w:t>
       </w:r>
@@ -13779,12 +15213,14 @@
       <w:r>
         <w:t xml:space="preserve"> </w:t>
       </w:r>
+      <w:proofErr w:type="spellStart"/>
       <w:r>
         <w:t>ToDo</w:t>
       </w:r>
       <w:r>
         <w:t>s</w:t>
       </w:r>
+      <w:proofErr w:type="spellEnd"/>
       <w:r>
         <w:t xml:space="preserve"> /</w:t>
       </w:r>
@@ -13843,11 +15279,19 @@
       <w:r>
         <w:t xml:space="preserve"> (</w:t>
       </w:r>
-      <w:r>
-        <w:rPr>
-          <w:b/>
-        </w:rPr>
-        <w:t>Pomodoro Mode</w:t>
+      <w:proofErr w:type="spellStart"/>
+      <w:r>
+        <w:rPr>
+          <w:b/>
+        </w:rPr>
+        <w:t>Pomodoro</w:t>
+      </w:r>
+      <w:proofErr w:type="spellEnd"/>
+      <w:r>
+        <w:rPr>
+          <w:b/>
+        </w:rPr>
+        <w:t xml:space="preserve"> Mode</w:t>
       </w:r>
       <w:r>
         <w:t xml:space="preserve">): </w:t>
@@ -13940,8 +15384,13 @@
         <w:t xml:space="preserve"> / estimated </w:t>
       </w:r>
       <w:r>
-        <w:t>(+ overestimated) pomodoros</w:t>
-      </w:r>
+        <w:t xml:space="preserve">(+ overestimated) </w:t>
+      </w:r>
+      <w:proofErr w:type="spellStart"/>
+      <w:r>
+        <w:t>pomodoros</w:t>
+      </w:r>
+      <w:proofErr w:type="spellEnd"/>
       <w:r>
         <w:t>.</w:t>
       </w:r>
@@ -14720,7 +16169,23 @@
                 <w:sz w:val="20"/>
                 <w:szCs w:val="20"/>
               </w:rPr>
-              <w:t xml:space="preserve">Overestimate the selected task by one pomodoro. Overestimation is only possible when the task is </w:t>
+              <w:t xml:space="preserve">Overestimate the selected task by one </w:t>
+            </w:r>
+            <w:proofErr w:type="spellStart"/>
+            <w:r>
+              <w:rPr>
+                <w:sz w:val="20"/>
+                <w:szCs w:val="20"/>
+              </w:rPr>
+              <w:t>pomodoro</w:t>
+            </w:r>
+            <w:proofErr w:type="spellEnd"/>
+            <w:r>
+              <w:rPr>
+                <w:sz w:val="20"/>
+                <w:szCs w:val="20"/>
+              </w:rPr>
+              <w:t xml:space="preserve">. Overestimation is only possible when the task is </w:t>
             </w:r>
             <w:r>
               <w:rPr>
@@ -14785,7 +16250,15 @@
               <w:t>"</w:t>
             </w:r>
             <w:r>
-              <w:t xml:space="preserve"> in front of the title, overestimated and real pomodoros reset to 0, iteration removed</w:t>
+              <w:t xml:space="preserve"> in front of the title, overestimated and real </w:t>
+            </w:r>
+            <w:proofErr w:type="spellStart"/>
+            <w:r>
+              <w:t>pomodoros</w:t>
+            </w:r>
+            <w:proofErr w:type="spellEnd"/>
+            <w:r>
+              <w:t xml:space="preserve"> reset to 0, iteration removed</w:t>
             </w:r>
             <w:r>
               <w:t xml:space="preserve"> </w:t>
@@ -14819,7 +16292,15 @@
               <w:t>Create an unplanned task</w:t>
             </w:r>
             <w:r>
-              <w:t xml:space="preserve"> with estimated pomodoro set to 0 and date set to today</w:t>
+              <w:t xml:space="preserve"> with estimated </w:t>
+            </w:r>
+            <w:proofErr w:type="spellStart"/>
+            <w:r>
+              <w:t>pomodoro</w:t>
+            </w:r>
+            <w:proofErr w:type="spellEnd"/>
+            <w:r>
+              <w:t xml:space="preserve"> set to 0 and date set to today</w:t>
             </w:r>
             <w:r>
               <w:rPr>
@@ -14851,7 +16332,15 @@
               <w:t>Create an internal interruption</w:t>
             </w:r>
             <w:r>
-              <w:t xml:space="preserve"> with estimated pomodoro set to 0 and date set to today</w:t>
+              <w:t xml:space="preserve"> with estimated </w:t>
+            </w:r>
+            <w:proofErr w:type="spellStart"/>
+            <w:r>
+              <w:t>pomodoro</w:t>
+            </w:r>
+            <w:proofErr w:type="spellEnd"/>
+            <w:r>
+              <w:t xml:space="preserve"> set to 0 and date set to today</w:t>
             </w:r>
             <w:r>
               <w:rPr>
@@ -14893,7 +16382,15 @@
               <w:t>Create an external interruption</w:t>
             </w:r>
             <w:r>
-              <w:t xml:space="preserve"> with estimated pomodoro set to 0 and date set to today</w:t>
+              <w:t xml:space="preserve"> with estimated </w:t>
+            </w:r>
+            <w:proofErr w:type="spellStart"/>
+            <w:r>
+              <w:t>pomodoro</w:t>
+            </w:r>
+            <w:proofErr w:type="spellEnd"/>
+            <w:r>
+              <w:t xml:space="preserve"> set to 0 and date set to today</w:t>
             </w:r>
             <w:r>
               <w:rPr>
@@ -15388,8 +16885,17 @@
                 <w:sz w:val="20"/>
                 <w:szCs w:val="20"/>
               </w:rPr>
-              <w:t>Void pom</w:t>
-            </w:r>
+              <w:t xml:space="preserve">Void </w:t>
+            </w:r>
+            <w:proofErr w:type="spellStart"/>
+            <w:r>
+              <w:rPr>
+                <w:sz w:val="20"/>
+                <w:szCs w:val="20"/>
+              </w:rPr>
+              <w:t>pom</w:t>
+            </w:r>
+            <w:proofErr w:type="spellEnd"/>
           </w:p>
           <w:p>
             <w:pPr>
@@ -15433,6 +16939,7 @@
                 <w:szCs w:val="20"/>
               </w:rPr>
             </w:pPr>
+            <w:proofErr w:type="spellStart"/>
             <w:r>
               <w:rPr>
                 <w:sz w:val="20"/>
@@ -15440,6 +16947,7 @@
               </w:rPr>
               <w:t>pom</w:t>
             </w:r>
+            <w:proofErr w:type="spellEnd"/>
             <w:r>
               <w:rPr>
                 <w:sz w:val="20"/>
@@ -15482,12 +16990,21 @@
                 <w:szCs w:val="20"/>
               </w:rPr>
             </w:pPr>
+            <w:proofErr w:type="spellStart"/>
             <w:r>
               <w:rPr>
                 <w:sz w:val="20"/>
                 <w:szCs w:val="20"/>
               </w:rPr>
-              <w:t>pom/break</w:t>
+              <w:t>pom</w:t>
+            </w:r>
+            <w:proofErr w:type="spellEnd"/>
+            <w:r>
+              <w:rPr>
+                <w:sz w:val="20"/>
+                <w:szCs w:val="20"/>
+              </w:rPr>
+              <w:t>/break</w:t>
             </w:r>
           </w:p>
         </w:tc>
@@ -15515,12 +17032,21 @@
               </w:rPr>
               <w:t xml:space="preserve"> </w:t>
             </w:r>
+            <w:proofErr w:type="spellStart"/>
             <w:r>
               <w:rPr>
                 <w:sz w:val="20"/>
                 <w:szCs w:val="20"/>
               </w:rPr>
-              <w:t>pom/break</w:t>
+              <w:t>pom</w:t>
+            </w:r>
+            <w:proofErr w:type="spellEnd"/>
+            <w:r>
+              <w:rPr>
+                <w:sz w:val="20"/>
+                <w:szCs w:val="20"/>
+              </w:rPr>
+              <w:t>/break</w:t>
             </w:r>
           </w:p>
         </w:tc>
@@ -15545,12 +17071,21 @@
               </w:rPr>
               <w:t xml:space="preserve"> </w:t>
             </w:r>
+            <w:proofErr w:type="spellStart"/>
             <w:r>
               <w:rPr>
                 <w:sz w:val="20"/>
                 <w:szCs w:val="20"/>
               </w:rPr>
-              <w:t>pom/break</w:t>
+              <w:t>pom</w:t>
+            </w:r>
+            <w:proofErr w:type="spellEnd"/>
+            <w:r>
+              <w:rPr>
+                <w:sz w:val="20"/>
+                <w:szCs w:val="20"/>
+              </w:rPr>
+              <w:t>/break</w:t>
             </w:r>
           </w:p>
         </w:tc>
@@ -15990,10 +17525,26 @@
               </w:rPr>
             </w:pPr>
             <w:r>
-              <w:t xml:space="preserve">Ringing happens at the end of pomodoros and </w:t>
-            </w:r>
-            <w:r>
-              <w:t>the start of pomodoros after the break</w:t>
+              <w:t xml:space="preserve">Ringing happens at the end of </w:t>
+            </w:r>
+            <w:proofErr w:type="spellStart"/>
+            <w:r>
+              <w:t>pomodoros</w:t>
+            </w:r>
+            <w:proofErr w:type="spellEnd"/>
+            <w:r>
+              <w:t xml:space="preserve"> and </w:t>
+            </w:r>
+            <w:r>
+              <w:t xml:space="preserve">the start of </w:t>
+            </w:r>
+            <w:proofErr w:type="spellStart"/>
+            <w:r>
+              <w:t>pomodoros</w:t>
+            </w:r>
+            <w:proofErr w:type="spellEnd"/>
+            <w:r>
+              <w:t xml:space="preserve"> after the break</w:t>
             </w:r>
             <w:r>
               <w:t>.</w:t>
@@ -16038,7 +17589,23 @@
                 <w:sz w:val="20"/>
                 <w:szCs w:val="20"/>
               </w:rPr>
-              <w:t>Set mAP to remain on top of others applications.</w:t>
+              <w:t xml:space="preserve">Set </w:t>
+            </w:r>
+            <w:proofErr w:type="spellStart"/>
+            <w:r>
+              <w:rPr>
+                <w:sz w:val="20"/>
+                <w:szCs w:val="20"/>
+              </w:rPr>
+              <w:t>mAP</w:t>
+            </w:r>
+            <w:proofErr w:type="spellEnd"/>
+            <w:r>
+              <w:rPr>
+                <w:sz w:val="20"/>
+                <w:szCs w:val="20"/>
+              </w:rPr>
+              <w:t xml:space="preserve"> to remain on top of others applications.</w:t>
             </w:r>
           </w:p>
           <w:p>
@@ -16120,43 +17687,55 @@
               </w:rPr>
               <w:t xml:space="preserve">The </w:t>
             </w:r>
+            <w:proofErr w:type="spellStart"/>
             <w:r>
               <w:rPr>
                 <w:b/>
                 <w:sz w:val="20"/>
                 <w:szCs w:val="20"/>
               </w:rPr>
-              <w:t>ToDo List</w:t>
-            </w:r>
-            <w:r>
-              <w:rPr>
-                <w:sz w:val="20"/>
-                <w:szCs w:val="20"/>
-              </w:rPr>
-              <w:t xml:space="preserve"> /</w:t>
-            </w:r>
+              <w:t>ToDo</w:t>
+            </w:r>
+            <w:proofErr w:type="spellEnd"/>
             <w:r>
               <w:rPr>
                 <w:b/>
                 <w:sz w:val="20"/>
                 <w:szCs w:val="20"/>
               </w:rPr>
-              <w:t xml:space="preserve"> Iteration</w:t>
+              <w:t xml:space="preserve"> List</w:t>
             </w:r>
             <w:r>
               <w:rPr>
                 <w:sz w:val="20"/>
                 <w:szCs w:val="20"/>
               </w:rPr>
-              <w:t xml:space="preserve"> </w:t>
-            </w:r>
-            <w:r>
-              <w:rPr>
+              <w:t xml:space="preserve"> /</w:t>
+            </w:r>
+            <w:r>
+              <w:rPr>
+                <w:b/>
                 <w:sz w:val="20"/>
                 <w:szCs w:val="20"/>
               </w:rPr>
+              <w:t xml:space="preserve"> Iteration</w:t>
+            </w:r>
+            <w:r>
+              <w:rPr>
+                <w:sz w:val="20"/>
+                <w:szCs w:val="20"/>
+              </w:rPr>
+              <w:t xml:space="preserve"> </w:t>
+            </w:r>
+            <w:proofErr w:type="gramStart"/>
+            <w:r>
+              <w:rPr>
+                <w:sz w:val="20"/>
+                <w:szCs w:val="20"/>
+              </w:rPr>
               <w:t>provides</w:t>
             </w:r>
+            <w:proofErr w:type="gramEnd"/>
             <w:r>
               <w:rPr>
                 <w:sz w:val="20"/>
@@ -16327,7 +17906,15 @@
         <w:t>By the time</w:t>
       </w:r>
       <w:r>
-        <w:t>, if the task has been changed by someone else, mAP will ask you to update the list.</w:t>
+        <w:t xml:space="preserve">, if the task has been changed by someone else, </w:t>
+      </w:r>
+      <w:proofErr w:type="spellStart"/>
+      <w:r>
+        <w:t>mAP</w:t>
+      </w:r>
+      <w:proofErr w:type="spellEnd"/>
+      <w:r>
+        <w:t xml:space="preserve"> will ask you to update the list.</w:t>
       </w:r>
     </w:p>
     <w:p>
@@ -16430,8 +18017,13 @@
         <w:t xml:space="preserve">the </w:t>
       </w:r>
       <w:r>
-        <w:t>next pomodoro</w:t>
-      </w:r>
+        <w:t xml:space="preserve">next </w:t>
+      </w:r>
+      <w:proofErr w:type="spellStart"/>
+      <w:r>
+        <w:t>pomodoro</w:t>
+      </w:r>
+      <w:proofErr w:type="spellEnd"/>
       <w:r>
         <w:t xml:space="preserve"> to come</w:t>
       </w:r>
@@ -16454,7 +18046,15 @@
         <w:t>ait for the timer to ring</w:t>
       </w:r>
       <w:r>
-        <w:t xml:space="preserve"> (end of pomodoro)</w:t>
+        <w:t xml:space="preserve"> (end of </w:t>
+      </w:r>
+      <w:proofErr w:type="spellStart"/>
+      <w:r>
+        <w:t>pomodoro</w:t>
+      </w:r>
+      <w:proofErr w:type="spellEnd"/>
+      <w:r>
+        <w:t>)</w:t>
       </w:r>
       <w:r>
         <w:t>.</w:t>
@@ -16528,7 +18128,15 @@
         <w:t xml:space="preserve"> </w:t>
       </w:r>
       <w:r>
-        <w:t>By the time, if the task has been changed by someone else, mAP will automatically update the task.</w:t>
+        <w:t xml:space="preserve">By the time, if the task has been changed by someone else, </w:t>
+      </w:r>
+      <w:proofErr w:type="spellStart"/>
+      <w:r>
+        <w:t>mAP</w:t>
+      </w:r>
+      <w:proofErr w:type="spellEnd"/>
+      <w:r>
+        <w:t xml:space="preserve"> will automatically update the task.</w:t>
       </w:r>
     </w:p>
     <w:p>
@@ -16607,7 +18215,15 @@
         <w:t>finished</w:t>
       </w:r>
       <w:r>
-        <w:t xml:space="preserve"> by someone else, mAP will automatically overestimate the task</w:t>
+        <w:t xml:space="preserve"> by someone else, </w:t>
+      </w:r>
+      <w:proofErr w:type="spellStart"/>
+      <w:r>
+        <w:t>mAP</w:t>
+      </w:r>
+      <w:proofErr w:type="spellEnd"/>
+      <w:r>
+        <w:t xml:space="preserve"> will automatically overestimate the task</w:t>
       </w:r>
       <w:r>
         <w:t xml:space="preserve"> by 1</w:t>
@@ -16616,8 +18232,13 @@
         <w:t xml:space="preserve"> </w:t>
       </w:r>
       <w:r>
-        <w:t>to record the pomodoro</w:t>
-      </w:r>
+        <w:t xml:space="preserve">to record the </w:t>
+      </w:r>
+      <w:proofErr w:type="spellStart"/>
+      <w:r>
+        <w:t>pomodoro</w:t>
+      </w:r>
+      <w:proofErr w:type="spellEnd"/>
       <w:r>
         <w:t>.</w:t>
       </w:r>
@@ -16664,7 +18285,15 @@
         <w:t xml:space="preserve">the </w:t>
       </w:r>
       <w:r>
-        <w:t>next pomodoro to come, review</w:t>
+        <w:t xml:space="preserve">next </w:t>
+      </w:r>
+      <w:proofErr w:type="spellStart"/>
+      <w:r>
+        <w:t>pomodoro</w:t>
+      </w:r>
+      <w:proofErr w:type="spellEnd"/>
+      <w:r>
+        <w:t xml:space="preserve"> to come, review</w:t>
       </w:r>
       <w:r>
         <w:t xml:space="preserve"> its details, add a </w:t>
@@ -16678,11 +18307,19 @@
       <w:r>
         <w:t xml:space="preserve"> (</w:t>
       </w:r>
-      <w:r>
-        <w:rPr>
-          <w:b/>
-        </w:rPr>
-        <w:t>Pomodoro Mode</w:t>
+      <w:proofErr w:type="spellStart"/>
+      <w:r>
+        <w:rPr>
+          <w:b/>
+        </w:rPr>
+        <w:t>Pomodoro</w:t>
+      </w:r>
+      <w:proofErr w:type="spellEnd"/>
+      <w:r>
+        <w:rPr>
+          <w:b/>
+        </w:rPr>
+        <w:t xml:space="preserve"> Mode</w:t>
       </w:r>
       <w:r>
         <w:t>)</w:t>
@@ -16748,7 +18385,15 @@
         <w:t xml:space="preserve">end of break; </w:t>
       </w:r>
       <w:r>
-        <w:t>start of pomodoro)</w:t>
+        <w:t xml:space="preserve">start of </w:t>
+      </w:r>
+      <w:proofErr w:type="spellStart"/>
+      <w:r>
+        <w:t>pomodoro</w:t>
+      </w:r>
+      <w:proofErr w:type="spellEnd"/>
+      <w:r>
+        <w:t>)</w:t>
       </w:r>
       <w:r>
         <w:t xml:space="preserve"> </w:t>
@@ -16852,7 +18497,15 @@
         <w:t xml:space="preserve">By the </w:t>
       </w:r>
       <w:r>
-        <w:t xml:space="preserve">time, if the task has been changed by someone else, mAP </w:t>
+        <w:t xml:space="preserve">time, if the task has been changed by someone else, </w:t>
+      </w:r>
+      <w:proofErr w:type="spellStart"/>
+      <w:r>
+        <w:t>mAP</w:t>
+      </w:r>
+      <w:proofErr w:type="spellEnd"/>
+      <w:r>
+        <w:t xml:space="preserve"> </w:t>
       </w:r>
       <w:r>
         <w:t xml:space="preserve">will </w:t>
@@ -16974,7 +18627,15 @@
         <w:t xml:space="preserve"> </w:t>
       </w:r>
       <w:r>
-        <w:t>By the time, if the task has been changed by someone else, mAP will automatically update the task.</w:t>
+        <w:t xml:space="preserve">By the time, if the task has been changed by someone else, </w:t>
+      </w:r>
+      <w:proofErr w:type="spellStart"/>
+      <w:r>
+        <w:t>mAP</w:t>
+      </w:r>
+      <w:proofErr w:type="spellEnd"/>
+      <w:r>
+        <w:t xml:space="preserve"> will automatically update the task.</w:t>
       </w:r>
     </w:p>
     <w:p/>
@@ -17021,16 +18682,32 @@
         </w:drawing>
       </w:r>
       <w:r>
-        <w:t xml:space="preserve"> As per the Pomodoro Technique®, i</w:t>
+        <w:t xml:space="preserve"> As per the </w:t>
+      </w:r>
+      <w:proofErr w:type="spellStart"/>
+      <w:r>
+        <w:t>Pomodoro</w:t>
+      </w:r>
+      <w:proofErr w:type="spellEnd"/>
+      <w:r>
+        <w:t xml:space="preserve"> Technique®, i</w:t>
       </w:r>
       <w:r>
         <w:t xml:space="preserve">cons </w:t>
       </w:r>
       <w:r>
-        <w:t>are used to show p</w:t>
-      </w:r>
-      <w:r>
-        <w:t>omodoros and interruptions:</w:t>
+        <w:t xml:space="preserve">are used to show </w:t>
+      </w:r>
+      <w:proofErr w:type="spellStart"/>
+      <w:r>
+        <w:t>p</w:t>
+      </w:r>
+      <w:r>
+        <w:t>omodoros</w:t>
+      </w:r>
+      <w:proofErr w:type="spellEnd"/>
+      <w:r>
+        <w:t xml:space="preserve"> and interruptions:</w:t>
       </w:r>
     </w:p>
     <w:p>
@@ -17041,8 +18718,13 @@
           <w:numId w:val="15"/>
         </w:numPr>
       </w:pPr>
-      <w:r>
-        <w:t xml:space="preserve">Pomodoro: </w:t>
+      <w:proofErr w:type="spellStart"/>
+      <w:r>
+        <w:t>Pomodoro</w:t>
+      </w:r>
+      <w:proofErr w:type="spellEnd"/>
+      <w:r>
+        <w:t xml:space="preserve">: </w:t>
       </w:r>
       <w:r>
         <w:rPr>
@@ -17108,7 +18790,15 @@
         </w:numPr>
       </w:pPr>
       <w:r>
-        <w:t xml:space="preserve">Real Pomodoro: </w:t>
+        <w:t xml:space="preserve">Real </w:t>
+      </w:r>
+      <w:proofErr w:type="spellStart"/>
+      <w:r>
+        <w:t>Pomodoro</w:t>
+      </w:r>
+      <w:proofErr w:type="spellEnd"/>
+      <w:r>
+        <w:t xml:space="preserve">: </w:t>
       </w:r>
       <w:r>
         <w:rPr>
@@ -17374,7 +19064,15 @@
         <w:t xml:space="preserve"> (</w:t>
       </w:r>
       <w:r>
-        <w:t>all pomodoros done</w:t>
+        <w:t xml:space="preserve">all </w:t>
+      </w:r>
+      <w:proofErr w:type="spellStart"/>
+      <w:r>
+        <w:t>pomodoros</w:t>
+      </w:r>
+      <w:proofErr w:type="spellEnd"/>
+      <w:r>
+        <w:t xml:space="preserve"> done</w:t>
       </w:r>
       <w:r>
         <w:t>)</w:t>
@@ -17434,7 +19132,15 @@
         <w:t>erging</w:t>
       </w:r>
       <w:r>
-        <w:t xml:space="preserve"> tab, </w:t>
+        <w:t xml:space="preserve"> </w:t>
+      </w:r>
+      <w:proofErr w:type="gramStart"/>
+      <w:r>
+        <w:t>tab,</w:t>
+      </w:r>
+      <w:proofErr w:type="gramEnd"/>
+      <w:r>
+        <w:t xml:space="preserve"> </w:t>
       </w:r>
       <w:r>
         <w:t>set the details of the new task</w:t>
@@ -17472,11 +19178,19 @@
       <w:r>
         <w:t xml:space="preserve">added to the </w:t>
       </w:r>
-      <w:r>
-        <w:rPr>
-          <w:b/>
-        </w:rPr>
-        <w:t>ToDo List</w:t>
+      <w:proofErr w:type="spellStart"/>
+      <w:r>
+        <w:rPr>
+          <w:b/>
+        </w:rPr>
+        <w:t>ToDo</w:t>
+      </w:r>
+      <w:proofErr w:type="spellEnd"/>
+      <w:r>
+        <w:rPr>
+          <w:b/>
+        </w:rPr>
+        <w:t xml:space="preserve"> List</w:t>
       </w:r>
       <w:r>
         <w:t xml:space="preserve"> </w:t>
@@ -17493,11 +19207,19 @@
       <w:r>
         <w:t xml:space="preserve"> (</w:t>
       </w:r>
-      <w:r>
-        <w:rPr>
-          <w:b/>
-        </w:rPr>
-        <w:t>Pomodoro Mode</w:t>
+      <w:proofErr w:type="spellStart"/>
+      <w:r>
+        <w:rPr>
+          <w:b/>
+        </w:rPr>
+        <w:t>Pomodoro</w:t>
+      </w:r>
+      <w:proofErr w:type="spellEnd"/>
+      <w:r>
+        <w:rPr>
+          <w:b/>
+        </w:rPr>
+        <w:t xml:space="preserve"> Mode</w:t>
       </w:r>
       <w:r>
         <w:t>)</w:t>
@@ -17545,7 +19267,15 @@
         <w:t>R</w:t>
       </w:r>
       <w:r>
-        <w:t xml:space="preserve">eal pomodoros are </w:t>
+        <w:t xml:space="preserve">eal </w:t>
+      </w:r>
+      <w:proofErr w:type="spellStart"/>
+      <w:r>
+        <w:t>pomodoros</w:t>
+      </w:r>
+      <w:proofErr w:type="spellEnd"/>
+      <w:r>
+        <w:t xml:space="preserve"> are </w:t>
       </w:r>
       <w:r>
         <w:t>summ</w:t>
@@ -17856,11 +19586,19 @@
       <w:r>
         <w:t xml:space="preserve"> (</w:t>
       </w:r>
-      <w:r>
-        <w:rPr>
-          <w:b/>
-        </w:rPr>
-        <w:t>Pomodoro Mode</w:t>
+      <w:proofErr w:type="spellStart"/>
+      <w:r>
+        <w:rPr>
+          <w:b/>
+        </w:rPr>
+        <w:t>Pomodoro</w:t>
+      </w:r>
+      <w:proofErr w:type="spellEnd"/>
+      <w:r>
+        <w:rPr>
+          <w:b/>
+        </w:rPr>
+        <w:t xml:space="preserve"> Mode</w:t>
       </w:r>
       <w:r>
         <w:t>)</w:t>
@@ -17911,8 +19649,13 @@
         <w:t xml:space="preserve">: </w:t>
       </w:r>
       <w:r>
-        <w:t>void the pomodoro</w:t>
-      </w:r>
+        <w:t xml:space="preserve">void the </w:t>
+      </w:r>
+      <w:proofErr w:type="spellStart"/>
+      <w:r>
+        <w:t>pomodoro</w:t>
+      </w:r>
+      <w:proofErr w:type="spellEnd"/>
       <w:r>
         <w:t xml:space="preserve"> of the running task</w:t>
       </w:r>
@@ -17981,11 +19724,19 @@
       <w:r>
         <w:t>(</w:t>
       </w:r>
-      <w:r>
-        <w:rPr>
-          <w:b/>
-        </w:rPr>
-        <w:t>Pomodoro Mode</w:t>
+      <w:proofErr w:type="spellStart"/>
+      <w:r>
+        <w:rPr>
+          <w:b/>
+        </w:rPr>
+        <w:t>Pomodoro</w:t>
+      </w:r>
+      <w:proofErr w:type="spellEnd"/>
+      <w:r>
+        <w:rPr>
+          <w:b/>
+        </w:rPr>
+        <w:t xml:space="preserve"> Mode</w:t>
       </w:r>
       <w:r>
         <w:t xml:space="preserve">) </w:t>
@@ -18026,11 +19777,19 @@
       <w:r>
         <w:t xml:space="preserve">added to the </w:t>
       </w:r>
-      <w:r>
-        <w:rPr>
-          <w:b/>
-        </w:rPr>
-        <w:t>ToDo List</w:t>
+      <w:proofErr w:type="spellStart"/>
+      <w:r>
+        <w:rPr>
+          <w:b/>
+        </w:rPr>
+        <w:t>ToDo</w:t>
+      </w:r>
+      <w:proofErr w:type="spellEnd"/>
+      <w:r>
+        <w:rPr>
+          <w:b/>
+        </w:rPr>
+        <w:t xml:space="preserve"> List</w:t>
       </w:r>
       <w:r>
         <w:t xml:space="preserve"> </w:t>
@@ -18106,13 +19865,29 @@
         <w:t xml:space="preserve"> </w:t>
       </w:r>
       <w:r>
-        <w:t xml:space="preserve">in the directory where mAP </w:t>
+        <w:t xml:space="preserve">in the directory where </w:t>
+      </w:r>
+      <w:proofErr w:type="spellStart"/>
+      <w:r>
+        <w:t>mAP</w:t>
+      </w:r>
+      <w:proofErr w:type="spellEnd"/>
+      <w:r>
+        <w:t xml:space="preserve"> </w:t>
       </w:r>
       <w:r>
         <w:t>is located</w:t>
       </w:r>
       <w:r>
-        <w:t xml:space="preserve">. Make it short as mAP will loop over </w:t>
+        <w:t xml:space="preserve">. Make it short as </w:t>
+      </w:r>
+      <w:proofErr w:type="spellStart"/>
+      <w:r>
+        <w:t>mAP</w:t>
+      </w:r>
+      <w:proofErr w:type="spellEnd"/>
+      <w:r>
+        <w:t xml:space="preserve"> will loop over </w:t>
       </w:r>
       <w:r>
         <w:t>it</w:t>
@@ -18156,14 +19931,26 @@
       <w:r>
         <w:t xml:space="preserve">in the directory where </w:t>
       </w:r>
+      <w:proofErr w:type="spellStart"/>
       <w:r>
         <w:t>mAP</w:t>
       </w:r>
+      <w:proofErr w:type="spellEnd"/>
       <w:r>
         <w:t xml:space="preserve"> is located</w:t>
       </w:r>
       <w:r>
-        <w:t xml:space="preserve">. mAP </w:t>
+        <w:t xml:space="preserve">. </w:t>
+      </w:r>
+      <w:proofErr w:type="spellStart"/>
+      <w:proofErr w:type="gramStart"/>
+      <w:r>
+        <w:t>mAP</w:t>
+      </w:r>
+      <w:proofErr w:type="spellEnd"/>
+      <w:proofErr w:type="gramEnd"/>
+      <w:r>
+        <w:t xml:space="preserve"> </w:t>
       </w:r>
       <w:r>
         <w:t>will play</w:t>
@@ -18192,8 +19979,13 @@
       <w:r>
         <w:t xml:space="preserve"> </w:t>
       </w:r>
-      <w:r>
-        <w:t xml:space="preserve">pomodoro after </w:t>
+      <w:proofErr w:type="spellStart"/>
+      <w:r>
+        <w:t>pomodoro</w:t>
+      </w:r>
+      <w:proofErr w:type="spellEnd"/>
+      <w:r>
+        <w:t xml:space="preserve"> after </w:t>
       </w:r>
       <w:r>
         <w:t xml:space="preserve">a </w:t>
@@ -18375,8 +20167,13 @@
         <w:t>)</w:t>
       </w:r>
       <w:r>
-        <w:t xml:space="preserve"> pomodoros</w:t>
-      </w:r>
+        <w:t xml:space="preserve"> </w:t>
+      </w:r>
+      <w:proofErr w:type="spellStart"/>
+      <w:r>
+        <w:t>pomodoros</w:t>
+      </w:r>
+      <w:proofErr w:type="spellEnd"/>
       <w:r>
         <w:t>.</w:t>
       </w:r>
@@ -18455,10 +20252,18 @@
         <w:t xml:space="preserve">100% means that </w:t>
       </w:r>
       <w:r>
-        <w:t>all p</w:t>
-      </w:r>
-      <w:r>
-        <w:t xml:space="preserve">omodoros </w:t>
+        <w:t xml:space="preserve">all </w:t>
+      </w:r>
+      <w:proofErr w:type="spellStart"/>
+      <w:r>
+        <w:t>p</w:t>
+      </w:r>
+      <w:r>
+        <w:t>omodoros</w:t>
+      </w:r>
+      <w:proofErr w:type="spellEnd"/>
+      <w:r>
+        <w:t xml:space="preserve"> </w:t>
       </w:r>
       <w:r>
         <w:t>have been</w:t>
@@ -18583,11 +20388,19 @@
       <w:r>
         <w:t xml:space="preserve"> (</w:t>
       </w:r>
-      <w:r>
-        <w:rPr>
-          <w:b/>
-        </w:rPr>
-        <w:t>Pomodoro Mode</w:t>
+      <w:proofErr w:type="spellStart"/>
+      <w:r>
+        <w:rPr>
+          <w:b/>
+        </w:rPr>
+        <w:t>Pomodoro</w:t>
+      </w:r>
+      <w:proofErr w:type="spellEnd"/>
+      <w:r>
+        <w:rPr>
+          <w:b/>
+        </w:rPr>
+        <w:t xml:space="preserve"> Mode</w:t>
       </w:r>
       <w:r>
         <w:t>)</w:t>
@@ -18775,8 +20588,13 @@
         <w:t xml:space="preserve"> (+ overestimated)</w:t>
       </w:r>
       <w:r>
-        <w:t xml:space="preserve"> pomodoros</w:t>
-      </w:r>
+        <w:t xml:space="preserve"> </w:t>
+      </w:r>
+      <w:proofErr w:type="spellStart"/>
+      <w:r>
+        <w:t>pomodoros</w:t>
+      </w:r>
+      <w:proofErr w:type="spellEnd"/>
       <w:r>
         <w:t>.</w:t>
       </w:r>
@@ -18829,8 +20647,13 @@
         <w:t>estimate</w:t>
       </w:r>
       <w:r>
-        <w:t>d pomodoros</w:t>
-      </w:r>
+        <w:t xml:space="preserve">d </w:t>
+      </w:r>
+      <w:proofErr w:type="spellStart"/>
+      <w:r>
+        <w:t>pomodoros</w:t>
+      </w:r>
+      <w:proofErr w:type="spellEnd"/>
       <w:r>
         <w:t xml:space="preserve"> (Diff I = </w:t>
       </w:r>
@@ -18927,8 +20750,13 @@
         <w:t xml:space="preserve"> (+ overestimated)</w:t>
       </w:r>
       <w:r>
-        <w:t xml:space="preserve"> pomodoros</w:t>
-      </w:r>
+        <w:t xml:space="preserve"> </w:t>
+      </w:r>
+      <w:proofErr w:type="spellStart"/>
+      <w:r>
+        <w:t>pomodoros</w:t>
+      </w:r>
+      <w:proofErr w:type="spellEnd"/>
       <w:r>
         <w:t xml:space="preserve"> (Diff II = </w:t>
       </w:r>
@@ -19001,7 +20829,15 @@
         <w:t>.</w:t>
       </w:r>
       <w:r>
-        <w:t xml:space="preserve"> This value is displayed only if there are overestimated pomodoros.</w:t>
+        <w:t xml:space="preserve"> This value is displayed only if there are overestimated </w:t>
+      </w:r>
+      <w:proofErr w:type="spellStart"/>
+      <w:r>
+        <w:t>pomodoros</w:t>
+      </w:r>
+      <w:proofErr w:type="spellEnd"/>
+      <w:r>
+        <w:t>.</w:t>
       </w:r>
     </w:p>
     <w:p>
@@ -19382,7 +21218,15 @@
               <w:t>"</w:t>
             </w:r>
             <w:r>
-              <w:t xml:space="preserve"> in front of the title, overestimated and real pomodoros reset to 0, iteration removed</w:t>
+              <w:t xml:space="preserve"> in front of the title, overestimated and real </w:t>
+            </w:r>
+            <w:proofErr w:type="spellStart"/>
+            <w:r>
+              <w:t>pomodoros</w:t>
+            </w:r>
+            <w:proofErr w:type="spellEnd"/>
+            <w:r>
+              <w:t xml:space="preserve"> reset to 0, iteration removed</w:t>
             </w:r>
             <w:r>
               <w:t xml:space="preserve"> </w:t>
@@ -19515,9 +21359,11 @@
         </w:drawing>
       </w:r>
       <w:bookmarkStart w:id="102" w:name="_Toc413150629"/>
+      <w:proofErr w:type="spellStart"/>
       <w:r>
         <w:t>Burndown</w:t>
       </w:r>
+      <w:proofErr w:type="spellEnd"/>
       <w:r>
         <w:t xml:space="preserve"> </w:t>
       </w:r>
@@ -19576,12 +21422,14 @@
       <w:r>
         <w:t xml:space="preserve"> </w:t>
       </w:r>
+      <w:proofErr w:type="spellStart"/>
       <w:r>
         <w:rPr>
           <w:b/>
         </w:rPr>
         <w:t>Burndown</w:t>
       </w:r>
+      <w:proofErr w:type="spellEnd"/>
       <w:r>
         <w:t xml:space="preserve"> or</w:t>
       </w:r>
@@ -19654,12 +21502,14 @@
           <w:numId w:val="13"/>
         </w:numPr>
       </w:pPr>
+      <w:proofErr w:type="spellStart"/>
       <w:r>
         <w:rPr>
           <w:b/>
         </w:rPr>
         <w:t>Burndown</w:t>
       </w:r>
+      <w:proofErr w:type="spellEnd"/>
       <w:r>
         <w:rPr>
           <w:b/>
@@ -19963,8 +21813,13 @@
       <w:r>
         <w:t>"</w:t>
       </w:r>
-      <w:r>
-        <w:t>Burndown Chart</w:t>
+      <w:proofErr w:type="spellStart"/>
+      <w:r>
+        <w:t>Burndown</w:t>
+      </w:r>
+      <w:proofErr w:type="spellEnd"/>
+      <w:r>
+        <w:t xml:space="preserve"> Chart</w:t>
       </w:r>
       <w:r>
         <w:t>"</w:t>
@@ -20347,12 +22202,20 @@
           <w:numId w:val="13"/>
         </w:numPr>
       </w:pPr>
+      <w:proofErr w:type="spellStart"/>
       <w:r>
         <w:rPr>
           <w:b/>
         </w:rPr>
         <w:lastRenderedPageBreak/>
-        <w:t>ToDo List</w:t>
+        <w:t>ToDo</w:t>
+      </w:r>
+      <w:proofErr w:type="spellEnd"/>
+      <w:r>
+        <w:rPr>
+          <w:b/>
+        </w:rPr>
+        <w:t xml:space="preserve"> List</w:t>
       </w:r>
       <w:r>
         <w:t xml:space="preserve"> /</w:t>
@@ -20379,10 +22242,18 @@
         <w:t xml:space="preserve"> uncompleted tasks. </w:t>
       </w:r>
       <w:r>
-        <w:t>This is only relevant to b</w:t>
-      </w:r>
-      <w:r>
-        <w:t>urndown charts.</w:t>
+        <w:t xml:space="preserve">This is only relevant to </w:t>
+      </w:r>
+      <w:proofErr w:type="spellStart"/>
+      <w:r>
+        <w:t>b</w:t>
+      </w:r>
+      <w:r>
+        <w:t>urndown</w:t>
+      </w:r>
+      <w:proofErr w:type="spellEnd"/>
+      <w:r>
+        <w:t xml:space="preserve"> charts.</w:t>
       </w:r>
     </w:p>
     <w:p>
@@ -20596,7 +22467,15 @@
         <w:t>"</w:t>
       </w:r>
       <w:r>
-        <w:t xml:space="preserve"> of the corresponding x-axis coordinate (day or iteration). Example for burndown chart: 413 story points remaining at the end of the 5</w:t>
+        <w:t xml:space="preserve"> of the corresponding x-axis coordinate (day or iteration). Example for </w:t>
+      </w:r>
+      <w:proofErr w:type="spellStart"/>
+      <w:r>
+        <w:t>burndown</w:t>
+      </w:r>
+      <w:proofErr w:type="spellEnd"/>
+      <w:r>
+        <w:t xml:space="preserve"> chart: 413 story points remaining at the end of the 5</w:t>
       </w:r>
       <w:r>
         <w:rPr>
@@ -20664,8 +22543,13 @@
         <w:t xml:space="preserve"> themes</w:t>
       </w:r>
       <w:r>
-        <w:t xml:space="preserve"> used in mAP</w:t>
-      </w:r>
+        <w:t xml:space="preserve"> used in </w:t>
+      </w:r>
+      <w:proofErr w:type="spellStart"/>
+      <w:r>
+        <w:t>mAP</w:t>
+      </w:r>
+      <w:proofErr w:type="spellEnd"/>
     </w:p>
     <w:p>
       <w:pPr>
@@ -20699,9 +22583,11 @@
           <w:numId w:val="42"/>
         </w:numPr>
       </w:pPr>
+      <w:proofErr w:type="spellStart"/>
       <w:r>
         <w:t>NimROD</w:t>
       </w:r>
+      <w:proofErr w:type="spellEnd"/>
     </w:p>
     <w:p>
       <w:pPr>
@@ -20735,9 +22621,11 @@
           <w:numId w:val="42"/>
         </w:numPr>
       </w:pPr>
+      <w:proofErr w:type="spellStart"/>
       <w:r>
         <w:t>JGoodies</w:t>
       </w:r>
+      <w:proofErr w:type="spellEnd"/>
     </w:p>
     <w:p>
       <w:pPr>
@@ -20813,9 +22701,11 @@
           <w:numId w:val="42"/>
         </w:numPr>
       </w:pPr>
+      <w:proofErr w:type="spellStart"/>
       <w:r>
         <w:t>Seaglass</w:t>
       </w:r>
+      <w:proofErr w:type="spellEnd"/>
     </w:p>
     <w:p>
       <w:pPr>
@@ -20853,7 +22743,11 @@
         </w:numPr>
       </w:pPr>
       <w:r>
-        <w:t xml:space="preserve"> JTat</w:t>
+        <w:t xml:space="preserve"> </w:t>
+      </w:r>
+      <w:proofErr w:type="spellStart"/>
+      <w:r>
+        <w:t>JTat</w:t>
       </w:r>
       <w:r>
         <w:t>t</w:t>
@@ -20861,6 +22755,7 @@
       <w:r>
         <w:t>oo</w:t>
       </w:r>
+      <w:proofErr w:type="spellEnd"/>
     </w:p>
     <w:p>
       <w:pPr>
@@ -20898,8 +22793,13 @@
     </w:p>
     <w:p>
       <w:r>
-        <w:t>Main free libraries used in mAP</w:t>
-      </w:r>
+        <w:t xml:space="preserve">Main free libraries used in </w:t>
+      </w:r>
+      <w:proofErr w:type="spellStart"/>
+      <w:r>
+        <w:t>mAP</w:t>
+      </w:r>
+      <w:proofErr w:type="spellEnd"/>
     </w:p>
     <w:p>
       <w:pPr>
@@ -20909,9 +22809,11 @@
           <w:numId w:val="42"/>
         </w:numPr>
       </w:pPr>
+      <w:proofErr w:type="spellStart"/>
       <w:r>
         <w:t>SwingX</w:t>
       </w:r>
+      <w:proofErr w:type="spellEnd"/>
     </w:p>
     <w:p>
       <w:pPr>
@@ -20921,9 +22823,11 @@
           <w:numId w:val="42"/>
         </w:numPr>
       </w:pPr>
+      <w:proofErr w:type="spellStart"/>
       <w:r>
         <w:t>OpenCSV</w:t>
       </w:r>
+      <w:proofErr w:type="spellEnd"/>
     </w:p>
     <w:p>
       <w:pPr>
@@ -20957,9 +22861,11 @@
           <w:numId w:val="42"/>
         </w:numPr>
       </w:pPr>
+      <w:proofErr w:type="spellStart"/>
       <w:r>
         <w:t>JFreeChart</w:t>
       </w:r>
+      <w:proofErr w:type="spellEnd"/>
     </w:p>
     <w:p>
       <w:pPr>
@@ -20969,8 +22875,13 @@
           <w:numId w:val="42"/>
         </w:numPr>
       </w:pPr>
-      <w:r>
-        <w:t>Joda Time</w:t>
+      <w:proofErr w:type="spellStart"/>
+      <w:r>
+        <w:t>Joda</w:t>
+      </w:r>
+      <w:proofErr w:type="spellEnd"/>
+      <w:r>
+        <w:t xml:space="preserve"> Time</w:t>
       </w:r>
     </w:p>
     <w:p>
@@ -20993,12 +22904,14 @@
           <w:numId w:val="42"/>
         </w:numPr>
       </w:pPr>
+      <w:proofErr w:type="spellStart"/>
       <w:r>
         <w:t>JS</w:t>
       </w:r>
       <w:r>
         <w:t>oup</w:t>
       </w:r>
+      <w:proofErr w:type="spellEnd"/>
     </w:p>
     <w:sectPr>
       <w:footerReference w:type="default" r:id="rId43"/>
@@ -21053,7 +22966,7 @@
             <w:rPr>
               <w:noProof/>
             </w:rPr>
-            <w:t>18</w:t>
+            <w:t>3</w:t>
           </w:r>
         </w:fldSimple>
       </w:p>
@@ -26360,7 +28273,7 @@
 </file>
 
 <file path=customXml/itemProps1.xml><?xml version="1.0" encoding="utf-8"?>
-<ds:datastoreItem xmlns:ds="http://schemas.openxmlformats.org/officeDocument/2006/customXml" ds:itemID="{4B1018C9-2AF4-4B99-BC2E-296CE15EA55F}">
+<ds:datastoreItem xmlns:ds="http://schemas.openxmlformats.org/officeDocument/2006/customXml" ds:itemID="{70C8ACC7-1E82-4D8C-8368-F17B4D5BA106}">
   <ds:schemaRefs>
     <ds:schemaRef ds:uri="http://schemas.openxmlformats.org/officeDocument/2006/bibliography"/>
   </ds:schemaRefs>

</xml_diff>

<commit_message>
added subtasks table to activity panel (not finished)
</commit_message>
<xml_diff>
--- a/doc/User guides/myAgilePomodoro_3.5.0.docx
+++ b/doc/User guides/myAgilePomodoro_3.5.0.docx
@@ -3308,26 +3308,110 @@
       <w:bookmarkEnd w:id="2"/>
     </w:p>
     <w:p>
+      <w:proofErr w:type="spellStart"/>
+      <w:proofErr w:type="gramStart"/>
       <w:r>
         <w:t>myAgilePomodoro</w:t>
       </w:r>
-      <w:r>
-        <w:t xml:space="preserve"> (mAP)</w:t>
-      </w:r>
-      <w:r>
-        <w:t xml:space="preserve"> is a micro and macro time management software based upon Agile's best practices and the time management technique called the Pomodoro Technique®. </w:t>
+      <w:proofErr w:type="spellEnd"/>
+      <w:proofErr w:type="gramEnd"/>
+      <w:r>
+        <w:t xml:space="preserve"> (</w:t>
+      </w:r>
+      <w:proofErr w:type="spellStart"/>
+      <w:r>
+        <w:t>mAP</w:t>
+      </w:r>
+      <w:proofErr w:type="spellEnd"/>
+      <w:r>
+        <w:t>)</w:t>
+      </w:r>
+      <w:r>
+        <w:t xml:space="preserve"> is a micro and macro time management software based upon </w:t>
+      </w:r>
+      <w:proofErr w:type="spellStart"/>
+      <w:r>
+        <w:t>Agile's</w:t>
+      </w:r>
+      <w:proofErr w:type="spellEnd"/>
+      <w:r>
+        <w:t xml:space="preserve"> best practices and the time management technique called the </w:t>
+      </w:r>
+      <w:proofErr w:type="spellStart"/>
+      <w:r>
+        <w:t>Pomodoro</w:t>
+      </w:r>
+      <w:proofErr w:type="spellEnd"/>
+      <w:r>
+        <w:t xml:space="preserve"> Technique®. </w:t>
       </w:r>
     </w:p>
     <w:p/>
     <w:p>
       <w:r>
-        <w:t>To make the most of mAP it is recommended to have knowledge of the Pomodoro Technique® (v1.3 and above) and Agile’s most common practices and artifacts (backlog management, iteration, story points...). Furthermore, mAP is "Agile methodology agnostic": to a certain extent, Scrum, RUP, XP… and even Kaban projects can be managed with mAP.</w:t>
+        <w:t xml:space="preserve">To make the most of </w:t>
+      </w:r>
+      <w:proofErr w:type="spellStart"/>
+      <w:r>
+        <w:t>mAP</w:t>
+      </w:r>
+      <w:proofErr w:type="spellEnd"/>
+      <w:r>
+        <w:t xml:space="preserve"> it is recommended to have knowledge of the </w:t>
+      </w:r>
+      <w:proofErr w:type="spellStart"/>
+      <w:r>
+        <w:t>Pomodoro</w:t>
+      </w:r>
+      <w:proofErr w:type="spellEnd"/>
+      <w:r>
+        <w:t xml:space="preserve"> Technique® (v1.3 and above) and </w:t>
+      </w:r>
+      <w:proofErr w:type="spellStart"/>
+      <w:r>
+        <w:t>Agile’s</w:t>
+      </w:r>
+      <w:proofErr w:type="spellEnd"/>
+      <w:r>
+        <w:t xml:space="preserve"> most common practices and artifacts (backlog management, iteration, story points...). Furthermore, </w:t>
+      </w:r>
+      <w:proofErr w:type="spellStart"/>
+      <w:r>
+        <w:t>mAP</w:t>
+      </w:r>
+      <w:proofErr w:type="spellEnd"/>
+      <w:r>
+        <w:t xml:space="preserve"> is "Agile methodology agnostic": to a certain extent, Scrum, RUP, XP… and even </w:t>
+      </w:r>
+      <w:proofErr w:type="spellStart"/>
+      <w:r>
+        <w:t>Kaban</w:t>
+      </w:r>
+      <w:proofErr w:type="spellEnd"/>
+      <w:r>
+        <w:t xml:space="preserve"> projects can be managed with </w:t>
+      </w:r>
+      <w:proofErr w:type="spellStart"/>
+      <w:r>
+        <w:t>mAP</w:t>
+      </w:r>
+      <w:proofErr w:type="spellEnd"/>
+      <w:r>
+        <w:t>.</w:t>
       </w:r>
     </w:p>
     <w:p/>
     <w:p>
       <w:r>
-        <w:t>Originally called "myPomodoro", Phil Karoo took over the project starting with version 1.0.</w:t>
+        <w:t>Originally called "</w:t>
+      </w:r>
+      <w:proofErr w:type="spellStart"/>
+      <w:r>
+        <w:t>myPomodoro</w:t>
+      </w:r>
+      <w:proofErr w:type="spellEnd"/>
+      <w:r>
+        <w:t>", Phil Karoo took over the project starting with version 1.0.</w:t>
       </w:r>
     </w:p>
     <w:p>
@@ -3341,12 +3425,16 @@
       <w:bookmarkEnd w:id="3"/>
     </w:p>
     <w:p>
+      <w:proofErr w:type="spellStart"/>
+      <w:proofErr w:type="gramStart"/>
       <w:r>
         <w:t>m</w:t>
       </w:r>
       <w:r>
         <w:t>AP</w:t>
       </w:r>
+      <w:proofErr w:type="spellEnd"/>
+      <w:proofErr w:type="gramEnd"/>
       <w:r>
         <w:t xml:space="preserve"> is a</w:t>
       </w:r>
@@ -3369,8 +3457,13 @@
         <w:t>l</w:t>
       </w:r>
       <w:r>
-        <w:t>, skinnable</w:t>
-      </w:r>
+        <w:t xml:space="preserve">, </w:t>
+      </w:r>
+      <w:proofErr w:type="spellStart"/>
+      <w:r>
+        <w:t>skinnable</w:t>
+      </w:r>
+      <w:proofErr w:type="spellEnd"/>
       <w:r>
         <w:t>,</w:t>
       </w:r>
@@ -3436,8 +3529,15 @@
       <w:r>
         <w:t xml:space="preserve"> </w:t>
       </w:r>
-      <w:r>
-        <w:t xml:space="preserve">mAP </w:t>
+      <w:proofErr w:type="spellStart"/>
+      <w:proofErr w:type="gramStart"/>
+      <w:r>
+        <w:t>mAP</w:t>
+      </w:r>
+      <w:proofErr w:type="spellEnd"/>
+      <w:proofErr w:type="gramEnd"/>
+      <w:r>
+        <w:t xml:space="preserve"> </w:t>
       </w:r>
       <w:r>
         <w:t xml:space="preserve">supports utf-8 providing the font </w:t>
@@ -3543,12 +3643,16 @@
       <w:bookmarkEnd w:id="4"/>
     </w:p>
     <w:p>
+      <w:proofErr w:type="spellStart"/>
+      <w:proofErr w:type="gramStart"/>
       <w:r>
         <w:t>m</w:t>
       </w:r>
       <w:r>
         <w:t>AP</w:t>
       </w:r>
+      <w:proofErr w:type="spellEnd"/>
+      <w:proofErr w:type="gramEnd"/>
       <w:r>
         <w:t xml:space="preserve"> is </w:t>
       </w:r>
@@ -3629,7 +3733,15 @@
         </w:drawing>
       </w:r>
       <w:r>
-        <w:t xml:space="preserve"> Terminology: mAP uses the word "task" for all items regardless of their type.</w:t>
+        <w:t xml:space="preserve"> Terminology: </w:t>
+      </w:r>
+      <w:proofErr w:type="spellStart"/>
+      <w:r>
+        <w:t>mAP</w:t>
+      </w:r>
+      <w:proofErr w:type="spellEnd"/>
+      <w:r>
+        <w:t xml:space="preserve"> uses the word "task" for all items regardless of their type.</w:t>
       </w:r>
     </w:p>
     <w:p>
@@ -3639,13 +3751,29 @@
       <w:bookmarkStart w:id="5" w:name="_Toc413150594"/>
       <w:r>
         <w:lastRenderedPageBreak/>
-        <w:t>The Pomodoro Technique</w:t>
+        <w:t xml:space="preserve">The </w:t>
+      </w:r>
+      <w:proofErr w:type="spellStart"/>
+      <w:r>
+        <w:t>Pomodoro</w:t>
+      </w:r>
+      <w:proofErr w:type="spellEnd"/>
+      <w:r>
+        <w:t xml:space="preserve"> </w:t>
+      </w:r>
+      <w:proofErr w:type="spellStart"/>
+      <w:r>
+        <w:t>Technique</w:t>
       </w:r>
       <w:r>
         <w:t>®</w:t>
       </w:r>
       <w:r>
-        <w:t xml:space="preserve">’s </w:t>
+        <w:t>’s</w:t>
+      </w:r>
+      <w:proofErr w:type="spellEnd"/>
+      <w:r>
+        <w:t xml:space="preserve"> </w:t>
       </w:r>
       <w:r>
         <w:rPr>
@@ -3666,12 +3794,15 @@
       <w:r>
         <w:t xml:space="preserve"> </w:t>
       </w:r>
+      <w:proofErr w:type="spellStart"/>
       <w:r>
         <w:t>vs</w:t>
       </w:r>
+      <w:proofErr w:type="spellEnd"/>
       <w:r>
         <w:t xml:space="preserve"> </w:t>
       </w:r>
+      <w:proofErr w:type="spellStart"/>
       <w:r>
         <w:rPr>
           <w:sz w:val="32"/>
@@ -3681,6 +3812,7 @@
         <w:t>mAP</w:t>
       </w:r>
       <w:bookmarkEnd w:id="5"/>
+      <w:proofErr w:type="spellEnd"/>
     </w:p>
     <w:p/>
     <w:p>
@@ -3693,8 +3825,13 @@
       <w:r>
         <w:t xml:space="preserve"> </w:t>
       </w:r>
-      <w:r>
-        <w:t xml:space="preserve">mAP </w:t>
+      <w:proofErr w:type="spellStart"/>
+      <w:r>
+        <w:t>mAP</w:t>
+      </w:r>
+      <w:proofErr w:type="spellEnd"/>
+      <w:r>
+        <w:t xml:space="preserve"> </w:t>
       </w:r>
       <w:r>
         <w:t>can</w:t>
@@ -3766,12 +3903,14 @@
                 <w:b/>
               </w:rPr>
             </w:pPr>
+            <w:proofErr w:type="spellStart"/>
             <w:r>
               <w:rPr>
                 <w:b/>
               </w:rPr>
               <w:t>mAP</w:t>
             </w:r>
+            <w:proofErr w:type="spellEnd"/>
           </w:p>
         </w:tc>
       </w:tr>
@@ -3782,7 +3921,15 @@
           </w:tcPr>
           <w:p>
             <w:r>
-              <w:t>A Pomodoro Consists of 25 minutes Plus a Five-Minute Break</w:t>
+              <w:t xml:space="preserve">A </w:t>
+            </w:r>
+            <w:proofErr w:type="spellStart"/>
+            <w:r>
+              <w:t>Pomodoro</w:t>
+            </w:r>
+            <w:proofErr w:type="spellEnd"/>
+            <w:r>
+              <w:t xml:space="preserve"> Consists of 25 minutes Plus a Five-Minute Break</w:t>
             </w:r>
           </w:p>
         </w:tc>
@@ -3805,8 +3952,15 @@
             </w:r>
           </w:p>
           <w:p>
-            <w:r>
-              <w:t xml:space="preserve">mAP allows shortening / </w:t>
+            <w:proofErr w:type="spellStart"/>
+            <w:proofErr w:type="gramStart"/>
+            <w:r>
+              <w:t>mAP</w:t>
+            </w:r>
+            <w:proofErr w:type="spellEnd"/>
+            <w:proofErr w:type="gramEnd"/>
+            <w:r>
+              <w:t xml:space="preserve"> allows shortening / </w:t>
             </w:r>
             <w:r>
               <w:t>lengthen</w:t>
@@ -3820,16 +3974,28 @@
             <w:r>
               <w:t xml:space="preserve"> </w:t>
             </w:r>
+            <w:proofErr w:type="spellStart"/>
             <w:r>
               <w:t>p</w:t>
             </w:r>
             <w:r>
-              <w:t>omodoros and short breaks.</w:t>
+              <w:t>omodoros</w:t>
+            </w:r>
+            <w:proofErr w:type="spellEnd"/>
+            <w:r>
+              <w:t xml:space="preserve"> and short breaks.</w:t>
             </w:r>
           </w:p>
           <w:p>
-            <w:r>
-              <w:t xml:space="preserve">mAP allows </w:t>
+            <w:proofErr w:type="spellStart"/>
+            <w:proofErr w:type="gramStart"/>
+            <w:r>
+              <w:t>mAP</w:t>
+            </w:r>
+            <w:proofErr w:type="spellEnd"/>
+            <w:proofErr w:type="gramEnd"/>
+            <w:r>
+              <w:t xml:space="preserve"> allows </w:t>
             </w:r>
             <w:r>
               <w:t>stopping</w:t>
@@ -3883,7 +4049,15 @@
           </w:tcPr>
           <w:p>
             <w:r>
-              <w:t>After Every Four Pomodoros Comes a 15-30 Minute Break</w:t>
+              <w:t xml:space="preserve">After Every Four </w:t>
+            </w:r>
+            <w:proofErr w:type="spellStart"/>
+            <w:r>
+              <w:t>Pomodoros</w:t>
+            </w:r>
+            <w:proofErr w:type="spellEnd"/>
+            <w:r>
+              <w:t xml:space="preserve"> Comes a 15-30 Minute Break</w:t>
             </w:r>
           </w:p>
         </w:tc>
@@ -3906,8 +4080,15 @@
             </w:r>
           </w:p>
           <w:p>
-            <w:r>
-              <w:t xml:space="preserve">mAP allows shortening / </w:t>
+            <w:proofErr w:type="spellStart"/>
+            <w:proofErr w:type="gramStart"/>
+            <w:r>
+              <w:t>mAP</w:t>
+            </w:r>
+            <w:proofErr w:type="spellEnd"/>
+            <w:proofErr w:type="gramEnd"/>
+            <w:r>
+              <w:t xml:space="preserve"> allows shortening / </w:t>
             </w:r>
             <w:r>
               <w:t>lengthen</w:t>
@@ -3923,8 +4104,15 @@
             </w:r>
           </w:p>
           <w:p>
-            <w:r>
-              <w:t xml:space="preserve">mAP allows stopping the timer after each long break using the </w:t>
+            <w:proofErr w:type="spellStart"/>
+            <w:proofErr w:type="gramStart"/>
+            <w:r>
+              <w:t>mAP</w:t>
+            </w:r>
+            <w:proofErr w:type="spellEnd"/>
+            <w:proofErr w:type="gramEnd"/>
+            <w:r>
+              <w:t xml:space="preserve"> allows stopping the timer after each long break using the </w:t>
             </w:r>
             <w:r>
               <w:t xml:space="preserve">timer’s </w:t>
@@ -3945,7 +4133,23 @@
           </w:tcPr>
           <w:p>
             <w:r>
-              <w:t>The Pomodoro Is Indivisible. There are no half or quarter Pomodoros.</w:t>
+              <w:t xml:space="preserve">The </w:t>
+            </w:r>
+            <w:proofErr w:type="spellStart"/>
+            <w:r>
+              <w:t>Pomodoro</w:t>
+            </w:r>
+            <w:proofErr w:type="spellEnd"/>
+            <w:r>
+              <w:t xml:space="preserve"> Is Indivisible. There are no half or quarter </w:t>
+            </w:r>
+            <w:proofErr w:type="spellStart"/>
+            <w:r>
+              <w:t>Pomodoros</w:t>
+            </w:r>
+            <w:proofErr w:type="spellEnd"/>
+            <w:r>
+              <w:t>.</w:t>
             </w:r>
           </w:p>
         </w:tc>
@@ -3954,17 +4158,32 @@
             <w:tcW w:w="4522" w:type="dxa"/>
           </w:tcPr>
           <w:p>
-            <w:r>
-              <w:t xml:space="preserve">mAP allows </w:t>
+            <w:proofErr w:type="spellStart"/>
+            <w:proofErr w:type="gramStart"/>
+            <w:r>
+              <w:t>mAP</w:t>
+            </w:r>
+            <w:proofErr w:type="spellEnd"/>
+            <w:proofErr w:type="gramEnd"/>
+            <w:r>
+              <w:t xml:space="preserve"> allows </w:t>
             </w:r>
             <w:r>
               <w:t>shortening</w:t>
             </w:r>
             <w:r>
-              <w:t xml:space="preserve"> p</w:t>
-            </w:r>
-            <w:r>
-              <w:t>omodoros.</w:t>
+              <w:t xml:space="preserve"> </w:t>
+            </w:r>
+            <w:proofErr w:type="spellStart"/>
+            <w:r>
+              <w:t>p</w:t>
+            </w:r>
+            <w:r>
+              <w:t>omodoros</w:t>
+            </w:r>
+            <w:proofErr w:type="spellEnd"/>
+            <w:r>
+              <w:t>.</w:t>
             </w:r>
           </w:p>
         </w:tc>
@@ -3976,7 +4195,15 @@
           </w:tcPr>
           <w:p>
             <w:r>
-              <w:t>If a Pomodoro Begins, It Has to Ring:</w:t>
+              <w:t xml:space="preserve">If a </w:t>
+            </w:r>
+            <w:proofErr w:type="spellStart"/>
+            <w:r>
+              <w:t>Pomodoro</w:t>
+            </w:r>
+            <w:proofErr w:type="spellEnd"/>
+            <w:r>
+              <w:t xml:space="preserve"> Begins, It Has to Ring:</w:t>
             </w:r>
           </w:p>
           <w:p>
@@ -3988,7 +4215,15 @@
               </w:numPr>
             </w:pPr>
             <w:r>
-              <w:t>If a Pomodoro is interrupted definitively – i.e. the interruption isn’t handled – it’s considered void, never begun, and it can’t be recorded with an X.</w:t>
+              <w:t xml:space="preserve">If a </w:t>
+            </w:r>
+            <w:proofErr w:type="spellStart"/>
+            <w:r>
+              <w:t>Pomodoro</w:t>
+            </w:r>
+            <w:proofErr w:type="spellEnd"/>
+            <w:r>
+              <w:t xml:space="preserve"> is interrupted definitively – i.e. the interruption isn’t handled – it’s considered void, never begun, and it can’t be recorded with an X.</w:t>
             </w:r>
           </w:p>
           <w:p>
@@ -4000,7 +4235,23 @@
               </w:numPr>
             </w:pPr>
             <w:r>
-              <w:t>If an activity is completed once a Pomodoro has already begun, continue reviewing the same activity until the Pomodoro rings.</w:t>
+              <w:t xml:space="preserve">If an activity is completed once a </w:t>
+            </w:r>
+            <w:proofErr w:type="spellStart"/>
+            <w:r>
+              <w:t>Pomodoro</w:t>
+            </w:r>
+            <w:proofErr w:type="spellEnd"/>
+            <w:r>
+              <w:t xml:space="preserve"> has already begun, continue reviewing the same activity until the </w:t>
+            </w:r>
+            <w:proofErr w:type="spellStart"/>
+            <w:r>
+              <w:t>Pomodoro</w:t>
+            </w:r>
+            <w:proofErr w:type="spellEnd"/>
+            <w:r>
+              <w:t xml:space="preserve"> rings.</w:t>
             </w:r>
           </w:p>
         </w:tc>
@@ -4057,8 +4308,15 @@
                 <w:numId w:val="39"/>
               </w:numPr>
             </w:pPr>
-            <w:r>
-              <w:t>mAP allows creating</w:t>
+            <w:proofErr w:type="spellStart"/>
+            <w:proofErr w:type="gramStart"/>
+            <w:r>
+              <w:t>mAP</w:t>
+            </w:r>
+            <w:proofErr w:type="spellEnd"/>
+            <w:proofErr w:type="gramEnd"/>
+            <w:r>
+              <w:t xml:space="preserve"> allows creating</w:t>
             </w:r>
             <w:r>
               <w:t xml:space="preserve"> unplanned tasks nonetheless.</w:t>
@@ -4072,18 +4330,30 @@
                 <w:numId w:val="39"/>
               </w:numPr>
             </w:pPr>
-            <w:r>
-              <w:t xml:space="preserve">mAP allows </w:t>
+            <w:proofErr w:type="spellStart"/>
+            <w:proofErr w:type="gramStart"/>
+            <w:r>
+              <w:t>mAP</w:t>
+            </w:r>
+            <w:proofErr w:type="spellEnd"/>
+            <w:proofErr w:type="gramEnd"/>
+            <w:r>
+              <w:t xml:space="preserve"> allows </w:t>
             </w:r>
             <w:r>
               <w:t>shortening</w:t>
             </w:r>
             <w:r>
-              <w:t xml:space="preserve"> p</w:t>
+              <w:t xml:space="preserve"> </w:t>
+            </w:r>
+            <w:proofErr w:type="spellStart"/>
+            <w:r>
+              <w:t>p</w:t>
             </w:r>
             <w:r>
               <w:t>omodoros</w:t>
             </w:r>
+            <w:proofErr w:type="spellEnd"/>
             <w:r>
               <w:t>.</w:t>
             </w:r>
@@ -4097,7 +4367,15 @@
           </w:tcPr>
           <w:p>
             <w:r>
-              <w:t>Protect the Pomodoro. Inform effectively, negotiate quickly to reschedule the interruption, call back the person who interrupted you as agreed.</w:t>
+              <w:t xml:space="preserve">Protect the </w:t>
+            </w:r>
+            <w:proofErr w:type="spellStart"/>
+            <w:r>
+              <w:t>Pomodoro</w:t>
+            </w:r>
+            <w:proofErr w:type="spellEnd"/>
+            <w:r>
+              <w:t>. Inform effectively, negotiate quickly to reschedule the interruption, call back the person who interrupted you as agreed.</w:t>
             </w:r>
           </w:p>
         </w:tc>
@@ -4106,8 +4384,15 @@
             <w:tcW w:w="4522" w:type="dxa"/>
           </w:tcPr>
           <w:p>
-            <w:r>
-              <w:t>mAP allows creat</w:t>
+            <w:proofErr w:type="spellStart"/>
+            <w:proofErr w:type="gramStart"/>
+            <w:r>
+              <w:t>mAP</w:t>
+            </w:r>
+            <w:proofErr w:type="spellEnd"/>
+            <w:proofErr w:type="gramEnd"/>
+            <w:r>
+              <w:t xml:space="preserve"> allows creat</w:t>
             </w:r>
             <w:r>
               <w:t>ing</w:t>
@@ -4125,7 +4410,15 @@
               <w:t xml:space="preserve">s </w:t>
             </w:r>
             <w:r>
-              <w:t>during pomodoros.</w:t>
+              <w:t xml:space="preserve">during </w:t>
+            </w:r>
+            <w:proofErr w:type="spellStart"/>
+            <w:r>
+              <w:t>pomodoros</w:t>
+            </w:r>
+            <w:proofErr w:type="spellEnd"/>
+            <w:r>
+              <w:t>.</w:t>
             </w:r>
           </w:p>
         </w:tc>
@@ -4137,7 +4430,15 @@
           </w:tcPr>
           <w:p>
             <w:r>
-              <w:t>If It Lasts More Than 5-7 Pomodoros, Break It Down. Complex activities should be divided into several activities.</w:t>
+              <w:t xml:space="preserve">If It Lasts More Than 5-7 </w:t>
+            </w:r>
+            <w:proofErr w:type="spellStart"/>
+            <w:r>
+              <w:t>Pomodoros</w:t>
+            </w:r>
+            <w:proofErr w:type="spellEnd"/>
+            <w:r>
+              <w:t>, Break It Down. Complex activities should be divided into several activities.</w:t>
             </w:r>
           </w:p>
         </w:tc>
@@ -4146,8 +4447,15 @@
             <w:tcW w:w="4522" w:type="dxa"/>
           </w:tcPr>
           <w:p>
-            <w:r>
-              <w:t>mAP allows duplicat</w:t>
+            <w:proofErr w:type="spellStart"/>
+            <w:proofErr w:type="gramStart"/>
+            <w:r>
+              <w:t>mAP</w:t>
+            </w:r>
+            <w:proofErr w:type="spellEnd"/>
+            <w:proofErr w:type="gramEnd"/>
+            <w:r>
+              <w:t xml:space="preserve"> allows duplicat</w:t>
             </w:r>
             <w:r>
               <w:t>ing</w:t>
@@ -4165,7 +4473,15 @@
           </w:tcPr>
           <w:p>
             <w:r>
-              <w:t>If It Lasts Less Than One Pomodoro, Add It Up. Simple tasks can be combined.</w:t>
+              <w:t xml:space="preserve">If It Lasts Less Than One </w:t>
+            </w:r>
+            <w:proofErr w:type="spellStart"/>
+            <w:r>
+              <w:t>Pomodoro</w:t>
+            </w:r>
+            <w:proofErr w:type="spellEnd"/>
+            <w:r>
+              <w:t>, Add It Up. Simple tasks can be combined.</w:t>
             </w:r>
           </w:p>
         </w:tc>
@@ -4174,8 +4490,15 @@
             <w:tcW w:w="4522" w:type="dxa"/>
           </w:tcPr>
           <w:p>
-            <w:r>
-              <w:t>mAP allows merg</w:t>
+            <w:proofErr w:type="spellStart"/>
+            <w:proofErr w:type="gramStart"/>
+            <w:r>
+              <w:t>mAP</w:t>
+            </w:r>
+            <w:proofErr w:type="spellEnd"/>
+            <w:proofErr w:type="gramEnd"/>
+            <w:r>
+              <w:t xml:space="preserve"> allows merg</w:t>
             </w:r>
             <w:r>
               <w:t>ing</w:t>
@@ -4188,14 +4511,29 @@
             </w:r>
           </w:p>
           <w:p>
-            <w:r>
-              <w:t xml:space="preserve">mAP allows starting tasks with no </w:t>
+            <w:proofErr w:type="spellStart"/>
+            <w:proofErr w:type="gramStart"/>
+            <w:r>
+              <w:t>mAP</w:t>
+            </w:r>
+            <w:proofErr w:type="spellEnd"/>
+            <w:proofErr w:type="gramEnd"/>
+            <w:r>
+              <w:t xml:space="preserve"> allows starting tasks with no </w:t>
             </w:r>
             <w:r>
               <w:t>estimation</w:t>
             </w:r>
             <w:r>
-              <w:t xml:space="preserve"> (0 pomodoro)</w:t>
+              <w:t xml:space="preserve"> (0 </w:t>
+            </w:r>
+            <w:proofErr w:type="spellStart"/>
+            <w:r>
+              <w:t>pomodoro</w:t>
+            </w:r>
+            <w:proofErr w:type="spellEnd"/>
+            <w:r>
+              <w:t>)</w:t>
             </w:r>
             <w:r>
               <w:t>.</w:t>
@@ -4210,7 +4548,23 @@
           </w:tcPr>
           <w:p>
             <w:r>
-              <w:t>Results Are Achieved Pomodoro after Pomodoro.</w:t>
+              <w:t xml:space="preserve">Results Are Achieved </w:t>
+            </w:r>
+            <w:proofErr w:type="spellStart"/>
+            <w:r>
+              <w:t>Pomodoro</w:t>
+            </w:r>
+            <w:proofErr w:type="spellEnd"/>
+            <w:r>
+              <w:t xml:space="preserve"> after </w:t>
+            </w:r>
+            <w:proofErr w:type="spellStart"/>
+            <w:r>
+              <w:t>Pomodoro</w:t>
+            </w:r>
+            <w:proofErr w:type="spellEnd"/>
+            <w:r>
+              <w:t>.</w:t>
             </w:r>
           </w:p>
         </w:tc>
@@ -4219,19 +4573,41 @@
             <w:tcW w:w="4522" w:type="dxa"/>
           </w:tcPr>
           <w:p>
-            <w:r>
-              <w:t xml:space="preserve">mAP measures accuracy and analyses errors (diff). </w:t>
+            <w:proofErr w:type="spellStart"/>
+            <w:proofErr w:type="gramStart"/>
+            <w:r>
+              <w:t>mAP</w:t>
+            </w:r>
+            <w:proofErr w:type="spellEnd"/>
+            <w:proofErr w:type="gramEnd"/>
+            <w:r>
+              <w:t xml:space="preserve"> measures accuracy and analyses errors (diff). </w:t>
             </w:r>
           </w:p>
           <w:p>
-            <w:r>
-              <w:t xml:space="preserve">mAP </w:t>
+            <w:proofErr w:type="spellStart"/>
+            <w:proofErr w:type="gramStart"/>
+            <w:r>
+              <w:t>mAP</w:t>
+            </w:r>
+            <w:proofErr w:type="spellEnd"/>
+            <w:proofErr w:type="gramEnd"/>
+            <w:r>
+              <w:t xml:space="preserve"> </w:t>
             </w:r>
             <w:r>
               <w:t>allows creating</w:t>
             </w:r>
             <w:r>
-              <w:t xml:space="preserve"> burn-up and burndown charts.</w:t>
+              <w:t xml:space="preserve"> burn-up and </w:t>
+            </w:r>
+            <w:proofErr w:type="spellStart"/>
+            <w:r>
+              <w:t>burndown</w:t>
+            </w:r>
+            <w:proofErr w:type="spellEnd"/>
+            <w:r>
+              <w:t xml:space="preserve"> charts.</w:t>
             </w:r>
           </w:p>
         </w:tc>
@@ -4243,7 +4619,15 @@
           </w:tcPr>
           <w:p>
             <w:r>
-              <w:t>The Next Pomodoro Will Go Better.</w:t>
+              <w:t xml:space="preserve">The Next </w:t>
+            </w:r>
+            <w:proofErr w:type="spellStart"/>
+            <w:r>
+              <w:t>Pomodoro</w:t>
+            </w:r>
+            <w:proofErr w:type="spellEnd"/>
+            <w:r>
+              <w:t xml:space="preserve"> Will Go Better.</w:t>
             </w:r>
           </w:p>
         </w:tc>
@@ -4253,7 +4637,15 @@
           </w:tcPr>
           <w:p>
             <w:r>
-              <w:t>Just stick to mAP ;-)</w:t>
+              <w:t xml:space="preserve">Just stick to </w:t>
+            </w:r>
+            <w:proofErr w:type="spellStart"/>
+            <w:r>
+              <w:t>mAP</w:t>
+            </w:r>
+            <w:proofErr w:type="spellEnd"/>
+            <w:r>
+              <w:t xml:space="preserve"> ;-)</w:t>
             </w:r>
           </w:p>
         </w:tc>
@@ -4261,13 +4653,26 @@
     </w:tbl>
     <w:p>
       <w:r>
-        <w:t xml:space="preserve">* as per the </w:t>
+        <w:t xml:space="preserve">* </w:t>
+      </w:r>
+      <w:proofErr w:type="gramStart"/>
+      <w:r>
+        <w:t>as</w:t>
+      </w:r>
+      <w:proofErr w:type="gramEnd"/>
+      <w:r>
+        <w:t xml:space="preserve"> per the </w:t>
       </w:r>
       <w:r>
         <w:t xml:space="preserve">official book of the </w:t>
       </w:r>
-      <w:r>
-        <w:t>Pomodoro Technique</w:t>
+      <w:proofErr w:type="spellStart"/>
+      <w:r>
+        <w:t>Pomodoro</w:t>
+      </w:r>
+      <w:proofErr w:type="spellEnd"/>
+      <w:r>
+        <w:t xml:space="preserve"> Technique</w:t>
       </w:r>
       <w:r>
         <w:t>®</w:t>
@@ -4288,12 +4693,16 @@
       <w:bookmarkEnd w:id="6"/>
     </w:p>
     <w:p>
+      <w:proofErr w:type="spellStart"/>
+      <w:proofErr w:type="gramStart"/>
       <w:r>
         <w:t>m</w:t>
       </w:r>
       <w:r>
         <w:t>AP</w:t>
       </w:r>
+      <w:proofErr w:type="spellEnd"/>
+      <w:proofErr w:type="gramEnd"/>
       <w:r>
         <w:t xml:space="preserve"> </w:t>
       </w:r>
@@ -4325,7 +4734,15 @@
         <w:t>Local database</w:t>
       </w:r>
       <w:r>
-        <w:t xml:space="preserve"> (SQLite)</w:t>
+        <w:t xml:space="preserve"> (</w:t>
+      </w:r>
+      <w:proofErr w:type="spellStart"/>
+      <w:r>
+        <w:t>SQLite</w:t>
+      </w:r>
+      <w:proofErr w:type="spellEnd"/>
+      <w:r>
+        <w:t>)</w:t>
       </w:r>
       <w:r>
         <w:t xml:space="preserve"> (default)</w:t>
@@ -4333,14 +4750,24 @@
       <w:r>
         <w:t xml:space="preserve">:  this is meant to be used by individuals. At first startup, </w:t>
       </w:r>
+      <w:proofErr w:type="spellStart"/>
       <w:r>
         <w:t>mAP</w:t>
       </w:r>
+      <w:proofErr w:type="spellEnd"/>
       <w:r>
         <w:t xml:space="preserve"> </w:t>
       </w:r>
       <w:r>
-        <w:t>will create its own local database file (myagilepomodoro.db).</w:t>
+        <w:t>will create its own local database file (</w:t>
+      </w:r>
+      <w:proofErr w:type="spellStart"/>
+      <w:r>
+        <w:t>myagilepomodoro.db</w:t>
+      </w:r>
+      <w:proofErr w:type="spellEnd"/>
+      <w:r>
+        <w:t>).</w:t>
       </w:r>
     </w:p>
     <w:p>
@@ -4363,19 +4790,35 @@
         <w:t>Remote database</w:t>
       </w:r>
       <w:r>
-        <w:t xml:space="preserve"> (M</w:t>
-      </w:r>
-      <w:r>
-        <w:t>ySQL): this is meant to be used by co-located small to medium size teams</w:t>
+        <w:t xml:space="preserve"> (</w:t>
+      </w:r>
+      <w:proofErr w:type="spellStart"/>
+      <w:r>
+        <w:t>M</w:t>
+      </w:r>
+      <w:r>
+        <w:t>ySQL</w:t>
+      </w:r>
+      <w:proofErr w:type="spellEnd"/>
+      <w:r>
+        <w:t>): this is meant to be used by co-located small to medium size teams</w:t>
       </w:r>
       <w:r>
         <w:t xml:space="preserve"> (see </w:t>
       </w:r>
-      <w:r>
-        <w:rPr>
-          <w:b/>
-        </w:rPr>
-        <w:t>MySQL configuration</w:t>
+      <w:proofErr w:type="spellStart"/>
+      <w:r>
+        <w:rPr>
+          <w:b/>
+        </w:rPr>
+        <w:t>MySQL</w:t>
+      </w:r>
+      <w:proofErr w:type="spellEnd"/>
+      <w:r>
+        <w:rPr>
+          <w:b/>
+        </w:rPr>
+        <w:t xml:space="preserve"> configuration</w:t>
       </w:r>
       <w:r>
         <w:t>)</w:t>
@@ -4386,12 +4829,16 @@
     </w:p>
     <w:p/>
     <w:p>
+      <w:proofErr w:type="spellStart"/>
+      <w:proofErr w:type="gramStart"/>
       <w:r>
         <w:t>m</w:t>
       </w:r>
       <w:r>
         <w:t>AP</w:t>
       </w:r>
+      <w:proofErr w:type="spellEnd"/>
+      <w:proofErr w:type="gramEnd"/>
       <w:r>
         <w:t xml:space="preserve"> </w:t>
       </w:r>
@@ -4444,7 +4891,15 @@
         <w:t>+</w:t>
       </w:r>
       <w:r>
-        <w:t xml:space="preserve"> Pomodoro </w:t>
+        <w:t xml:space="preserve"> </w:t>
+      </w:r>
+      <w:proofErr w:type="spellStart"/>
+      <w:r>
+        <w:t>Pomodoro</w:t>
+      </w:r>
+      <w:proofErr w:type="spellEnd"/>
+      <w:r>
+        <w:t xml:space="preserve"> </w:t>
       </w:r>
       <w:r>
         <w:t>modes</w:t>
@@ -4466,17 +4921,33 @@
           <w:numId w:val="40"/>
         </w:numPr>
       </w:pPr>
-      <w:r>
-        <w:rPr>
-          <w:b/>
-        </w:rPr>
-        <w:t>Pomodoro Mode</w:t>
+      <w:proofErr w:type="spellStart"/>
+      <w:r>
+        <w:rPr>
+          <w:b/>
+        </w:rPr>
+        <w:t>Pomodoro</w:t>
+      </w:r>
+      <w:proofErr w:type="spellEnd"/>
+      <w:r>
+        <w:rPr>
+          <w:b/>
+        </w:rPr>
+        <w:t xml:space="preserve"> Mode</w:t>
       </w:r>
       <w:r>
         <w:t>:</w:t>
       </w:r>
       <w:r>
-        <w:t xml:space="preserve"> only knowledge of the Pomodoro Technique® </w:t>
+        <w:t xml:space="preserve"> only knowledge of the </w:t>
+      </w:r>
+      <w:proofErr w:type="spellStart"/>
+      <w:r>
+        <w:t>Pomodoro</w:t>
+      </w:r>
+      <w:proofErr w:type="spellEnd"/>
+      <w:r>
+        <w:t xml:space="preserve"> Technique® </w:t>
       </w:r>
       <w:r>
         <w:t>is</w:t>
@@ -4558,11 +5029,19 @@
       <w:r>
         <w:t xml:space="preserve"> (see </w:t>
       </w:r>
-      <w:r>
-        <w:rPr>
-          <w:b/>
-        </w:rPr>
-        <w:t>mAP configuration</w:t>
+      <w:proofErr w:type="spellStart"/>
+      <w:r>
+        <w:rPr>
+          <w:b/>
+        </w:rPr>
+        <w:t>mAP</w:t>
+      </w:r>
+      <w:proofErr w:type="spellEnd"/>
+      <w:r>
+        <w:rPr>
+          <w:b/>
+        </w:rPr>
+        <w:t xml:space="preserve"> configuration</w:t>
       </w:r>
       <w:r>
         <w:t>).</w:t>
@@ -4578,9 +5057,11 @@
         <w:pStyle w:val="Heading2"/>
       </w:pPr>
       <w:bookmarkStart w:id="7" w:name="_Toc413150596"/>
+      <w:proofErr w:type="spellStart"/>
       <w:r>
         <w:t>MySQL</w:t>
       </w:r>
+      <w:proofErr w:type="spellEnd"/>
       <w:r>
         <w:t xml:space="preserve"> configuration</w:t>
       </w:r>
@@ -4610,10 +5091,18 @@
         <w:t>For that, utf</w:t>
       </w:r>
       <w:r>
-        <w:t>-8 encoding must be enabled in M</w:t>
-      </w:r>
-      <w:r>
-        <w:t>ySQL’s my.ini file:</w:t>
+        <w:t xml:space="preserve">-8 encoding must be enabled in </w:t>
+      </w:r>
+      <w:proofErr w:type="spellStart"/>
+      <w:r>
+        <w:t>M</w:t>
+      </w:r>
+      <w:r>
+        <w:t>ySQL’s</w:t>
+      </w:r>
+      <w:proofErr w:type="spellEnd"/>
+      <w:r>
+        <w:t xml:space="preserve"> my.ini file:</w:t>
       </w:r>
     </w:p>
     <w:p/>
@@ -4643,16 +5132,26 @@
             <w:pPr>
               <w:pStyle w:val="NoSpacing"/>
             </w:pPr>
-            <w:r>
-              <w:t>collation_server=utf8_unicode_ci</w:t>
+            <w:proofErr w:type="spellStart"/>
+            <w:r>
+              <w:t>collation_server</w:t>
+            </w:r>
+            <w:proofErr w:type="spellEnd"/>
+            <w:r>
+              <w:t>=utf8_unicode_ci</w:t>
             </w:r>
           </w:p>
           <w:p>
             <w:pPr>
               <w:pStyle w:val="NoSpacing"/>
             </w:pPr>
-            <w:r>
-              <w:t>character_set_server=utf8</w:t>
+            <w:proofErr w:type="spellStart"/>
+            <w:r>
+              <w:t>character_set_server</w:t>
+            </w:r>
+            <w:proofErr w:type="spellEnd"/>
+            <w:r>
+              <w:t>=utf8</w:t>
             </w:r>
           </w:p>
           <w:p>
@@ -4727,10 +5226,18 @@
         <w:t>sup</w:t>
       </w:r>
       <w:r>
-        <w:t>port utf-8 by itself. Refer to M</w:t>
-      </w:r>
-      <w:r>
-        <w:t>ySQL’s documentation.</w:t>
+        <w:t xml:space="preserve">port utf-8 by itself. Refer to </w:t>
+      </w:r>
+      <w:proofErr w:type="spellStart"/>
+      <w:r>
+        <w:t>M</w:t>
+      </w:r>
+      <w:r>
+        <w:t>ySQL’s</w:t>
+      </w:r>
+      <w:proofErr w:type="spellEnd"/>
+      <w:r>
+        <w:t xml:space="preserve"> documentation.</w:t>
       </w:r>
     </w:p>
     <w:p>
@@ -4754,11 +5261,16 @@
         <w:t xml:space="preserve">file called </w:t>
       </w:r>
       <w:r>
-        <w:t>"mysql.properties</w:t>
-      </w:r>
-      <w:r>
         <w:t>"</w:t>
       </w:r>
+      <w:proofErr w:type="spellStart"/>
+      <w:r>
+        <w:t>mysql.properties</w:t>
+      </w:r>
+      <w:proofErr w:type="spellEnd"/>
+      <w:r>
+        <w:t>"</w:t>
+      </w:r>
       <w:r>
         <w:t xml:space="preserve"> </w:t>
       </w:r>
@@ -4784,8 +5296,13 @@
         <w:t xml:space="preserve"> directory </w:t>
       </w:r>
       <w:r>
-        <w:t>where mAP</w:t>
-      </w:r>
+        <w:t xml:space="preserve">where </w:t>
+      </w:r>
+      <w:proofErr w:type="spellStart"/>
+      <w:r>
+        <w:t>mAP</w:t>
+      </w:r>
+      <w:proofErr w:type="spellEnd"/>
       <w:r>
         <w:t xml:space="preserve"> </w:t>
       </w:r>
@@ -4925,9 +5442,11 @@
       <w:r>
         <w:t xml:space="preserve">, </w:t>
       </w:r>
+      <w:proofErr w:type="spellStart"/>
       <w:r>
         <w:t>mAP</w:t>
       </w:r>
+      <w:proofErr w:type="spellEnd"/>
       <w:r>
         <w:t xml:space="preserve"> </w:t>
       </w:r>
@@ -5203,9 +5722,11 @@
       <w:r>
         <w:t xml:space="preserve"> </w:t>
       </w:r>
+      <w:proofErr w:type="spellStart"/>
       <w:r>
         <w:t>mAP</w:t>
       </w:r>
+      <w:proofErr w:type="spellEnd"/>
       <w:r>
         <w:t xml:space="preserve"> wi</w:t>
       </w:r>
@@ -5215,15 +5736,18 @@
       <w:r>
         <w:t xml:space="preserve">omodoro.log). </w:t>
       </w:r>
+      <w:proofErr w:type="gramStart"/>
       <w:r>
         <w:t>Most of the time, w</w:t>
       </w:r>
       <w:r>
         <w:t xml:space="preserve">hen an error happens, </w:t>
       </w:r>
+      <w:proofErr w:type="spellStart"/>
       <w:r>
         <w:t>mAP</w:t>
       </w:r>
+      <w:proofErr w:type="spellEnd"/>
       <w:r>
         <w:t xml:space="preserve"> will write </w:t>
       </w:r>
@@ -5252,7 +5776,11 @@
         <w:t>the file</w:t>
       </w:r>
       <w:r>
-        <w:t xml:space="preserve">. </w:t>
+        <w:t>.</w:t>
+      </w:r>
+      <w:proofErr w:type="gramEnd"/>
+      <w:r>
+        <w:t xml:space="preserve"> </w:t>
       </w:r>
     </w:p>
     <w:p/>
@@ -5301,9 +5829,13 @@
       <w:r>
         <w:t xml:space="preserve"> </w:t>
       </w:r>
+      <w:proofErr w:type="spellStart"/>
+      <w:proofErr w:type="gramStart"/>
       <w:r>
         <w:t>mAP</w:t>
       </w:r>
+      <w:proofErr w:type="spellEnd"/>
+      <w:proofErr w:type="gramEnd"/>
       <w:r>
         <w:t xml:space="preserve"> </w:t>
       </w:r>
@@ -5346,11 +5878,21 @@
         <w:t xml:space="preserve">be able to </w:t>
       </w:r>
       <w:r>
-        <w:t xml:space="preserve">export data to Google Drive, a text file called "google.properties" must be created in the directory where </w:t>
-      </w:r>
+        <w:t>export data to Google Drive, a text file called "</w:t>
+      </w:r>
+      <w:proofErr w:type="spellStart"/>
+      <w:r>
+        <w:t>google.properties</w:t>
+      </w:r>
+      <w:proofErr w:type="spellEnd"/>
+      <w:r>
+        <w:t xml:space="preserve">" must be created in the directory where </w:t>
+      </w:r>
+      <w:proofErr w:type="spellStart"/>
       <w:r>
         <w:t>mAP</w:t>
       </w:r>
+      <w:proofErr w:type="spellEnd"/>
       <w:r>
         <w:t xml:space="preserve"> is located</w:t>
       </w:r>
@@ -5382,18 +5924,33 @@
             <w:tcW w:w="5974" w:type="dxa"/>
           </w:tcPr>
           <w:p>
-            <w:r>
-              <w:t xml:space="preserve">clientid=&lt;client ID&gt; </w:t>
+            <w:proofErr w:type="spellStart"/>
+            <w:r>
+              <w:t>clientid</w:t>
+            </w:r>
+            <w:proofErr w:type="spellEnd"/>
+            <w:r>
+              <w:t xml:space="preserve">=&lt;client ID&gt; </w:t>
             </w:r>
           </w:p>
           <w:p>
-            <w:r>
-              <w:t>clientsecret=&lt;client secret&gt;</w:t>
+            <w:proofErr w:type="spellStart"/>
+            <w:r>
+              <w:t>clientsecret</w:t>
+            </w:r>
+            <w:proofErr w:type="spellEnd"/>
+            <w:r>
+              <w:t>=&lt;client secret&gt;</w:t>
             </w:r>
           </w:p>
           <w:p>
-            <w:r>
-              <w:t>redirecturi=&lt;redirect URI&gt;</w:t>
+            <w:proofErr w:type="spellStart"/>
+            <w:r>
+              <w:t>redirecturi</w:t>
+            </w:r>
+            <w:proofErr w:type="spellEnd"/>
+            <w:r>
+              <w:t>=&lt;redirect URI&gt;</w:t>
             </w:r>
           </w:p>
           <w:p>
@@ -5442,13 +5999,23 @@
             </w:r>
           </w:p>
           <w:p>
-            <w:r>
-              <w:t>clientsecret=mVtt-Bq4y672MCoJk88fB900</w:t>
+            <w:proofErr w:type="spellStart"/>
+            <w:r>
+              <w:t>clientsecret</w:t>
+            </w:r>
+            <w:proofErr w:type="spellEnd"/>
+            <w:r>
+              <w:t>=mVtt-Bq4y672MCoJk88fB900</w:t>
             </w:r>
           </w:p>
           <w:p>
-            <w:r>
-              <w:t>redirecturi=urn:ietf:wg:oauth:2.0:oob</w:t>
+            <w:proofErr w:type="spellStart"/>
+            <w:r>
+              <w:t>redirecturi</w:t>
+            </w:r>
+            <w:proofErr w:type="spellEnd"/>
+            <w:r>
+              <w:t>=urn:ietf:wg:oauth:2.0:oob</w:t>
             </w:r>
           </w:p>
         </w:tc>
@@ -5465,9 +6032,11 @@
       <w:r>
         <w:t xml:space="preserve">, </w:t>
       </w:r>
+      <w:proofErr w:type="spellStart"/>
       <w:r>
         <w:t>mAP</w:t>
       </w:r>
+      <w:proofErr w:type="spellEnd"/>
       <w:r>
         <w:t xml:space="preserve"> will add </w:t>
       </w:r>
@@ -5501,12 +6070,16 @@
         <w:pStyle w:val="Heading1"/>
       </w:pPr>
       <w:bookmarkStart w:id="10" w:name="_Toc413150599"/>
+      <w:proofErr w:type="spellStart"/>
+      <w:proofErr w:type="gramStart"/>
       <w:r>
         <w:t>m</w:t>
       </w:r>
       <w:r>
         <w:t>AP</w:t>
       </w:r>
+      <w:proofErr w:type="spellEnd"/>
+      <w:proofErr w:type="gramEnd"/>
       <w:r>
         <w:t xml:space="preserve"> configuration</w:t>
       </w:r>
@@ -5579,8 +6152,13 @@
         <w:t>:</w:t>
       </w:r>
       <w:r>
-        <w:t xml:space="preserve"> Agile + Pomodoro</w:t>
-      </w:r>
+        <w:t xml:space="preserve"> Agile + </w:t>
+      </w:r>
+      <w:proofErr w:type="spellStart"/>
+      <w:r>
+        <w:t>Pomodoro</w:t>
+      </w:r>
+      <w:proofErr w:type="spellEnd"/>
       <w:r>
         <w:t xml:space="preserve">. </w:t>
       </w:r>
@@ -5597,7 +6175,15 @@
         <w:t>I</w:t>
       </w:r>
       <w:r>
-        <w:t xml:space="preserve">t is Agile common practice </w:t>
+        <w:t xml:space="preserve">t is </w:t>
+      </w:r>
+      <w:proofErr w:type="gramStart"/>
+      <w:r>
+        <w:t>Agile</w:t>
+      </w:r>
+      <w:proofErr w:type="gramEnd"/>
+      <w:r>
+        <w:t xml:space="preserve"> common practice </w:t>
       </w:r>
       <w:r>
         <w:t xml:space="preserve">for tasks </w:t>
@@ -5633,11 +6219,32 @@
         <w:t xml:space="preserve"> which set </w:t>
       </w:r>
       <w:r>
-        <w:t>the max nb of pomodoros per task</w:t>
-      </w:r>
-      <w:r>
-        <w:t xml:space="preserve"> around 20 pomodoros</w:t>
-      </w:r>
+        <w:t xml:space="preserve">the max </w:t>
+      </w:r>
+      <w:proofErr w:type="spellStart"/>
+      <w:r>
+        <w:t>nb</w:t>
+      </w:r>
+      <w:proofErr w:type="spellEnd"/>
+      <w:r>
+        <w:t xml:space="preserve"> of </w:t>
+      </w:r>
+      <w:proofErr w:type="spellStart"/>
+      <w:r>
+        <w:t>pomodoros</w:t>
+      </w:r>
+      <w:proofErr w:type="spellEnd"/>
+      <w:r>
+        <w:t xml:space="preserve"> per task</w:t>
+      </w:r>
+      <w:r>
+        <w:t xml:space="preserve"> around 20 </w:t>
+      </w:r>
+      <w:proofErr w:type="spellStart"/>
+      <w:r>
+        <w:t>pomodoros</w:t>
+      </w:r>
+      <w:proofErr w:type="spellEnd"/>
       <w:r>
         <w:t xml:space="preserve"> of 25 minutes</w:t>
       </w:r>
@@ -5651,7 +6258,35 @@
         <w:rPr>
           <w:b/>
         </w:rPr>
-        <w:t>Max nb pom/task</w:t>
+        <w:t xml:space="preserve">Max </w:t>
+      </w:r>
+      <w:proofErr w:type="spellStart"/>
+      <w:r>
+        <w:rPr>
+          <w:b/>
+        </w:rPr>
+        <w:t>nb</w:t>
+      </w:r>
+      <w:proofErr w:type="spellEnd"/>
+      <w:r>
+        <w:rPr>
+          <w:b/>
+        </w:rPr>
+        <w:t xml:space="preserve"> </w:t>
+      </w:r>
+      <w:proofErr w:type="spellStart"/>
+      <w:r>
+        <w:rPr>
+          <w:b/>
+        </w:rPr>
+        <w:t>pom</w:t>
+      </w:r>
+      <w:proofErr w:type="spellEnd"/>
+      <w:r>
+        <w:rPr>
+          <w:b/>
+        </w:rPr>
+        <w:t>/task</w:t>
       </w:r>
       <w:r>
         <w:t>)</w:t>
@@ -5674,11 +6309,19 @@
           <w:b/>
         </w:rPr>
       </w:pPr>
-      <w:r>
-        <w:rPr>
-          <w:b/>
-        </w:rPr>
-        <w:t xml:space="preserve">Pomodoro </w:t>
+      <w:proofErr w:type="spellStart"/>
+      <w:r>
+        <w:rPr>
+          <w:b/>
+        </w:rPr>
+        <w:t>Pomodoro</w:t>
+      </w:r>
+      <w:proofErr w:type="spellEnd"/>
+      <w:r>
+        <w:rPr>
+          <w:b/>
+        </w:rPr>
+        <w:t xml:space="preserve"> </w:t>
       </w:r>
       <w:r>
         <w:rPr>
@@ -5701,8 +6344,13 @@
       <w:r>
         <w:t xml:space="preserve"> </w:t>
       </w:r>
-      <w:r>
-        <w:t>Pomodoro only</w:t>
+      <w:proofErr w:type="spellStart"/>
+      <w:r>
+        <w:t>Pomodoro</w:t>
+      </w:r>
+      <w:proofErr w:type="spellEnd"/>
+      <w:r>
+        <w:t xml:space="preserve"> only</w:t>
       </w:r>
       <w:r>
         <w:t>.</w:t>
@@ -5720,7 +6368,15 @@
         </w:rPr>
       </w:pPr>
       <w:r>
-        <w:t xml:space="preserve">It is Pomodoro common practice to </w:t>
+        <w:t xml:space="preserve">It is </w:t>
+      </w:r>
+      <w:proofErr w:type="spellStart"/>
+      <w:r>
+        <w:t>Pomodoro</w:t>
+      </w:r>
+      <w:proofErr w:type="spellEnd"/>
+      <w:r>
+        <w:t xml:space="preserve"> common practice to </w:t>
       </w:r>
       <w:r>
         <w:t>set</w:t>
@@ -5729,13 +6385,37 @@
         <w:t xml:space="preserve"> the </w:t>
       </w:r>
       <w:r>
-        <w:t>max nb of pomodoros per task</w:t>
+        <w:t xml:space="preserve">max </w:t>
+      </w:r>
+      <w:proofErr w:type="spellStart"/>
+      <w:r>
+        <w:t>nb</w:t>
+      </w:r>
+      <w:proofErr w:type="spellEnd"/>
+      <w:r>
+        <w:t xml:space="preserve"> of </w:t>
+      </w:r>
+      <w:proofErr w:type="spellStart"/>
+      <w:r>
+        <w:t>pomodoros</w:t>
+      </w:r>
+      <w:proofErr w:type="spellEnd"/>
+      <w:r>
+        <w:t xml:space="preserve"> per task</w:t>
       </w:r>
       <w:r>
         <w:t xml:space="preserve"> to </w:t>
       </w:r>
       <w:r>
-        <w:t>5 pomodoros of 25 minutes</w:t>
+        <w:t xml:space="preserve">5 </w:t>
+      </w:r>
+      <w:proofErr w:type="spellStart"/>
+      <w:r>
+        <w:t>pomodoros</w:t>
+      </w:r>
+      <w:proofErr w:type="spellEnd"/>
+      <w:r>
+        <w:t xml:space="preserve"> of 25 minutes</w:t>
       </w:r>
       <w:r>
         <w:t xml:space="preserve"> </w:t>
@@ -5747,7 +6427,35 @@
         <w:rPr>
           <w:b/>
         </w:rPr>
-        <w:t>Max nb pom/task</w:t>
+        <w:t xml:space="preserve">Max </w:t>
+      </w:r>
+      <w:proofErr w:type="spellStart"/>
+      <w:r>
+        <w:rPr>
+          <w:b/>
+        </w:rPr>
+        <w:t>nb</w:t>
+      </w:r>
+      <w:proofErr w:type="spellEnd"/>
+      <w:r>
+        <w:rPr>
+          <w:b/>
+        </w:rPr>
+        <w:t xml:space="preserve"> </w:t>
+      </w:r>
+      <w:proofErr w:type="spellStart"/>
+      <w:r>
+        <w:rPr>
+          <w:b/>
+        </w:rPr>
+        <w:t>pom</w:t>
+      </w:r>
+      <w:proofErr w:type="spellEnd"/>
+      <w:r>
+        <w:rPr>
+          <w:b/>
+        </w:rPr>
+        <w:t>/task</w:t>
       </w:r>
       <w:r>
         <w:t>)</w:t>
@@ -5764,11 +6472,19 @@
           <w:numId w:val="1"/>
         </w:numPr>
       </w:pPr>
-      <w:r>
-        <w:rPr>
-          <w:b/>
-        </w:rPr>
-        <w:t>Pomodoro length</w:t>
+      <w:proofErr w:type="spellStart"/>
+      <w:r>
+        <w:rPr>
+          <w:b/>
+        </w:rPr>
+        <w:t>Pomodoro</w:t>
+      </w:r>
+      <w:proofErr w:type="spellEnd"/>
+      <w:r>
+        <w:rPr>
+          <w:b/>
+        </w:rPr>
+        <w:t xml:space="preserve"> length</w:t>
       </w:r>
       <w:r>
         <w:t xml:space="preserve">: </w:t>
@@ -5776,7 +6492,15 @@
       <w:bookmarkStart w:id="13" w:name="OLE_LINK151"/>
       <w:bookmarkStart w:id="14" w:name="OLE_LINK152"/>
       <w:r>
-        <w:t>length of pomodoros (minutes). U</w:t>
+        <w:t xml:space="preserve">length of </w:t>
+      </w:r>
+      <w:proofErr w:type="spellStart"/>
+      <w:r>
+        <w:t>pomodoros</w:t>
+      </w:r>
+      <w:proofErr w:type="spellEnd"/>
+      <w:r>
+        <w:t xml:space="preserve"> (minutes). U</w:t>
       </w:r>
       <w:r>
         <w:t xml:space="preserve">sed </w:t>
@@ -5879,7 +6603,35 @@
         <w:rPr>
           <w:b/>
         </w:rPr>
-        <w:t>Max nb pom/</w:t>
+        <w:t xml:space="preserve">Max </w:t>
+      </w:r>
+      <w:proofErr w:type="spellStart"/>
+      <w:r>
+        <w:rPr>
+          <w:b/>
+        </w:rPr>
+        <w:t>nb</w:t>
+      </w:r>
+      <w:proofErr w:type="spellEnd"/>
+      <w:r>
+        <w:rPr>
+          <w:b/>
+        </w:rPr>
+        <w:t xml:space="preserve"> </w:t>
+      </w:r>
+      <w:proofErr w:type="spellStart"/>
+      <w:r>
+        <w:rPr>
+          <w:b/>
+        </w:rPr>
+        <w:t>pom</w:t>
+      </w:r>
+      <w:proofErr w:type="spellEnd"/>
+      <w:r>
+        <w:rPr>
+          <w:b/>
+        </w:rPr>
+        <w:t>/</w:t>
       </w:r>
       <w:r>
         <w:rPr>
@@ -5896,10 +6648,18 @@
         <w:t>m</w:t>
       </w:r>
       <w:r>
-        <w:t>aximum number of p</w:t>
-      </w:r>
-      <w:r>
-        <w:t xml:space="preserve">omodoros per </w:t>
+        <w:t xml:space="preserve">aximum number of </w:t>
+      </w:r>
+      <w:proofErr w:type="spellStart"/>
+      <w:r>
+        <w:t>p</w:t>
+      </w:r>
+      <w:r>
+        <w:t>omodoros</w:t>
+      </w:r>
+      <w:proofErr w:type="spellEnd"/>
+      <w:r>
+        <w:t xml:space="preserve"> per </w:t>
       </w:r>
       <w:r>
         <w:t>task</w:t>
@@ -5932,7 +6692,15 @@
         <w:t>with</w:t>
       </w:r>
       <w:r>
-        <w:t xml:space="preserve"> too many pomodoros.</w:t>
+        <w:t xml:space="preserve"> too many </w:t>
+      </w:r>
+      <w:proofErr w:type="spellStart"/>
+      <w:r>
+        <w:t>pomodoros</w:t>
+      </w:r>
+      <w:proofErr w:type="spellEnd"/>
+      <w:r>
+        <w:t>.</w:t>
       </w:r>
       <w:bookmarkEnd w:id="20"/>
       <w:bookmarkEnd w:id="21"/>
@@ -5949,23 +6717,53 @@
         <w:rPr>
           <w:b/>
         </w:rPr>
-        <w:t>Max nb pom/day</w:t>
-      </w:r>
+        <w:t xml:space="preserve">Max </w:t>
+      </w:r>
+      <w:proofErr w:type="spellStart"/>
+      <w:r>
+        <w:rPr>
+          <w:b/>
+        </w:rPr>
+        <w:t>nb</w:t>
+      </w:r>
+      <w:proofErr w:type="spellEnd"/>
       <w:r>
         <w:rPr>
           <w:b/>
         </w:rPr>
         <w:t xml:space="preserve"> </w:t>
       </w:r>
+      <w:proofErr w:type="spellStart"/>
+      <w:r>
+        <w:rPr>
+          <w:b/>
+        </w:rPr>
+        <w:t>pom</w:t>
+      </w:r>
+      <w:proofErr w:type="spellEnd"/>
+      <w:r>
+        <w:rPr>
+          <w:b/>
+        </w:rPr>
+        <w:t>/day</w:t>
+      </w:r>
+      <w:r>
+        <w:rPr>
+          <w:b/>
+        </w:rPr>
+        <w:t xml:space="preserve"> </w:t>
+      </w:r>
       <w:r>
         <w:t>(</w:t>
       </w:r>
+      <w:proofErr w:type="spellStart"/>
       <w:r>
         <w:rPr>
           <w:b/>
         </w:rPr>
         <w:t>Pomodoro</w:t>
       </w:r>
+      <w:proofErr w:type="spellEnd"/>
       <w:r>
         <w:t xml:space="preserve"> </w:t>
       </w:r>
@@ -5988,10 +6786,18 @@
         <w:t>axim</w:t>
       </w:r>
       <w:r>
-        <w:t>um number of p</w:t>
-      </w:r>
-      <w:r>
-        <w:t>omodoros per day.</w:t>
+        <w:t xml:space="preserve">um number of </w:t>
+      </w:r>
+      <w:proofErr w:type="spellStart"/>
+      <w:r>
+        <w:t>p</w:t>
+      </w:r>
+      <w:r>
+        <w:t>omodoros</w:t>
+      </w:r>
+      <w:proofErr w:type="spellEnd"/>
+      <w:r>
+        <w:t xml:space="preserve"> per day.</w:t>
       </w:r>
       <w:r>
         <w:t xml:space="preserve"> Used</w:t>
@@ -6006,19 +6812,32 @@
         <w:t xml:space="preserve">from adding </w:t>
       </w:r>
       <w:r>
-        <w:t>too many pomodoros</w:t>
-      </w:r>
+        <w:t xml:space="preserve">too many </w:t>
+      </w:r>
+      <w:proofErr w:type="spellStart"/>
+      <w:r>
+        <w:t>pomodoros</w:t>
+      </w:r>
+      <w:proofErr w:type="spellEnd"/>
       <w:r>
         <w:t xml:space="preserve"> to </w:t>
       </w:r>
       <w:r>
         <w:t xml:space="preserve">the </w:t>
       </w:r>
-      <w:r>
-        <w:rPr>
-          <w:b/>
-        </w:rPr>
-        <w:t xml:space="preserve">ToDo </w:t>
+      <w:proofErr w:type="spellStart"/>
+      <w:r>
+        <w:rPr>
+          <w:b/>
+        </w:rPr>
+        <w:t>ToDo</w:t>
+      </w:r>
+      <w:proofErr w:type="spellEnd"/>
+      <w:r>
+        <w:rPr>
+          <w:b/>
+        </w:rPr>
+        <w:t xml:space="preserve"> </w:t>
       </w:r>
       <w:r>
         <w:rPr>
@@ -6036,7 +6855,15 @@
         <w:t xml:space="preserve"> (</w:t>
       </w:r>
       <w:r>
-        <w:t>the Pomodoro Technique</w:t>
+        <w:t xml:space="preserve">the </w:t>
+      </w:r>
+      <w:proofErr w:type="spellStart"/>
+      <w:r>
+        <w:t>Pomodoro</w:t>
+      </w:r>
+      <w:proofErr w:type="spellEnd"/>
+      <w:r>
+        <w:t xml:space="preserve"> Technique</w:t>
       </w:r>
       <w:r>
         <w:t>®</w:t>
@@ -6048,7 +6875,15 @@
         <w:t xml:space="preserve"> the </w:t>
       </w:r>
       <w:r>
-        <w:t>"ToDo Today Sheet"</w:t>
+        <w:t>"</w:t>
+      </w:r>
+      <w:proofErr w:type="spellStart"/>
+      <w:r>
+        <w:t>ToDo</w:t>
+      </w:r>
+      <w:proofErr w:type="spellEnd"/>
+      <w:r>
+        <w:t xml:space="preserve"> Today Sheet"</w:t>
       </w:r>
       <w:r>
         <w:t xml:space="preserve"> </w:t>
@@ -6080,20 +6915,50 @@
           <w:numId w:val="1"/>
         </w:numPr>
       </w:pPr>
-      <w:r>
-        <w:rPr>
-          <w:b/>
-        </w:rPr>
-        <w:t>Nb pom/set</w:t>
+      <w:proofErr w:type="spellStart"/>
+      <w:r>
+        <w:rPr>
+          <w:b/>
+        </w:rPr>
+        <w:t>Nb</w:t>
+      </w:r>
+      <w:proofErr w:type="spellEnd"/>
+      <w:r>
+        <w:rPr>
+          <w:b/>
+        </w:rPr>
+        <w:t xml:space="preserve"> </w:t>
+      </w:r>
+      <w:proofErr w:type="spellStart"/>
+      <w:r>
+        <w:rPr>
+          <w:b/>
+        </w:rPr>
+        <w:t>pom</w:t>
+      </w:r>
+      <w:proofErr w:type="spellEnd"/>
+      <w:r>
+        <w:rPr>
+          <w:b/>
+        </w:rPr>
+        <w:t>/set</w:t>
       </w:r>
       <w:r>
         <w:t xml:space="preserve">: </w:t>
       </w:r>
       <w:r>
-        <w:t>number of p</w:t>
-      </w:r>
-      <w:r>
-        <w:t>omodoros per s</w:t>
+        <w:t xml:space="preserve">number of </w:t>
+      </w:r>
+      <w:proofErr w:type="spellStart"/>
+      <w:r>
+        <w:t>p</w:t>
+      </w:r>
+      <w:r>
+        <w:t>omodoros</w:t>
+      </w:r>
+      <w:proofErr w:type="spellEnd"/>
+      <w:r>
+        <w:t xml:space="preserve"> per s</w:t>
       </w:r>
       <w:r>
         <w:t xml:space="preserve">et. Used </w:t>
@@ -6116,17 +6981,27 @@
       <w:r>
         <w:t xml:space="preserve">ong breaks </w:t>
       </w:r>
+      <w:proofErr w:type="gramStart"/>
       <w:r>
         <w:t>happen</w:t>
       </w:r>
+      <w:proofErr w:type="gramEnd"/>
       <w:r>
         <w:t xml:space="preserve"> every s</w:t>
       </w:r>
       <w:r>
-        <w:t>et of p</w:t>
-      </w:r>
-      <w:r>
-        <w:t>omodoros.</w:t>
+        <w:t xml:space="preserve">et of </w:t>
+      </w:r>
+      <w:proofErr w:type="spellStart"/>
+      <w:r>
+        <w:t>p</w:t>
+      </w:r>
+      <w:r>
+        <w:t>omodoros</w:t>
+      </w:r>
+      <w:proofErr w:type="spellEnd"/>
+      <w:r>
+        <w:t>.</w:t>
       </w:r>
     </w:p>
     <w:p>
@@ -6188,11 +7063,16 @@
       <w:bookmarkEnd w:id="24"/>
       <w:bookmarkEnd w:id="25"/>
       <w:r>
-        <w:t>during p</w:t>
+        <w:t xml:space="preserve">during </w:t>
+      </w:r>
+      <w:proofErr w:type="spellStart"/>
+      <w:r>
+        <w:t>p</w:t>
       </w:r>
       <w:r>
         <w:t>omodoros</w:t>
       </w:r>
+      <w:proofErr w:type="spellEnd"/>
       <w:r>
         <w:t xml:space="preserve"> only</w:t>
       </w:r>
@@ -6227,16 +7107,32 @@
         <w:t xml:space="preserve">Ringing happens </w:t>
       </w:r>
       <w:r>
-        <w:t>at the end of p</w:t>
-      </w:r>
-      <w:r>
-        <w:t xml:space="preserve">omodoros and </w:t>
+        <w:t xml:space="preserve">at the end of </w:t>
+      </w:r>
+      <w:proofErr w:type="spellStart"/>
+      <w:r>
+        <w:t>p</w:t>
+      </w:r>
+      <w:r>
+        <w:t>omodoros</w:t>
+      </w:r>
+      <w:proofErr w:type="spellEnd"/>
+      <w:r>
+        <w:t xml:space="preserve"> and </w:t>
       </w:r>
       <w:r>
         <w:t xml:space="preserve">the </w:t>
       </w:r>
       <w:r>
-        <w:t>start of pomodoros after the break</w:t>
+        <w:t xml:space="preserve">start of </w:t>
+      </w:r>
+      <w:proofErr w:type="spellStart"/>
+      <w:r>
+        <w:t>pomodoros</w:t>
+      </w:r>
+      <w:proofErr w:type="spellEnd"/>
+      <w:r>
+        <w:t xml:space="preserve"> after the break</w:t>
       </w:r>
       <w:r>
         <w:t>.</w:t>
@@ -6298,12 +7194,33 @@
         <w:ind w:left="1440" w:firstLine="720"/>
       </w:pPr>
       <w:r>
-        <w:t>English (United States): MMM dd yyyy</w:t>
+        <w:t xml:space="preserve">English (United States): MMM </w:t>
+      </w:r>
+      <w:proofErr w:type="spellStart"/>
+      <w:r>
+        <w:t>dd</w:t>
+      </w:r>
+      <w:proofErr w:type="spellEnd"/>
+      <w:r>
+        <w:t xml:space="preserve"> </w:t>
+      </w:r>
+      <w:proofErr w:type="spellStart"/>
+      <w:r>
+        <w:t>yyyy</w:t>
       </w:r>
       <w:bookmarkStart w:id="28" w:name="OLE_LINK283"/>
       <w:bookmarkStart w:id="29" w:name="OLE_LINK284"/>
-      <w:r>
-        <w:t xml:space="preserve"> (eg. Sep 06 2011)</w:t>
+      <w:proofErr w:type="spellEnd"/>
+      <w:r>
+        <w:t xml:space="preserve"> (</w:t>
+      </w:r>
+      <w:proofErr w:type="spellStart"/>
+      <w:r>
+        <w:t>eg</w:t>
+      </w:r>
+      <w:proofErr w:type="spellEnd"/>
+      <w:r>
+        <w:t>. Sep 06 2011)</w:t>
       </w:r>
       <w:bookmarkEnd w:id="28"/>
       <w:bookmarkEnd w:id="29"/>
@@ -6314,7 +7231,31 @@
         <w:ind w:left="1440" w:firstLine="720"/>
       </w:pPr>
       <w:r>
-        <w:t>Others: dd MMM yyyy (eg. 06 Sep 2011)</w:t>
+        <w:t xml:space="preserve">Others: </w:t>
+      </w:r>
+      <w:proofErr w:type="spellStart"/>
+      <w:r>
+        <w:t>dd</w:t>
+      </w:r>
+      <w:proofErr w:type="spellEnd"/>
+      <w:r>
+        <w:t xml:space="preserve"> MMM </w:t>
+      </w:r>
+      <w:proofErr w:type="spellStart"/>
+      <w:r>
+        <w:t>yyyy</w:t>
+      </w:r>
+      <w:proofErr w:type="spellEnd"/>
+      <w:r>
+        <w:t xml:space="preserve"> (</w:t>
+      </w:r>
+      <w:proofErr w:type="spellStart"/>
+      <w:r>
+        <w:t>eg</w:t>
+      </w:r>
+      <w:proofErr w:type="spellEnd"/>
+      <w:r>
+        <w:t>. 06 Sep 2011)</w:t>
       </w:r>
     </w:p>
     <w:p>
@@ -6337,12 +7278,28 @@
         <w:ind w:left="1440" w:firstLine="720"/>
       </w:pPr>
       <w:r>
-        <w:t xml:space="preserve">English: hh:mm a </w:t>
+        <w:t xml:space="preserve">English: </w:t>
+      </w:r>
+      <w:proofErr w:type="spellStart"/>
+      <w:r>
+        <w:t>hh:mm</w:t>
+      </w:r>
+      <w:proofErr w:type="spellEnd"/>
+      <w:r>
+        <w:t xml:space="preserve"> a </w:t>
       </w:r>
       <w:bookmarkStart w:id="30" w:name="OLE_LINK285"/>
       <w:bookmarkStart w:id="31" w:name="OLE_LINK286"/>
       <w:r>
-        <w:t>(eg. 04:35 PM)</w:t>
+        <w:t>(</w:t>
+      </w:r>
+      <w:proofErr w:type="spellStart"/>
+      <w:r>
+        <w:t>eg</w:t>
+      </w:r>
+      <w:proofErr w:type="spellEnd"/>
+      <w:r>
+        <w:t>. 04:35 PM)</w:t>
       </w:r>
       <w:bookmarkEnd w:id="30"/>
       <w:bookmarkEnd w:id="31"/>
@@ -6353,7 +7310,23 @@
         <w:ind w:left="1440" w:firstLine="720"/>
       </w:pPr>
       <w:r>
-        <w:t>Others: HH:mm (eg. 16:35)</w:t>
+        <w:t xml:space="preserve">Others: </w:t>
+      </w:r>
+      <w:proofErr w:type="spellStart"/>
+      <w:r>
+        <w:t>HH:mm</w:t>
+      </w:r>
+      <w:proofErr w:type="spellEnd"/>
+      <w:r>
+        <w:t xml:space="preserve"> (</w:t>
+      </w:r>
+      <w:proofErr w:type="spellStart"/>
+      <w:r>
+        <w:t>eg</w:t>
+      </w:r>
+      <w:proofErr w:type="spellEnd"/>
+      <w:r>
+        <w:t>. 16:35)</w:t>
       </w:r>
     </w:p>
     <w:p>
@@ -6496,8 +7469,13 @@
       <w:r>
         <w:t>estimates (</w:t>
       </w:r>
-      <w:r>
-        <w:t xml:space="preserve">pomodoros </w:t>
+      <w:proofErr w:type="spellStart"/>
+      <w:r>
+        <w:t>pomodoros</w:t>
+      </w:r>
+      <w:proofErr w:type="spellEnd"/>
+      <w:r>
+        <w:t xml:space="preserve"> </w:t>
       </w:r>
       <w:r>
         <w:t>+</w:t>
@@ -6684,8 +7662,13 @@
               <w:t>2</w:t>
             </w:r>
             <w:r>
-              <w:t xml:space="preserve"> pom</w:t>
-            </w:r>
+              <w:t xml:space="preserve"> </w:t>
+            </w:r>
+            <w:proofErr w:type="spellStart"/>
+            <w:r>
+              <w:t>pom</w:t>
+            </w:r>
+            <w:proofErr w:type="spellEnd"/>
           </w:p>
         </w:tc>
         <w:tc>
@@ -6700,8 +7683,13 @@
               <w:t>4</w:t>
             </w:r>
             <w:r>
-              <w:t xml:space="preserve"> pom</w:t>
-            </w:r>
+              <w:t xml:space="preserve"> </w:t>
+            </w:r>
+            <w:proofErr w:type="spellStart"/>
+            <w:r>
+              <w:t>pom</w:t>
+            </w:r>
+            <w:proofErr w:type="spellEnd"/>
           </w:p>
         </w:tc>
       </w:tr>
@@ -6717,8 +7705,21 @@
             <w:pPr>
               <w:jc w:val="center"/>
             </w:pPr>
-            <w:r>
-              <w:t>Nb pom/set</w:t>
+            <w:proofErr w:type="spellStart"/>
+            <w:r>
+              <w:t>Nb</w:t>
+            </w:r>
+            <w:proofErr w:type="spellEnd"/>
+            <w:r>
+              <w:t xml:space="preserve"> </w:t>
+            </w:r>
+            <w:proofErr w:type="spellStart"/>
+            <w:r>
+              <w:t>pom</w:t>
+            </w:r>
+            <w:proofErr w:type="spellEnd"/>
+            <w:r>
+              <w:t>/set</w:t>
             </w:r>
           </w:p>
         </w:tc>
@@ -6737,8 +7738,13 @@
               <w:t>4</w:t>
             </w:r>
             <w:r>
-              <w:t xml:space="preserve"> pom</w:t>
-            </w:r>
+              <w:t xml:space="preserve"> </w:t>
+            </w:r>
+            <w:proofErr w:type="spellStart"/>
+            <w:r>
+              <w:t>pom</w:t>
+            </w:r>
+            <w:proofErr w:type="spellEnd"/>
           </w:p>
         </w:tc>
         <w:tc>
@@ -6756,8 +7762,13 @@
               <w:t>4</w:t>
             </w:r>
             <w:r>
-              <w:t xml:space="preserve"> pom</w:t>
-            </w:r>
+              <w:t xml:space="preserve"> </w:t>
+            </w:r>
+            <w:proofErr w:type="spellStart"/>
+            <w:r>
+              <w:t>pom</w:t>
+            </w:r>
+            <w:proofErr w:type="spellEnd"/>
           </w:p>
         </w:tc>
       </w:tr>
@@ -6813,7 +7824,21 @@
               <w:rPr>
                 <w:i/>
               </w:rPr>
-              <w:t>2 * Pomodoro length</w:t>
+              <w:t xml:space="preserve">2 * </w:t>
+            </w:r>
+            <w:proofErr w:type="spellStart"/>
+            <w:r>
+              <w:rPr>
+                <w:i/>
+              </w:rPr>
+              <w:t>Pomodoro</w:t>
+            </w:r>
+            <w:proofErr w:type="spellEnd"/>
+            <w:r>
+              <w:rPr>
+                <w:i/>
+              </w:rPr>
+              <w:t xml:space="preserve"> length</w:t>
             </w:r>
           </w:p>
           <w:p>
@@ -6864,7 +7889,21 @@
               <w:rPr>
                 <w:i/>
               </w:rPr>
-              <w:t xml:space="preserve"> * Pomodoro length</w:t>
+              <w:t xml:space="preserve"> * </w:t>
+            </w:r>
+            <w:proofErr w:type="spellStart"/>
+            <w:r>
+              <w:rPr>
+                <w:i/>
+              </w:rPr>
+              <w:t>Pomodoro</w:t>
+            </w:r>
+            <w:proofErr w:type="spellEnd"/>
+            <w:r>
+              <w:rPr>
+                <w:i/>
+              </w:rPr>
+              <w:t xml:space="preserve"> length</w:t>
             </w:r>
           </w:p>
           <w:p>
@@ -6932,8 +7971,13 @@
             <w:pPr>
               <w:jc w:val="center"/>
             </w:pPr>
-            <w:r>
-              <w:t>Pomodoro length</w:t>
+            <w:proofErr w:type="spellStart"/>
+            <w:r>
+              <w:t>Pomodoro</w:t>
+            </w:r>
+            <w:proofErr w:type="spellEnd"/>
+            <w:r>
+              <w:t xml:space="preserve"> length</w:t>
             </w:r>
           </w:p>
         </w:tc>
@@ -7144,7 +8188,15 @@
         <w:t xml:space="preserve">: </w:t>
       </w:r>
       <w:r>
-        <w:t xml:space="preserve">used to convert estimates (pomodoros) into time </w:t>
+        <w:t>used to convert estimates (</w:t>
+      </w:r>
+      <w:proofErr w:type="spellStart"/>
+      <w:r>
+        <w:t>pomodoros</w:t>
+      </w:r>
+      <w:proofErr w:type="spellEnd"/>
+      <w:r>
+        <w:t xml:space="preserve">) into time </w:t>
       </w:r>
       <w:r>
         <w:t>"</w:t>
@@ -7278,9 +8330,11 @@
             <w:r>
               <w:t xml:space="preserve"> (</w:t>
             </w:r>
+            <w:proofErr w:type="spellStart"/>
             <w:r>
               <w:t>pomodoros</w:t>
             </w:r>
+            <w:proofErr w:type="spellEnd"/>
             <w:r>
               <w:t>)</w:t>
             </w:r>
@@ -7298,8 +8352,13 @@
               <w:t>2</w:t>
             </w:r>
             <w:r>
-              <w:t xml:space="preserve"> pom</w:t>
-            </w:r>
+              <w:t xml:space="preserve"> </w:t>
+            </w:r>
+            <w:proofErr w:type="spellStart"/>
+            <w:r>
+              <w:t>pom</w:t>
+            </w:r>
+            <w:proofErr w:type="spellEnd"/>
           </w:p>
         </w:tc>
         <w:tc>
@@ -7314,8 +8373,13 @@
               <w:t>4</w:t>
             </w:r>
             <w:r>
-              <w:t xml:space="preserve"> pom</w:t>
-            </w:r>
+              <w:t xml:space="preserve"> </w:t>
+            </w:r>
+            <w:proofErr w:type="spellStart"/>
+            <w:r>
+              <w:t>pom</w:t>
+            </w:r>
+            <w:proofErr w:type="spellEnd"/>
           </w:p>
         </w:tc>
       </w:tr>
@@ -7331,8 +8395,21 @@
             <w:pPr>
               <w:jc w:val="center"/>
             </w:pPr>
-            <w:r>
-              <w:t>Nb pom/set</w:t>
+            <w:proofErr w:type="spellStart"/>
+            <w:r>
+              <w:t>Nb</w:t>
+            </w:r>
+            <w:proofErr w:type="spellEnd"/>
+            <w:r>
+              <w:t xml:space="preserve"> </w:t>
+            </w:r>
+            <w:proofErr w:type="spellStart"/>
+            <w:r>
+              <w:t>pom</w:t>
+            </w:r>
+            <w:proofErr w:type="spellEnd"/>
+            <w:r>
+              <w:t>/set</w:t>
             </w:r>
           </w:p>
         </w:tc>
@@ -7351,8 +8428,13 @@
               <w:t>4</w:t>
             </w:r>
             <w:r>
-              <w:t xml:space="preserve"> pom</w:t>
-            </w:r>
+              <w:t xml:space="preserve"> </w:t>
+            </w:r>
+            <w:proofErr w:type="spellStart"/>
+            <w:r>
+              <w:t>pom</w:t>
+            </w:r>
+            <w:proofErr w:type="spellEnd"/>
           </w:p>
         </w:tc>
         <w:tc>
@@ -7370,8 +8452,13 @@
               <w:t>4</w:t>
             </w:r>
             <w:r>
-              <w:t xml:space="preserve"> pom</w:t>
-            </w:r>
+              <w:t xml:space="preserve"> </w:t>
+            </w:r>
+            <w:proofErr w:type="spellStart"/>
+            <w:r>
+              <w:t>pom</w:t>
+            </w:r>
+            <w:proofErr w:type="spellEnd"/>
           </w:p>
         </w:tc>
       </w:tr>
@@ -7422,7 +8509,21 @@
               <w:rPr>
                 <w:i/>
               </w:rPr>
-              <w:t>2 * Pomodoro length</w:t>
+              <w:t xml:space="preserve">2 * </w:t>
+            </w:r>
+            <w:proofErr w:type="spellStart"/>
+            <w:r>
+              <w:rPr>
+                <w:i/>
+              </w:rPr>
+              <w:t>Pomodoro</w:t>
+            </w:r>
+            <w:proofErr w:type="spellEnd"/>
+            <w:r>
+              <w:rPr>
+                <w:i/>
+              </w:rPr>
+              <w:t xml:space="preserve"> length</w:t>
             </w:r>
           </w:p>
         </w:tc>
@@ -7453,7 +8554,21 @@
               <w:rPr>
                 <w:i/>
               </w:rPr>
-              <w:t xml:space="preserve"> * Pomodoro length</w:t>
+              <w:t xml:space="preserve"> * </w:t>
+            </w:r>
+            <w:proofErr w:type="spellStart"/>
+            <w:r>
+              <w:rPr>
+                <w:i/>
+              </w:rPr>
+              <w:t>Pomodoro</w:t>
+            </w:r>
+            <w:proofErr w:type="spellEnd"/>
+            <w:r>
+              <w:rPr>
+                <w:i/>
+              </w:rPr>
+              <w:t xml:space="preserve"> length</w:t>
             </w:r>
           </w:p>
           <w:p>
@@ -7473,8 +8588,13 @@
             <w:pPr>
               <w:jc w:val="center"/>
             </w:pPr>
-            <w:r>
-              <w:t>Pomodoro length</w:t>
+            <w:proofErr w:type="spellStart"/>
+            <w:r>
+              <w:t>Pomodoro</w:t>
+            </w:r>
+            <w:proofErr w:type="spellEnd"/>
+            <w:r>
+              <w:t xml:space="preserve"> length</w:t>
             </w:r>
           </w:p>
         </w:tc>
@@ -7611,9 +8731,11 @@
       <w:r>
         <w:t xml:space="preserve">set </w:t>
       </w:r>
+      <w:proofErr w:type="spellStart"/>
       <w:r>
         <w:t>mAP</w:t>
       </w:r>
+      <w:proofErr w:type="spellEnd"/>
       <w:r>
         <w:t xml:space="preserve"> </w:t>
       </w:r>
@@ -7677,9 +8799,11 @@
       <w:r>
         <w:t xml:space="preserve"> </w:t>
       </w:r>
+      <w:proofErr w:type="spellStart"/>
       <w:r>
         <w:t>mAP</w:t>
       </w:r>
+      <w:proofErr w:type="spellEnd"/>
       <w:r>
         <w:t xml:space="preserve"> </w:t>
       </w:r>
@@ -7714,7 +8838,15 @@
         <w:t>when</w:t>
       </w:r>
       <w:r>
-        <w:t xml:space="preserve"> a pomodoro starts (ring), ends (ring) or </w:t>
+        <w:t xml:space="preserve"> a </w:t>
+      </w:r>
+      <w:proofErr w:type="spellStart"/>
+      <w:r>
+        <w:t>pomodoro</w:t>
+      </w:r>
+      <w:proofErr w:type="spellEnd"/>
+      <w:r>
+        <w:t xml:space="preserve"> starts (ring), ends (ring) or </w:t>
       </w:r>
       <w:r>
         <w:t xml:space="preserve">a task </w:t>
@@ -7737,9 +8869,11 @@
       <w:r>
         <w:t xml:space="preserve"> </w:t>
       </w:r>
+      <w:proofErr w:type="spellStart"/>
       <w:r>
         <w:t>mAP</w:t>
       </w:r>
+      <w:proofErr w:type="spellEnd"/>
       <w:r>
         <w:t xml:space="preserve"> is minimized, in the System tray or in the background</w:t>
       </w:r>
@@ -7776,8 +8910,13 @@
       <w:r>
         <w:t xml:space="preserve"> </w:t>
       </w:r>
-      <w:r>
-        <w:t xml:space="preserve">mAP‘s </w:t>
+      <w:proofErr w:type="spellStart"/>
+      <w:r>
+        <w:t>mAP‘s</w:t>
+      </w:r>
+      <w:proofErr w:type="spellEnd"/>
+      <w:r>
+        <w:t xml:space="preserve"> </w:t>
       </w:r>
       <w:r>
         <w:t>look and feel</w:t>
@@ -7807,8 +8946,15 @@
       <w:bookmarkEnd w:id="32"/>
     </w:p>
     <w:p>
-      <w:r>
-        <w:t xml:space="preserve">mAP makes the </w:t>
+      <w:proofErr w:type="spellStart"/>
+      <w:proofErr w:type="gramStart"/>
+      <w:r>
+        <w:t>mAP</w:t>
+      </w:r>
+      <w:proofErr w:type="spellEnd"/>
+      <w:proofErr w:type="gramEnd"/>
+      <w:r>
+        <w:t xml:space="preserve"> makes the </w:t>
       </w:r>
       <w:r>
         <w:t xml:space="preserve">management of tasks </w:t>
@@ -7840,8 +8986,13 @@
       <w:r>
         <w:t xml:space="preserve">management of </w:t>
       </w:r>
-      <w:r>
-        <w:t>ToDo list</w:t>
+      <w:proofErr w:type="spellStart"/>
+      <w:r>
+        <w:t>ToDo</w:t>
+      </w:r>
+      <w:proofErr w:type="spellEnd"/>
+      <w:r>
+        <w:t xml:space="preserve"> list</w:t>
       </w:r>
       <w:r>
         <w:t>s</w:t>
@@ -7877,7 +9028,15 @@
         <w:t>gile</w:t>
       </w:r>
       <w:r>
-        <w:t xml:space="preserve"> Pomodoro Technician’s life</w:t>
+        <w:t xml:space="preserve"> </w:t>
+      </w:r>
+      <w:proofErr w:type="spellStart"/>
+      <w:r>
+        <w:t>Pomodoro</w:t>
+      </w:r>
+      <w:proofErr w:type="spellEnd"/>
+      <w:r>
+        <w:t xml:space="preserve"> Technician’s life</w:t>
       </w:r>
       <w:bookmarkEnd w:id="33"/>
     </w:p>
@@ -7928,12 +9087,14 @@
       <w:r>
         <w:t xml:space="preserve"> or </w:t>
       </w:r>
+      <w:proofErr w:type="spellStart"/>
       <w:r>
         <w:rPr>
           <w:b/>
         </w:rPr>
         <w:t>Pomodoro</w:t>
       </w:r>
+      <w:proofErr w:type="spellEnd"/>
       <w:r>
         <w:t>.</w:t>
       </w:r>
@@ -8082,7 +9243,15 @@
       <w:bookmarkEnd w:id="34"/>
       <w:bookmarkEnd w:id="35"/>
       <w:r>
-        <w:t>" in the Pomodoro Technique®)</w:t>
+        <w:t xml:space="preserve">" in the </w:t>
+      </w:r>
+      <w:proofErr w:type="spellStart"/>
+      <w:r>
+        <w:t>Pomodoro</w:t>
+      </w:r>
+      <w:proofErr w:type="spellEnd"/>
+      <w:r>
+        <w:t xml:space="preserve"> Technique®)</w:t>
       </w:r>
       <w:r>
         <w:t>.</w:t>
@@ -8114,11 +9283,19 @@
       <w:r>
         <w:t xml:space="preserve"> tasks to the </w:t>
       </w:r>
-      <w:r>
-        <w:rPr>
-          <w:b/>
-        </w:rPr>
-        <w:t xml:space="preserve">ToDo </w:t>
+      <w:proofErr w:type="spellStart"/>
+      <w:r>
+        <w:rPr>
+          <w:b/>
+        </w:rPr>
+        <w:t>ToDo</w:t>
+      </w:r>
+      <w:proofErr w:type="spellEnd"/>
+      <w:r>
+        <w:rPr>
+          <w:b/>
+        </w:rPr>
+        <w:t xml:space="preserve"> </w:t>
       </w:r>
       <w:r>
         <w:rPr>
@@ -8159,14 +9336,27 @@
       <w:r>
         <w:t>"</w:t>
       </w:r>
-      <w:r>
-        <w:t>ToDo Today Sheet</w:t>
+      <w:proofErr w:type="spellStart"/>
+      <w:r>
+        <w:t>ToDo</w:t>
+      </w:r>
+      <w:proofErr w:type="spellEnd"/>
+      <w:r>
+        <w:t xml:space="preserve"> Today Sheet</w:t>
       </w:r>
       <w:r>
         <w:t>"</w:t>
       </w:r>
       <w:r>
-        <w:t xml:space="preserve"> in the Pomodoro Technique®)</w:t>
+        <w:t xml:space="preserve"> in the </w:t>
+      </w:r>
+      <w:proofErr w:type="spellStart"/>
+      <w:r>
+        <w:t>Pomodoro</w:t>
+      </w:r>
+      <w:proofErr w:type="spellEnd"/>
+      <w:r>
+        <w:t xml:space="preserve"> Technique®)</w:t>
       </w:r>
       <w:r>
         <w:t>.</w:t>
@@ -8183,11 +9373,19 @@
       <w:r>
         <w:t xml:space="preserve"> (</w:t>
       </w:r>
-      <w:r>
-        <w:rPr>
-          <w:b/>
-        </w:rPr>
-        <w:t>Pomodoro Mode</w:t>
+      <w:proofErr w:type="spellStart"/>
+      <w:r>
+        <w:rPr>
+          <w:b/>
+        </w:rPr>
+        <w:t>Pomodoro</w:t>
+      </w:r>
+      <w:proofErr w:type="spellEnd"/>
+      <w:r>
+        <w:rPr>
+          <w:b/>
+        </w:rPr>
+        <w:t xml:space="preserve"> Mode</w:t>
       </w:r>
       <w:r>
         <w:t>)</w:t>
@@ -8234,11 +9432,19 @@
       <w:r>
         <w:t xml:space="preserve">Prioritize the </w:t>
       </w:r>
-      <w:r>
-        <w:rPr>
-          <w:b/>
-        </w:rPr>
-        <w:t xml:space="preserve">ToDo </w:t>
+      <w:proofErr w:type="spellStart"/>
+      <w:r>
+        <w:rPr>
+          <w:b/>
+        </w:rPr>
+        <w:t>ToDo</w:t>
+      </w:r>
+      <w:proofErr w:type="spellEnd"/>
+      <w:r>
+        <w:rPr>
+          <w:b/>
+        </w:rPr>
+        <w:t xml:space="preserve"> </w:t>
       </w:r>
       <w:r>
         <w:rPr>
@@ -8331,7 +9537,15 @@
         <w:t xml:space="preserve"> </w:t>
       </w:r>
       <w:r>
-        <w:t>the Pomodoro T</w:t>
+        <w:t xml:space="preserve">the </w:t>
+      </w:r>
+      <w:proofErr w:type="spellStart"/>
+      <w:r>
+        <w:t>Pomodoro</w:t>
+      </w:r>
+      <w:proofErr w:type="spellEnd"/>
+      <w:r>
+        <w:t xml:space="preserve"> T</w:t>
       </w:r>
       <w:r>
         <w:t>echnique</w:t>
@@ -8357,11 +9571,19 @@
       <w:r>
         <w:t xml:space="preserve"> (</w:t>
       </w:r>
-      <w:r>
-        <w:rPr>
-          <w:b/>
-        </w:rPr>
-        <w:t>Pomodoro Mode</w:t>
+      <w:proofErr w:type="spellStart"/>
+      <w:r>
+        <w:rPr>
+          <w:b/>
+        </w:rPr>
+        <w:t>Pomodoro</w:t>
+      </w:r>
+      <w:proofErr w:type="spellEnd"/>
+      <w:r>
+        <w:rPr>
+          <w:b/>
+        </w:rPr>
+        <w:t xml:space="preserve"> Mode</w:t>
       </w:r>
       <w:r>
         <w:t>)</w:t>
@@ -8475,7 +9697,15 @@
         <w:t>"</w:t>
       </w:r>
       <w:r>
-        <w:t xml:space="preserve"> in the Pomodoro Technique®)</w:t>
+        <w:t xml:space="preserve"> in the </w:t>
+      </w:r>
+      <w:proofErr w:type="spellStart"/>
+      <w:r>
+        <w:t>Pomodoro</w:t>
+      </w:r>
+      <w:proofErr w:type="spellEnd"/>
+      <w:r>
+        <w:t xml:space="preserve"> Technique®)</w:t>
       </w:r>
       <w:r>
         <w:t>.</w:t>
@@ -8501,11 +9731,19 @@
       <w:r>
         <w:t xml:space="preserve"> (</w:t>
       </w:r>
-      <w:r>
-        <w:rPr>
-          <w:b/>
-        </w:rPr>
-        <w:t>Pomodoro Mode</w:t>
+      <w:proofErr w:type="spellStart"/>
+      <w:r>
+        <w:rPr>
+          <w:b/>
+        </w:rPr>
+        <w:t>Pomodoro</w:t>
+      </w:r>
+      <w:proofErr w:type="spellEnd"/>
+      <w:r>
+        <w:rPr>
+          <w:b/>
+        </w:rPr>
+        <w:t xml:space="preserve"> Mode</w:t>
       </w:r>
       <w:r>
         <w:t>)</w:t>
@@ -8555,6 +9793,7 @@
       <w:r>
         <w:t xml:space="preserve"> </w:t>
       </w:r>
+      <w:proofErr w:type="spellStart"/>
       <w:r>
         <w:rPr>
           <w:b/>
@@ -8567,6 +9806,7 @@
         </w:rPr>
         <w:t>down</w:t>
       </w:r>
+      <w:proofErr w:type="spellEnd"/>
       <w:r>
         <w:rPr>
           <w:b/>
@@ -8659,9 +9899,11 @@
       <w:r>
         <w:t xml:space="preserve">: exit </w:t>
       </w:r>
+      <w:proofErr w:type="spellStart"/>
       <w:r>
         <w:t>mAP</w:t>
       </w:r>
+      <w:proofErr w:type="spellEnd"/>
       <w:r>
         <w:t>.</w:t>
       </w:r>
@@ -8872,11 +10114,19 @@
       <w:r>
         <w:t xml:space="preserve"> </w:t>
       </w:r>
-      <w:r>
-        <w:rPr>
-          <w:b/>
-        </w:rPr>
-        <w:t>ToDo List</w:t>
+      <w:proofErr w:type="spellStart"/>
+      <w:r>
+        <w:rPr>
+          <w:b/>
+        </w:rPr>
+        <w:t>ToDo</w:t>
+      </w:r>
+      <w:proofErr w:type="spellEnd"/>
+      <w:r>
+        <w:rPr>
+          <w:b/>
+        </w:rPr>
+        <w:t xml:space="preserve"> List</w:t>
       </w:r>
       <w:r>
         <w:t xml:space="preserve"> / </w:t>
@@ -9070,12 +10320,14 @@
       <w:r>
         <w:t xml:space="preserve">(see </w:t>
       </w:r>
+      <w:proofErr w:type="spellStart"/>
       <w:r>
         <w:rPr>
           <w:b/>
         </w:rPr>
         <w:t>ToDo</w:t>
       </w:r>
+      <w:proofErr w:type="spellEnd"/>
       <w:r>
         <w:rPr>
           <w:b/>
@@ -9116,7 +10368,15 @@
         <w:t>CTRL</w:t>
       </w:r>
       <w:r>
-        <w:t xml:space="preserve"> + A: select all</w:t>
+        <w:t xml:space="preserve"> + </w:t>
+      </w:r>
+      <w:proofErr w:type="gramStart"/>
+      <w:r>
+        <w:t>A</w:t>
+      </w:r>
+      <w:proofErr w:type="gramEnd"/>
+      <w:r>
+        <w:t>: select all</w:t>
       </w:r>
       <w:r>
         <w:t xml:space="preserve"> tasks.</w:t>
@@ -9244,12 +10504,14 @@
       <w:r>
         <w:t xml:space="preserve"> (see </w:t>
       </w:r>
+      <w:proofErr w:type="spellStart"/>
       <w:r>
         <w:rPr>
           <w:b/>
         </w:rPr>
         <w:t>ToDo</w:t>
       </w:r>
+      <w:proofErr w:type="spellEnd"/>
       <w:r>
         <w:rPr>
           <w:b/>
@@ -9332,8 +10594,13 @@
         <w:t>estimated</w:t>
       </w:r>
       <w:r>
-        <w:t xml:space="preserve"> pomodoro</w:t>
-      </w:r>
+        <w:t xml:space="preserve"> </w:t>
+      </w:r>
+      <w:proofErr w:type="spellStart"/>
+      <w:r>
+        <w:t>pomodoro</w:t>
+      </w:r>
+      <w:proofErr w:type="spellEnd"/>
       <w:r>
         <w:t xml:space="preserve"> set to 0</w:t>
       </w:r>
@@ -9413,7 +10680,15 @@
         <w:t xml:space="preserve"> the title</w:t>
       </w:r>
       <w:r>
-        <w:t>, overestimated and real pomodoros reset to 0</w:t>
+        <w:t xml:space="preserve">, overestimated and real </w:t>
+      </w:r>
+      <w:proofErr w:type="spellStart"/>
+      <w:r>
+        <w:t>pomodoros</w:t>
+      </w:r>
+      <w:proofErr w:type="spellEnd"/>
+      <w:r>
+        <w:t xml:space="preserve"> reset to 0</w:t>
       </w:r>
       <w:r>
         <w:t xml:space="preserve"> </w:t>
@@ -9454,12 +10729,14 @@
       <w:r>
         <w:t xml:space="preserve"> to </w:t>
       </w:r>
+      <w:proofErr w:type="spellStart"/>
       <w:r>
         <w:rPr>
           <w:b/>
         </w:rPr>
         <w:t>ToDo</w:t>
       </w:r>
+      <w:proofErr w:type="spellEnd"/>
       <w:r>
         <w:rPr>
           <w:b/>
@@ -9559,12 +10836,14 @@
           <w:numId w:val="14"/>
         </w:numPr>
       </w:pPr>
+      <w:proofErr w:type="spellStart"/>
       <w:r>
         <w:rPr>
           <w:b/>
         </w:rPr>
         <w:t>ToDo</w:t>
       </w:r>
+      <w:proofErr w:type="spellEnd"/>
       <w:r>
         <w:rPr>
           <w:b/>
@@ -9668,8 +10947,13 @@
         <w:t>estimated</w:t>
       </w:r>
       <w:r>
-        <w:t xml:space="preserve"> pomodoro</w:t>
-      </w:r>
+        <w:t xml:space="preserve"> </w:t>
+      </w:r>
+      <w:proofErr w:type="spellStart"/>
+      <w:r>
+        <w:t>pomodoro</w:t>
+      </w:r>
+      <w:proofErr w:type="spellEnd"/>
       <w:r>
         <w:t xml:space="preserve"> set to 0</w:t>
       </w:r>
@@ -9763,9 +11047,11 @@
       <w:r>
         <w:t xml:space="preserve">estimated </w:t>
       </w:r>
+      <w:proofErr w:type="spellStart"/>
       <w:r>
         <w:t>pomodoro</w:t>
       </w:r>
+      <w:proofErr w:type="spellEnd"/>
       <w:r>
         <w:t xml:space="preserve"> </w:t>
       </w:r>
@@ -9847,9 +11133,11 @@
       <w:r>
         <w:t xml:space="preserve">estimated </w:t>
       </w:r>
+      <w:proofErr w:type="spellStart"/>
       <w:r>
         <w:t>pomodoro</w:t>
       </w:r>
+      <w:proofErr w:type="spellEnd"/>
       <w:r>
         <w:t xml:space="preserve"> </w:t>
       </w:r>
@@ -9959,7 +11247,15 @@
         <w:t xml:space="preserve"> the title</w:t>
       </w:r>
       <w:r>
-        <w:t>, overestimated and real pomodoros reset to 0</w:t>
+        <w:t xml:space="preserve">, overestimated and real </w:t>
+      </w:r>
+      <w:proofErr w:type="spellStart"/>
+      <w:r>
+        <w:t>pomodoros</w:t>
+      </w:r>
+      <w:proofErr w:type="spellEnd"/>
+      <w:r>
+        <w:t xml:space="preserve"> reset to 0</w:t>
       </w:r>
       <w:r>
         <w:t>, iteration removed</w:t>
@@ -10200,7 +11496,15 @@
         <w:t xml:space="preserve"> the title</w:t>
       </w:r>
       <w:r>
-        <w:t>, overestimated and real pomodoros reset to 0</w:t>
+        <w:t xml:space="preserve">, overestimated and real </w:t>
+      </w:r>
+      <w:proofErr w:type="spellStart"/>
+      <w:r>
+        <w:t>pomodoros</w:t>
+      </w:r>
+      <w:proofErr w:type="spellEnd"/>
+      <w:r>
+        <w:t xml:space="preserve"> reset to 0</w:t>
       </w:r>
       <w:r>
         <w:t>, iteration removed</w:t>
@@ -10395,7 +11699,15 @@
         <w:t>CTRL</w:t>
       </w:r>
       <w:r>
-        <w:t xml:space="preserve"> + A: select all text.</w:t>
+        <w:t xml:space="preserve"> + </w:t>
+      </w:r>
+      <w:proofErr w:type="gramStart"/>
+      <w:r>
+        <w:t>A</w:t>
+      </w:r>
+      <w:proofErr w:type="gramEnd"/>
+      <w:r>
+        <w:t>: select all text.</w:t>
       </w:r>
     </w:p>
     <w:p>
@@ -10733,7 +12045,15 @@
         <w:t xml:space="preserve"> </w:t>
       </w:r>
       <w:r>
-        <w:t>The action of some buttons (eg Save) may be triggered by shortcuts</w:t>
+        <w:t>The action of some buttons (</w:t>
+      </w:r>
+      <w:proofErr w:type="spellStart"/>
+      <w:r>
+        <w:t>eg</w:t>
+      </w:r>
+      <w:proofErr w:type="spellEnd"/>
+      <w:r>
+        <w:t xml:space="preserve"> Save) may be triggered by shortcuts</w:t>
       </w:r>
       <w:r>
         <w:t>.</w:t>
@@ -11068,11 +12388,19 @@
       <w:r>
         <w:t xml:space="preserve"> (</w:t>
       </w:r>
-      <w:r>
-        <w:rPr>
-          <w:b/>
-        </w:rPr>
-        <w:t>Pomodoro Mode</w:t>
+      <w:proofErr w:type="spellStart"/>
+      <w:r>
+        <w:rPr>
+          <w:b/>
+        </w:rPr>
+        <w:t>Pomodoro</w:t>
+      </w:r>
+      <w:proofErr w:type="spellEnd"/>
+      <w:r>
+        <w:rPr>
+          <w:b/>
+        </w:rPr>
+        <w:t xml:space="preserve"> Mode</w:t>
       </w:r>
       <w:r>
         <w:t>)</w:t>
@@ -11135,8 +12463,16 @@
         <w:rPr>
           <w:b/>
         </w:rPr>
-        <w:t>Estimated Pomodoros</w:t>
-      </w:r>
+        <w:t xml:space="preserve">Estimated </w:t>
+      </w:r>
+      <w:proofErr w:type="spellStart"/>
+      <w:r>
+        <w:rPr>
+          <w:b/>
+        </w:rPr>
+        <w:t>Pomodoros</w:t>
+      </w:r>
+      <w:proofErr w:type="spellEnd"/>
       <w:r>
         <w:t xml:space="preserve">: </w:t>
       </w:r>
@@ -11147,10 +12483,18 @@
         <w:t>n</w:t>
       </w:r>
       <w:r>
-        <w:t>umber of p</w:t>
-      </w:r>
-      <w:r>
-        <w:t xml:space="preserve">omodoros. This number can be decreased / increased by editing the </w:t>
+        <w:t xml:space="preserve">umber of </w:t>
+      </w:r>
+      <w:proofErr w:type="spellStart"/>
+      <w:r>
+        <w:t>p</w:t>
+      </w:r>
+      <w:r>
+        <w:t>omodoros</w:t>
+      </w:r>
+      <w:proofErr w:type="spellEnd"/>
+      <w:r>
+        <w:t xml:space="preserve">. This number can be decreased / increased by editing the </w:t>
       </w:r>
       <w:r>
         <w:t>task</w:t>
@@ -11596,11 +12940,19 @@
       <w:r>
         <w:t xml:space="preserve"> (</w:t>
       </w:r>
-      <w:r>
-        <w:rPr>
-          <w:b/>
-        </w:rPr>
-        <w:t>Pomodoro Mode</w:t>
+      <w:proofErr w:type="spellStart"/>
+      <w:r>
+        <w:rPr>
+          <w:b/>
+        </w:rPr>
+        <w:t>Pomodoro</w:t>
+      </w:r>
+      <w:proofErr w:type="spellEnd"/>
+      <w:r>
+        <w:rPr>
+          <w:b/>
+        </w:rPr>
+        <w:t xml:space="preserve"> Mode</w:t>
       </w:r>
       <w:r>
         <w:t xml:space="preserve">): </w:t>
@@ -11656,11 +13008,19 @@
       <w:r>
         <w:t xml:space="preserve"> (</w:t>
       </w:r>
-      <w:r>
-        <w:rPr>
-          <w:b/>
-        </w:rPr>
-        <w:t>Pomodoro Mode</w:t>
+      <w:proofErr w:type="spellStart"/>
+      <w:r>
+        <w:rPr>
+          <w:b/>
+        </w:rPr>
+        <w:t>Pomodoro</w:t>
+      </w:r>
+      <w:proofErr w:type="spellEnd"/>
+      <w:r>
+        <w:rPr>
+          <w:b/>
+        </w:rPr>
+        <w:t xml:space="preserve"> Mode</w:t>
       </w:r>
       <w:r>
         <w:t>)</w:t>
@@ -11681,13 +13041,21 @@
         <w:t>.</w:t>
       </w:r>
       <w:r>
-        <w:t xml:space="preserve"> The date is strike</w:t>
+        <w:t xml:space="preserve"> The date is </w:t>
+      </w:r>
+      <w:proofErr w:type="spellStart"/>
+      <w:r>
+        <w:t>strike</w:t>
       </w:r>
       <w:r>
         <w:t>n</w:t>
       </w:r>
       <w:r>
-        <w:t>through when the task is overdue.</w:t>
+        <w:t>through</w:t>
+      </w:r>
+      <w:proofErr w:type="spellEnd"/>
+      <w:r>
+        <w:t xml:space="preserve"> when the task is overdue.</w:t>
       </w:r>
     </w:p>
     <w:p>
@@ -11785,9 +13153,11 @@
       <w:r>
         <w:t xml:space="preserve"> </w:t>
       </w:r>
+      <w:proofErr w:type="spellStart"/>
       <w:r>
         <w:t>pomodoros</w:t>
       </w:r>
+      <w:proofErr w:type="spellEnd"/>
       <w:r>
         <w:t>.</w:t>
       </w:r>
@@ -12237,7 +13607,15 @@
               <w:t xml:space="preserve"> </w:t>
             </w:r>
             <w:r>
-              <w:t>with estimated pomodoro set to 0 and date set to today</w:t>
+              <w:t xml:space="preserve">with estimated </w:t>
+            </w:r>
+            <w:proofErr w:type="spellStart"/>
+            <w:r>
+              <w:t>pomodoro</w:t>
+            </w:r>
+            <w:proofErr w:type="spellEnd"/>
+            <w:r>
+              <w:t xml:space="preserve"> set to 0 and date set to today</w:t>
             </w:r>
             <w:r>
               <w:rPr>
@@ -12276,7 +13654,15 @@
               <w:t xml:space="preserve">task </w:t>
             </w:r>
             <w:r>
-              <w:t>with overestimated and real pomodoros reset to 0, iteration removed</w:t>
+              <w:t xml:space="preserve">with overestimated and real </w:t>
+            </w:r>
+            <w:proofErr w:type="spellStart"/>
+            <w:r>
+              <w:t>pomodoros</w:t>
+            </w:r>
+            <w:proofErr w:type="spellEnd"/>
+            <w:r>
+              <w:t xml:space="preserve"> reset to 0, iteration removed</w:t>
             </w:r>
             <w:r>
               <w:t xml:space="preserve"> </w:t>
@@ -12697,13 +14083,40 @@
         <w:t xml:space="preserve"> with</w:t>
       </w:r>
       <w:r>
-        <w:t xml:space="preserve"> double</w:t>
+        <w:t xml:space="preserve"> </w:t>
+      </w:r>
+      <w:r>
+        <w:t>single</w:t>
       </w:r>
       <w:r>
         <w:t>-</w:t>
       </w:r>
       <w:r>
-        <w:t>click.</w:t>
+        <w:t>click</w:t>
+      </w:r>
+      <w:r>
+        <w:t xml:space="preserve"> </w:t>
+      </w:r>
+      <w:r>
+        <w:t xml:space="preserve">if it is </w:t>
+      </w:r>
+      <w:r>
+        <w:t>currently</w:t>
+      </w:r>
+      <w:r>
+        <w:t xml:space="preserve"> </w:t>
+      </w:r>
+      <w:r>
+        <w:t>selected; double-click</w:t>
+      </w:r>
+      <w:r>
+        <w:t xml:space="preserve"> </w:t>
+      </w:r>
+      <w:r>
+        <w:t>otherwise</w:t>
+      </w:r>
+      <w:r>
+        <w:t>.</w:t>
       </w:r>
     </w:p>
     <w:p>
@@ -12812,7 +14225,15 @@
       <w:bookmarkEnd w:id="58"/>
       <w:bookmarkEnd w:id="59"/>
       <w:r>
-        <w:t xml:space="preserve">is left empty, default name "myAgilePomodoro" is used; if this field contains some special characters not supported by the file system, the export </w:t>
+        <w:t>is left empty, default name "</w:t>
+      </w:r>
+      <w:proofErr w:type="spellStart"/>
+      <w:r>
+        <w:t>myAgilePomodoro</w:t>
+      </w:r>
+      <w:proofErr w:type="spellEnd"/>
+      <w:r>
+        <w:t xml:space="preserve">" is used; if this field contains some special characters not supported by the file system, the export </w:t>
       </w:r>
       <w:r>
         <w:t>will fail</w:t>
@@ -12990,12 +14411,14 @@
             <w:tcW w:w="1440" w:type="dxa"/>
           </w:tcPr>
           <w:p>
+            <w:proofErr w:type="spellStart"/>
             <w:r>
               <w:t>d</w:t>
             </w:r>
             <w:r>
               <w:t>d</w:t>
             </w:r>
+            <w:proofErr w:type="spellEnd"/>
           </w:p>
         </w:tc>
         <w:tc>
@@ -13224,12 +14647,14 @@
             <w:tcW w:w="1440" w:type="dxa"/>
           </w:tcPr>
           <w:p>
+            <w:proofErr w:type="spellStart"/>
             <w:r>
               <w:t>y</w:t>
             </w:r>
             <w:r>
               <w:t>y</w:t>
             </w:r>
+            <w:proofErr w:type="spellEnd"/>
           </w:p>
         </w:tc>
         <w:tc>
@@ -13265,12 +14690,14 @@
             <w:tcW w:w="1440" w:type="dxa"/>
           </w:tcPr>
           <w:p>
+            <w:proofErr w:type="spellStart"/>
             <w:r>
               <w:t>y</w:t>
             </w:r>
             <w:r>
               <w:t>yyy</w:t>
             </w:r>
+            <w:proofErr w:type="spellEnd"/>
           </w:p>
         </w:tc>
         <w:tc>
@@ -13291,7 +14718,23 @@
       </w:r>
       <w:r>
         <w:tab/>
-        <w:t xml:space="preserve">    Example: M/dd/yyyy </w:t>
+        <w:t xml:space="preserve">    Example: M/</w:t>
+      </w:r>
+      <w:proofErr w:type="spellStart"/>
+      <w:r>
+        <w:t>dd</w:t>
+      </w:r>
+      <w:proofErr w:type="spellEnd"/>
+      <w:r>
+        <w:t>/</w:t>
+      </w:r>
+      <w:proofErr w:type="spellStart"/>
+      <w:r>
+        <w:t>yyyy</w:t>
+      </w:r>
+      <w:proofErr w:type="spellEnd"/>
+      <w:r>
+        <w:t xml:space="preserve"> </w:t>
       </w:r>
       <w:r>
         <w:sym w:font="Wingdings" w:char="F0E0"/>
@@ -13352,9 +14795,13 @@
     </w:p>
     <w:p/>
     <w:p>
+      <w:proofErr w:type="spellStart"/>
+      <w:proofErr w:type="gramStart"/>
       <w:r>
         <w:t>mAP</w:t>
       </w:r>
+      <w:proofErr w:type="spellEnd"/>
+      <w:proofErr w:type="gramEnd"/>
       <w:r>
         <w:t xml:space="preserve"> creates a file with name "&lt;</w:t>
       </w:r>
@@ -13374,7 +14821,15 @@
         <w:t>File format</w:t>
       </w:r>
       <w:r>
-        <w:t>&gt;" in the directory where mAP is located.</w:t>
+        <w:t xml:space="preserve">&gt;" in the directory where </w:t>
+      </w:r>
+      <w:proofErr w:type="spellStart"/>
+      <w:r>
+        <w:t>mAP</w:t>
+      </w:r>
+      <w:proofErr w:type="spellEnd"/>
+      <w:r>
+        <w:t xml:space="preserve"> is located.</w:t>
       </w:r>
     </w:p>
     <w:p/>
@@ -13628,7 +15083,15 @@
         <w:t>Separator</w:t>
       </w:r>
       <w:r>
-        <w:t xml:space="preserve"> for mAP to parse</w:t>
+        <w:t xml:space="preserve"> for </w:t>
+      </w:r>
+      <w:proofErr w:type="spellStart"/>
+      <w:r>
+        <w:t>mAP</w:t>
+      </w:r>
+      <w:proofErr w:type="spellEnd"/>
+      <w:r>
+        <w:t xml:space="preserve"> to parse</w:t>
       </w:r>
       <w:r>
         <w:t xml:space="preserve"> the import file</w:t>
@@ -13755,9 +15218,11 @@
         </w:drawing>
       </w:r>
       <w:bookmarkStart w:id="63" w:name="_Toc413150615"/>
+      <w:proofErr w:type="spellStart"/>
       <w:r>
         <w:t>ToDo</w:t>
       </w:r>
+      <w:proofErr w:type="spellEnd"/>
       <w:r>
         <w:t xml:space="preserve"> List / </w:t>
       </w:r>
@@ -13779,12 +15244,14 @@
       <w:r>
         <w:t xml:space="preserve"> </w:t>
       </w:r>
+      <w:proofErr w:type="spellStart"/>
       <w:r>
         <w:t>ToDo</w:t>
       </w:r>
       <w:r>
         <w:t>s</w:t>
       </w:r>
+      <w:proofErr w:type="spellEnd"/>
       <w:r>
         <w:t xml:space="preserve"> /</w:t>
       </w:r>
@@ -13843,11 +15310,19 @@
       <w:r>
         <w:t xml:space="preserve"> (</w:t>
       </w:r>
-      <w:r>
-        <w:rPr>
-          <w:b/>
-        </w:rPr>
-        <w:t>Pomodoro Mode</w:t>
+      <w:proofErr w:type="spellStart"/>
+      <w:r>
+        <w:rPr>
+          <w:b/>
+        </w:rPr>
+        <w:t>Pomodoro</w:t>
+      </w:r>
+      <w:proofErr w:type="spellEnd"/>
+      <w:r>
+        <w:rPr>
+          <w:b/>
+        </w:rPr>
+        <w:t xml:space="preserve"> Mode</w:t>
       </w:r>
       <w:r>
         <w:t xml:space="preserve">): </w:t>
@@ -13940,8 +15415,13 @@
         <w:t xml:space="preserve"> / estimated </w:t>
       </w:r>
       <w:r>
-        <w:t>(+ overestimated) pomodoros</w:t>
-      </w:r>
+        <w:t xml:space="preserve">(+ overestimated) </w:t>
+      </w:r>
+      <w:proofErr w:type="spellStart"/>
+      <w:r>
+        <w:t>pomodoros</w:t>
+      </w:r>
+      <w:proofErr w:type="spellEnd"/>
       <w:r>
         <w:t>.</w:t>
       </w:r>
@@ -14720,7 +16200,23 @@
                 <w:sz w:val="20"/>
                 <w:szCs w:val="20"/>
               </w:rPr>
-              <w:t xml:space="preserve">Overestimate the selected task by one pomodoro. Overestimation is only possible when the task is </w:t>
+              <w:t xml:space="preserve">Overestimate the selected task by one </w:t>
+            </w:r>
+            <w:proofErr w:type="spellStart"/>
+            <w:r>
+              <w:rPr>
+                <w:sz w:val="20"/>
+                <w:szCs w:val="20"/>
+              </w:rPr>
+              <w:t>pomodoro</w:t>
+            </w:r>
+            <w:proofErr w:type="spellEnd"/>
+            <w:r>
+              <w:rPr>
+                <w:sz w:val="20"/>
+                <w:szCs w:val="20"/>
+              </w:rPr>
+              <w:t xml:space="preserve">. Overestimation is only possible when the task is </w:t>
             </w:r>
             <w:r>
               <w:rPr>
@@ -14785,7 +16281,15 @@
               <w:t>"</w:t>
             </w:r>
             <w:r>
-              <w:t xml:space="preserve"> in front of the title, overestimated and real pomodoros reset to 0, iteration removed</w:t>
+              <w:t xml:space="preserve"> in front of the title, overestimated and real </w:t>
+            </w:r>
+            <w:proofErr w:type="spellStart"/>
+            <w:r>
+              <w:t>pomodoros</w:t>
+            </w:r>
+            <w:proofErr w:type="spellEnd"/>
+            <w:r>
+              <w:t xml:space="preserve"> reset to 0, iteration removed</w:t>
             </w:r>
             <w:r>
               <w:t xml:space="preserve"> </w:t>
@@ -14819,7 +16323,15 @@
               <w:t>Create an unplanned task</w:t>
             </w:r>
             <w:r>
-              <w:t xml:space="preserve"> with estimated pomodoro set to 0 and date set to today</w:t>
+              <w:t xml:space="preserve"> with estimated </w:t>
+            </w:r>
+            <w:proofErr w:type="spellStart"/>
+            <w:r>
+              <w:t>pomodoro</w:t>
+            </w:r>
+            <w:proofErr w:type="spellEnd"/>
+            <w:r>
+              <w:t xml:space="preserve"> set to 0 and date set to today</w:t>
             </w:r>
             <w:r>
               <w:rPr>
@@ -14851,7 +16363,15 @@
               <w:t>Create an internal interruption</w:t>
             </w:r>
             <w:r>
-              <w:t xml:space="preserve"> with estimated pomodoro set to 0 and date set to today</w:t>
+              <w:t xml:space="preserve"> with estimated </w:t>
+            </w:r>
+            <w:proofErr w:type="spellStart"/>
+            <w:r>
+              <w:t>pomodoro</w:t>
+            </w:r>
+            <w:proofErr w:type="spellEnd"/>
+            <w:r>
+              <w:t xml:space="preserve"> set to 0 and date set to today</w:t>
             </w:r>
             <w:r>
               <w:rPr>
@@ -14893,7 +16413,15 @@
               <w:t>Create an external interruption</w:t>
             </w:r>
             <w:r>
-              <w:t xml:space="preserve"> with estimated pomodoro set to 0 and date set to today</w:t>
+              <w:t xml:space="preserve"> with estimated </w:t>
+            </w:r>
+            <w:proofErr w:type="spellStart"/>
+            <w:r>
+              <w:t>pomodoro</w:t>
+            </w:r>
+            <w:proofErr w:type="spellEnd"/>
+            <w:r>
+              <w:t xml:space="preserve"> set to 0 and date set to today</w:t>
             </w:r>
             <w:r>
               <w:rPr>
@@ -15388,8 +16916,17 @@
                 <w:sz w:val="20"/>
                 <w:szCs w:val="20"/>
               </w:rPr>
-              <w:t>Void pom</w:t>
-            </w:r>
+              <w:t xml:space="preserve">Void </w:t>
+            </w:r>
+            <w:proofErr w:type="spellStart"/>
+            <w:r>
+              <w:rPr>
+                <w:sz w:val="20"/>
+                <w:szCs w:val="20"/>
+              </w:rPr>
+              <w:t>pom</w:t>
+            </w:r>
+            <w:proofErr w:type="spellEnd"/>
           </w:p>
           <w:p>
             <w:pPr>
@@ -15433,6 +16970,7 @@
                 <w:szCs w:val="20"/>
               </w:rPr>
             </w:pPr>
+            <w:proofErr w:type="spellStart"/>
             <w:r>
               <w:rPr>
                 <w:sz w:val="20"/>
@@ -15440,6 +16978,7 @@
               </w:rPr>
               <w:t>pom</w:t>
             </w:r>
+            <w:proofErr w:type="spellEnd"/>
             <w:r>
               <w:rPr>
                 <w:sz w:val="20"/>
@@ -15482,12 +17021,21 @@
                 <w:szCs w:val="20"/>
               </w:rPr>
             </w:pPr>
+            <w:proofErr w:type="spellStart"/>
             <w:r>
               <w:rPr>
                 <w:sz w:val="20"/>
                 <w:szCs w:val="20"/>
               </w:rPr>
-              <w:t>pom/break</w:t>
+              <w:t>pom</w:t>
+            </w:r>
+            <w:proofErr w:type="spellEnd"/>
+            <w:r>
+              <w:rPr>
+                <w:sz w:val="20"/>
+                <w:szCs w:val="20"/>
+              </w:rPr>
+              <w:t>/break</w:t>
             </w:r>
           </w:p>
         </w:tc>
@@ -15515,12 +17063,21 @@
               </w:rPr>
               <w:t xml:space="preserve"> </w:t>
             </w:r>
+            <w:proofErr w:type="spellStart"/>
             <w:r>
               <w:rPr>
                 <w:sz w:val="20"/>
                 <w:szCs w:val="20"/>
               </w:rPr>
-              <w:t>pom/break</w:t>
+              <w:t>pom</w:t>
+            </w:r>
+            <w:proofErr w:type="spellEnd"/>
+            <w:r>
+              <w:rPr>
+                <w:sz w:val="20"/>
+                <w:szCs w:val="20"/>
+              </w:rPr>
+              <w:t>/break</w:t>
             </w:r>
           </w:p>
         </w:tc>
@@ -15545,12 +17102,21 @@
               </w:rPr>
               <w:t xml:space="preserve"> </w:t>
             </w:r>
+            <w:proofErr w:type="spellStart"/>
             <w:r>
               <w:rPr>
                 <w:sz w:val="20"/>
                 <w:szCs w:val="20"/>
               </w:rPr>
-              <w:t>pom/break</w:t>
+              <w:t>pom</w:t>
+            </w:r>
+            <w:proofErr w:type="spellEnd"/>
+            <w:r>
+              <w:rPr>
+                <w:sz w:val="20"/>
+                <w:szCs w:val="20"/>
+              </w:rPr>
+              <w:t>/break</w:t>
             </w:r>
           </w:p>
         </w:tc>
@@ -15990,10 +17556,26 @@
               </w:rPr>
             </w:pPr>
             <w:r>
-              <w:t xml:space="preserve">Ringing happens at the end of pomodoros and </w:t>
-            </w:r>
-            <w:r>
-              <w:t>the start of pomodoros after the break</w:t>
+              <w:t xml:space="preserve">Ringing happens at the end of </w:t>
+            </w:r>
+            <w:proofErr w:type="spellStart"/>
+            <w:r>
+              <w:t>pomodoros</w:t>
+            </w:r>
+            <w:proofErr w:type="spellEnd"/>
+            <w:r>
+              <w:t xml:space="preserve"> and </w:t>
+            </w:r>
+            <w:r>
+              <w:t xml:space="preserve">the start of </w:t>
+            </w:r>
+            <w:proofErr w:type="spellStart"/>
+            <w:r>
+              <w:t>pomodoros</w:t>
+            </w:r>
+            <w:proofErr w:type="spellEnd"/>
+            <w:r>
+              <w:t xml:space="preserve"> after the break</w:t>
             </w:r>
             <w:r>
               <w:t>.</w:t>
@@ -16038,7 +17620,23 @@
                 <w:sz w:val="20"/>
                 <w:szCs w:val="20"/>
               </w:rPr>
-              <w:t>Set mAP to remain on top of others applications.</w:t>
+              <w:t xml:space="preserve">Set </w:t>
+            </w:r>
+            <w:proofErr w:type="spellStart"/>
+            <w:r>
+              <w:rPr>
+                <w:sz w:val="20"/>
+                <w:szCs w:val="20"/>
+              </w:rPr>
+              <w:t>mAP</w:t>
+            </w:r>
+            <w:proofErr w:type="spellEnd"/>
+            <w:r>
+              <w:rPr>
+                <w:sz w:val="20"/>
+                <w:szCs w:val="20"/>
+              </w:rPr>
+              <w:t xml:space="preserve"> to remain on top of others applications.</w:t>
             </w:r>
           </w:p>
           <w:p>
@@ -16120,43 +17718,55 @@
               </w:rPr>
               <w:t xml:space="preserve">The </w:t>
             </w:r>
+            <w:proofErr w:type="spellStart"/>
             <w:r>
               <w:rPr>
                 <w:b/>
                 <w:sz w:val="20"/>
                 <w:szCs w:val="20"/>
               </w:rPr>
-              <w:t>ToDo List</w:t>
-            </w:r>
-            <w:r>
-              <w:rPr>
-                <w:sz w:val="20"/>
-                <w:szCs w:val="20"/>
-              </w:rPr>
-              <w:t xml:space="preserve"> /</w:t>
-            </w:r>
+              <w:t>ToDo</w:t>
+            </w:r>
+            <w:proofErr w:type="spellEnd"/>
             <w:r>
               <w:rPr>
                 <w:b/>
                 <w:sz w:val="20"/>
                 <w:szCs w:val="20"/>
               </w:rPr>
-              <w:t xml:space="preserve"> Iteration</w:t>
+              <w:t xml:space="preserve"> List</w:t>
             </w:r>
             <w:r>
               <w:rPr>
                 <w:sz w:val="20"/>
                 <w:szCs w:val="20"/>
               </w:rPr>
-              <w:t xml:space="preserve"> </w:t>
-            </w:r>
-            <w:r>
-              <w:rPr>
+              <w:t xml:space="preserve"> /</w:t>
+            </w:r>
+            <w:r>
+              <w:rPr>
+                <w:b/>
                 <w:sz w:val="20"/>
                 <w:szCs w:val="20"/>
               </w:rPr>
+              <w:t xml:space="preserve"> Iteration</w:t>
+            </w:r>
+            <w:r>
+              <w:rPr>
+                <w:sz w:val="20"/>
+                <w:szCs w:val="20"/>
+              </w:rPr>
+              <w:t xml:space="preserve"> </w:t>
+            </w:r>
+            <w:proofErr w:type="gramStart"/>
+            <w:r>
+              <w:rPr>
+                <w:sz w:val="20"/>
+                <w:szCs w:val="20"/>
+              </w:rPr>
               <w:t>provides</w:t>
             </w:r>
+            <w:proofErr w:type="gramEnd"/>
             <w:r>
               <w:rPr>
                 <w:sz w:val="20"/>
@@ -16327,7 +17937,15 @@
         <w:t>By the time</w:t>
       </w:r>
       <w:r>
-        <w:t>, if the task has been changed by someone else, mAP will ask you to update the list.</w:t>
+        <w:t xml:space="preserve">, if the task has been changed by someone else, </w:t>
+      </w:r>
+      <w:proofErr w:type="spellStart"/>
+      <w:r>
+        <w:t>mAP</w:t>
+      </w:r>
+      <w:proofErr w:type="spellEnd"/>
+      <w:r>
+        <w:t xml:space="preserve"> will ask you to update the list.</w:t>
       </w:r>
     </w:p>
     <w:p>
@@ -16430,8 +18048,13 @@
         <w:t xml:space="preserve">the </w:t>
       </w:r>
       <w:r>
-        <w:t>next pomodoro</w:t>
-      </w:r>
+        <w:t xml:space="preserve">next </w:t>
+      </w:r>
+      <w:proofErr w:type="spellStart"/>
+      <w:r>
+        <w:t>pomodoro</w:t>
+      </w:r>
+      <w:proofErr w:type="spellEnd"/>
       <w:r>
         <w:t xml:space="preserve"> to come</w:t>
       </w:r>
@@ -16454,7 +18077,15 @@
         <w:t>ait for the timer to ring</w:t>
       </w:r>
       <w:r>
-        <w:t xml:space="preserve"> (end of pomodoro)</w:t>
+        <w:t xml:space="preserve"> (end of </w:t>
+      </w:r>
+      <w:proofErr w:type="spellStart"/>
+      <w:r>
+        <w:t>pomodoro</w:t>
+      </w:r>
+      <w:proofErr w:type="spellEnd"/>
+      <w:r>
+        <w:t>)</w:t>
       </w:r>
       <w:r>
         <w:t>.</w:t>
@@ -16528,7 +18159,15 @@
         <w:t xml:space="preserve"> </w:t>
       </w:r>
       <w:r>
-        <w:t>By the time, if the task has been changed by someone else, mAP will automatically update the task.</w:t>
+        <w:t xml:space="preserve">By the time, if the task has been changed by someone else, </w:t>
+      </w:r>
+      <w:proofErr w:type="spellStart"/>
+      <w:r>
+        <w:t>mAP</w:t>
+      </w:r>
+      <w:proofErr w:type="spellEnd"/>
+      <w:r>
+        <w:t xml:space="preserve"> will automatically update the task.</w:t>
       </w:r>
     </w:p>
     <w:p>
@@ -16607,7 +18246,15 @@
         <w:t>finished</w:t>
       </w:r>
       <w:r>
-        <w:t xml:space="preserve"> by someone else, mAP will automatically overestimate the task</w:t>
+        <w:t xml:space="preserve"> by someone else, </w:t>
+      </w:r>
+      <w:proofErr w:type="spellStart"/>
+      <w:r>
+        <w:t>mAP</w:t>
+      </w:r>
+      <w:proofErr w:type="spellEnd"/>
+      <w:r>
+        <w:t xml:space="preserve"> will automatically overestimate the task</w:t>
       </w:r>
       <w:r>
         <w:t xml:space="preserve"> by 1</w:t>
@@ -16616,8 +18263,13 @@
         <w:t xml:space="preserve"> </w:t>
       </w:r>
       <w:r>
-        <w:t>to record the pomodoro</w:t>
-      </w:r>
+        <w:t xml:space="preserve">to record the </w:t>
+      </w:r>
+      <w:proofErr w:type="spellStart"/>
+      <w:r>
+        <w:t>pomodoro</w:t>
+      </w:r>
+      <w:proofErr w:type="spellEnd"/>
       <w:r>
         <w:t>.</w:t>
       </w:r>
@@ -16664,7 +18316,15 @@
         <w:t xml:space="preserve">the </w:t>
       </w:r>
       <w:r>
-        <w:t>next pomodoro to come, review</w:t>
+        <w:t xml:space="preserve">next </w:t>
+      </w:r>
+      <w:proofErr w:type="spellStart"/>
+      <w:r>
+        <w:t>pomodoro</w:t>
+      </w:r>
+      <w:proofErr w:type="spellEnd"/>
+      <w:r>
+        <w:t xml:space="preserve"> to come, review</w:t>
       </w:r>
       <w:r>
         <w:t xml:space="preserve"> its details, add a </w:t>
@@ -16678,11 +18338,19 @@
       <w:r>
         <w:t xml:space="preserve"> (</w:t>
       </w:r>
-      <w:r>
-        <w:rPr>
-          <w:b/>
-        </w:rPr>
-        <w:t>Pomodoro Mode</w:t>
+      <w:proofErr w:type="spellStart"/>
+      <w:r>
+        <w:rPr>
+          <w:b/>
+        </w:rPr>
+        <w:t>Pomodoro</w:t>
+      </w:r>
+      <w:proofErr w:type="spellEnd"/>
+      <w:r>
+        <w:rPr>
+          <w:b/>
+        </w:rPr>
+        <w:t xml:space="preserve"> Mode</w:t>
       </w:r>
       <w:r>
         <w:t>)</w:t>
@@ -16748,7 +18416,15 @@
         <w:t xml:space="preserve">end of break; </w:t>
       </w:r>
       <w:r>
-        <w:t>start of pomodoro)</w:t>
+        <w:t xml:space="preserve">start of </w:t>
+      </w:r>
+      <w:proofErr w:type="spellStart"/>
+      <w:r>
+        <w:t>pomodoro</w:t>
+      </w:r>
+      <w:proofErr w:type="spellEnd"/>
+      <w:r>
+        <w:t>)</w:t>
       </w:r>
       <w:r>
         <w:t xml:space="preserve"> </w:t>
@@ -16852,7 +18528,15 @@
         <w:t xml:space="preserve">By the </w:t>
       </w:r>
       <w:r>
-        <w:t xml:space="preserve">time, if the task has been changed by someone else, mAP </w:t>
+        <w:t xml:space="preserve">time, if the task has been changed by someone else, </w:t>
+      </w:r>
+      <w:proofErr w:type="spellStart"/>
+      <w:r>
+        <w:t>mAP</w:t>
+      </w:r>
+      <w:proofErr w:type="spellEnd"/>
+      <w:r>
+        <w:t xml:space="preserve"> </w:t>
       </w:r>
       <w:r>
         <w:t xml:space="preserve">will </w:t>
@@ -16974,7 +18658,15 @@
         <w:t xml:space="preserve"> </w:t>
       </w:r>
       <w:r>
-        <w:t>By the time, if the task has been changed by someone else, mAP will automatically update the task.</w:t>
+        <w:t xml:space="preserve">By the time, if the task has been changed by someone else, </w:t>
+      </w:r>
+      <w:proofErr w:type="spellStart"/>
+      <w:r>
+        <w:t>mAP</w:t>
+      </w:r>
+      <w:proofErr w:type="spellEnd"/>
+      <w:r>
+        <w:t xml:space="preserve"> will automatically update the task.</w:t>
       </w:r>
     </w:p>
     <w:p/>
@@ -17021,16 +18713,32 @@
         </w:drawing>
       </w:r>
       <w:r>
-        <w:t xml:space="preserve"> As per the Pomodoro Technique®, i</w:t>
+        <w:t xml:space="preserve"> As per the </w:t>
+      </w:r>
+      <w:proofErr w:type="spellStart"/>
+      <w:r>
+        <w:t>Pomodoro</w:t>
+      </w:r>
+      <w:proofErr w:type="spellEnd"/>
+      <w:r>
+        <w:t xml:space="preserve"> Technique®, i</w:t>
       </w:r>
       <w:r>
         <w:t xml:space="preserve">cons </w:t>
       </w:r>
       <w:r>
-        <w:t>are used to show p</w:t>
-      </w:r>
-      <w:r>
-        <w:t>omodoros and interruptions:</w:t>
+        <w:t xml:space="preserve">are used to show </w:t>
+      </w:r>
+      <w:proofErr w:type="spellStart"/>
+      <w:r>
+        <w:t>p</w:t>
+      </w:r>
+      <w:r>
+        <w:t>omodoros</w:t>
+      </w:r>
+      <w:proofErr w:type="spellEnd"/>
+      <w:r>
+        <w:t xml:space="preserve"> and interruptions:</w:t>
       </w:r>
     </w:p>
     <w:p>
@@ -17041,8 +18749,13 @@
           <w:numId w:val="15"/>
         </w:numPr>
       </w:pPr>
-      <w:r>
-        <w:t xml:space="preserve">Pomodoro: </w:t>
+      <w:proofErr w:type="spellStart"/>
+      <w:r>
+        <w:t>Pomodoro</w:t>
+      </w:r>
+      <w:proofErr w:type="spellEnd"/>
+      <w:r>
+        <w:t xml:space="preserve">: </w:t>
       </w:r>
       <w:r>
         <w:rPr>
@@ -17108,7 +18821,15 @@
         </w:numPr>
       </w:pPr>
       <w:r>
-        <w:t xml:space="preserve">Real Pomodoro: </w:t>
+        <w:t xml:space="preserve">Real </w:t>
+      </w:r>
+      <w:proofErr w:type="spellStart"/>
+      <w:r>
+        <w:t>Pomodoro</w:t>
+      </w:r>
+      <w:proofErr w:type="spellEnd"/>
+      <w:r>
+        <w:t xml:space="preserve">: </w:t>
       </w:r>
       <w:r>
         <w:rPr>
@@ -17374,7 +19095,15 @@
         <w:t xml:space="preserve"> (</w:t>
       </w:r>
       <w:r>
-        <w:t>all pomodoros done</w:t>
+        <w:t xml:space="preserve">all </w:t>
+      </w:r>
+      <w:proofErr w:type="spellStart"/>
+      <w:r>
+        <w:t>pomodoros</w:t>
+      </w:r>
+      <w:proofErr w:type="spellEnd"/>
+      <w:r>
+        <w:t xml:space="preserve"> done</w:t>
       </w:r>
       <w:r>
         <w:t>)</w:t>
@@ -17434,7 +19163,15 @@
         <w:t>erging</w:t>
       </w:r>
       <w:r>
-        <w:t xml:space="preserve"> tab, </w:t>
+        <w:t xml:space="preserve"> </w:t>
+      </w:r>
+      <w:proofErr w:type="gramStart"/>
+      <w:r>
+        <w:t>tab,</w:t>
+      </w:r>
+      <w:proofErr w:type="gramEnd"/>
+      <w:r>
+        <w:t xml:space="preserve"> </w:t>
       </w:r>
       <w:r>
         <w:t>set the details of the new task</w:t>
@@ -17472,11 +19209,19 @@
       <w:r>
         <w:t xml:space="preserve">added to the </w:t>
       </w:r>
-      <w:r>
-        <w:rPr>
-          <w:b/>
-        </w:rPr>
-        <w:t>ToDo List</w:t>
+      <w:proofErr w:type="spellStart"/>
+      <w:r>
+        <w:rPr>
+          <w:b/>
+        </w:rPr>
+        <w:t>ToDo</w:t>
+      </w:r>
+      <w:proofErr w:type="spellEnd"/>
+      <w:r>
+        <w:rPr>
+          <w:b/>
+        </w:rPr>
+        <w:t xml:space="preserve"> List</w:t>
       </w:r>
       <w:r>
         <w:t xml:space="preserve"> </w:t>
@@ -17493,11 +19238,19 @@
       <w:r>
         <w:t xml:space="preserve"> (</w:t>
       </w:r>
-      <w:r>
-        <w:rPr>
-          <w:b/>
-        </w:rPr>
-        <w:t>Pomodoro Mode</w:t>
+      <w:proofErr w:type="spellStart"/>
+      <w:r>
+        <w:rPr>
+          <w:b/>
+        </w:rPr>
+        <w:t>Pomodoro</w:t>
+      </w:r>
+      <w:proofErr w:type="spellEnd"/>
+      <w:r>
+        <w:rPr>
+          <w:b/>
+        </w:rPr>
+        <w:t xml:space="preserve"> Mode</w:t>
       </w:r>
       <w:r>
         <w:t>)</w:t>
@@ -17545,7 +19298,15 @@
         <w:t>R</w:t>
       </w:r>
       <w:r>
-        <w:t xml:space="preserve">eal pomodoros are </w:t>
+        <w:t xml:space="preserve">eal </w:t>
+      </w:r>
+      <w:proofErr w:type="spellStart"/>
+      <w:r>
+        <w:t>pomodoros</w:t>
+      </w:r>
+      <w:proofErr w:type="spellEnd"/>
+      <w:r>
+        <w:t xml:space="preserve"> are </w:t>
       </w:r>
       <w:r>
         <w:t>summ</w:t>
@@ -17856,11 +19617,19 @@
       <w:r>
         <w:t xml:space="preserve"> (</w:t>
       </w:r>
-      <w:r>
-        <w:rPr>
-          <w:b/>
-        </w:rPr>
-        <w:t>Pomodoro Mode</w:t>
+      <w:proofErr w:type="spellStart"/>
+      <w:r>
+        <w:rPr>
+          <w:b/>
+        </w:rPr>
+        <w:t>Pomodoro</w:t>
+      </w:r>
+      <w:proofErr w:type="spellEnd"/>
+      <w:r>
+        <w:rPr>
+          <w:b/>
+        </w:rPr>
+        <w:t xml:space="preserve"> Mode</w:t>
       </w:r>
       <w:r>
         <w:t>)</w:t>
@@ -17911,8 +19680,13 @@
         <w:t xml:space="preserve">: </w:t>
       </w:r>
       <w:r>
-        <w:t>void the pomodoro</w:t>
-      </w:r>
+        <w:t xml:space="preserve">void the </w:t>
+      </w:r>
+      <w:proofErr w:type="spellStart"/>
+      <w:r>
+        <w:t>pomodoro</w:t>
+      </w:r>
+      <w:proofErr w:type="spellEnd"/>
       <w:r>
         <w:t xml:space="preserve"> of the running task</w:t>
       </w:r>
@@ -17981,11 +19755,19 @@
       <w:r>
         <w:t>(</w:t>
       </w:r>
-      <w:r>
-        <w:rPr>
-          <w:b/>
-        </w:rPr>
-        <w:t>Pomodoro Mode</w:t>
+      <w:proofErr w:type="spellStart"/>
+      <w:r>
+        <w:rPr>
+          <w:b/>
+        </w:rPr>
+        <w:t>Pomodoro</w:t>
+      </w:r>
+      <w:proofErr w:type="spellEnd"/>
+      <w:r>
+        <w:rPr>
+          <w:b/>
+        </w:rPr>
+        <w:t xml:space="preserve"> Mode</w:t>
       </w:r>
       <w:r>
         <w:t xml:space="preserve">) </w:t>
@@ -18026,11 +19808,19 @@
       <w:r>
         <w:t xml:space="preserve">added to the </w:t>
       </w:r>
-      <w:r>
-        <w:rPr>
-          <w:b/>
-        </w:rPr>
-        <w:t>ToDo List</w:t>
+      <w:proofErr w:type="spellStart"/>
+      <w:r>
+        <w:rPr>
+          <w:b/>
+        </w:rPr>
+        <w:t>ToDo</w:t>
+      </w:r>
+      <w:proofErr w:type="spellEnd"/>
+      <w:r>
+        <w:rPr>
+          <w:b/>
+        </w:rPr>
+        <w:t xml:space="preserve"> List</w:t>
       </w:r>
       <w:r>
         <w:t xml:space="preserve"> </w:t>
@@ -18106,13 +19896,29 @@
         <w:t xml:space="preserve"> </w:t>
       </w:r>
       <w:r>
-        <w:t xml:space="preserve">in the directory where mAP </w:t>
+        <w:t xml:space="preserve">in the directory where </w:t>
+      </w:r>
+      <w:proofErr w:type="spellStart"/>
+      <w:r>
+        <w:t>mAP</w:t>
+      </w:r>
+      <w:proofErr w:type="spellEnd"/>
+      <w:r>
+        <w:t xml:space="preserve"> </w:t>
       </w:r>
       <w:r>
         <w:t>is located</w:t>
       </w:r>
       <w:r>
-        <w:t xml:space="preserve">. Make it short as mAP will loop over </w:t>
+        <w:t xml:space="preserve">. Make it short as </w:t>
+      </w:r>
+      <w:proofErr w:type="spellStart"/>
+      <w:r>
+        <w:t>mAP</w:t>
+      </w:r>
+      <w:proofErr w:type="spellEnd"/>
+      <w:r>
+        <w:t xml:space="preserve"> will loop over </w:t>
       </w:r>
       <w:r>
         <w:t>it</w:t>
@@ -18156,14 +19962,26 @@
       <w:r>
         <w:t xml:space="preserve">in the directory where </w:t>
       </w:r>
+      <w:proofErr w:type="spellStart"/>
       <w:r>
         <w:t>mAP</w:t>
       </w:r>
+      <w:proofErr w:type="spellEnd"/>
       <w:r>
         <w:t xml:space="preserve"> is located</w:t>
       </w:r>
       <w:r>
-        <w:t xml:space="preserve">. mAP </w:t>
+        <w:t xml:space="preserve">. </w:t>
+      </w:r>
+      <w:proofErr w:type="spellStart"/>
+      <w:proofErr w:type="gramStart"/>
+      <w:r>
+        <w:t>mAP</w:t>
+      </w:r>
+      <w:proofErr w:type="spellEnd"/>
+      <w:proofErr w:type="gramEnd"/>
+      <w:r>
+        <w:t xml:space="preserve"> </w:t>
       </w:r>
       <w:r>
         <w:t>will play</w:t>
@@ -18192,8 +20010,13 @@
       <w:r>
         <w:t xml:space="preserve"> </w:t>
       </w:r>
-      <w:r>
-        <w:t xml:space="preserve">pomodoro after </w:t>
+      <w:proofErr w:type="spellStart"/>
+      <w:r>
+        <w:t>pomodoro</w:t>
+      </w:r>
+      <w:proofErr w:type="spellEnd"/>
+      <w:r>
+        <w:t xml:space="preserve"> after </w:t>
       </w:r>
       <w:r>
         <w:t xml:space="preserve">a </w:t>
@@ -18375,8 +20198,13 @@
         <w:t>)</w:t>
       </w:r>
       <w:r>
-        <w:t xml:space="preserve"> pomodoros</w:t>
-      </w:r>
+        <w:t xml:space="preserve"> </w:t>
+      </w:r>
+      <w:proofErr w:type="spellStart"/>
+      <w:r>
+        <w:t>pomodoros</w:t>
+      </w:r>
+      <w:proofErr w:type="spellEnd"/>
       <w:r>
         <w:t>.</w:t>
       </w:r>
@@ -18455,10 +20283,18 @@
         <w:t xml:space="preserve">100% means that </w:t>
       </w:r>
       <w:r>
-        <w:t>all p</w:t>
-      </w:r>
-      <w:r>
-        <w:t xml:space="preserve">omodoros </w:t>
+        <w:t xml:space="preserve">all </w:t>
+      </w:r>
+      <w:proofErr w:type="spellStart"/>
+      <w:r>
+        <w:t>p</w:t>
+      </w:r>
+      <w:r>
+        <w:t>omodoros</w:t>
+      </w:r>
+      <w:proofErr w:type="spellEnd"/>
+      <w:r>
+        <w:t xml:space="preserve"> </w:t>
       </w:r>
       <w:r>
         <w:t>have been</w:t>
@@ -18583,11 +20419,19 @@
       <w:r>
         <w:t xml:space="preserve"> (</w:t>
       </w:r>
-      <w:r>
-        <w:rPr>
-          <w:b/>
-        </w:rPr>
-        <w:t>Pomodoro Mode</w:t>
+      <w:proofErr w:type="spellStart"/>
+      <w:r>
+        <w:rPr>
+          <w:b/>
+        </w:rPr>
+        <w:t>Pomodoro</w:t>
+      </w:r>
+      <w:proofErr w:type="spellEnd"/>
+      <w:r>
+        <w:rPr>
+          <w:b/>
+        </w:rPr>
+        <w:t xml:space="preserve"> Mode</w:t>
       </w:r>
       <w:r>
         <w:t>)</w:t>
@@ -18775,8 +20619,13 @@
         <w:t xml:space="preserve"> (+ overestimated)</w:t>
       </w:r>
       <w:r>
-        <w:t xml:space="preserve"> pomodoros</w:t>
-      </w:r>
+        <w:t xml:space="preserve"> </w:t>
+      </w:r>
+      <w:proofErr w:type="spellStart"/>
+      <w:r>
+        <w:t>pomodoros</w:t>
+      </w:r>
+      <w:proofErr w:type="spellEnd"/>
       <w:r>
         <w:t>.</w:t>
       </w:r>
@@ -18829,8 +20678,13 @@
         <w:t>estimate</w:t>
       </w:r>
       <w:r>
-        <w:t>d pomodoros</w:t>
-      </w:r>
+        <w:t xml:space="preserve">d </w:t>
+      </w:r>
+      <w:proofErr w:type="spellStart"/>
+      <w:r>
+        <w:t>pomodoros</w:t>
+      </w:r>
+      <w:proofErr w:type="spellEnd"/>
       <w:r>
         <w:t xml:space="preserve"> (Diff I = </w:t>
       </w:r>
@@ -18927,8 +20781,13 @@
         <w:t xml:space="preserve"> (+ overestimated)</w:t>
       </w:r>
       <w:r>
-        <w:t xml:space="preserve"> pomodoros</w:t>
-      </w:r>
+        <w:t xml:space="preserve"> </w:t>
+      </w:r>
+      <w:proofErr w:type="spellStart"/>
+      <w:r>
+        <w:t>pomodoros</w:t>
+      </w:r>
+      <w:proofErr w:type="spellEnd"/>
       <w:r>
         <w:t xml:space="preserve"> (Diff II = </w:t>
       </w:r>
@@ -19001,7 +20860,15 @@
         <w:t>.</w:t>
       </w:r>
       <w:r>
-        <w:t xml:space="preserve"> This value is displayed only if there are overestimated pomodoros.</w:t>
+        <w:t xml:space="preserve"> This value is displayed only if there are overestimated </w:t>
+      </w:r>
+      <w:proofErr w:type="spellStart"/>
+      <w:r>
+        <w:t>pomodoros</w:t>
+      </w:r>
+      <w:proofErr w:type="spellEnd"/>
+      <w:r>
+        <w:t>.</w:t>
       </w:r>
     </w:p>
     <w:p>
@@ -19382,7 +21249,15 @@
               <w:t>"</w:t>
             </w:r>
             <w:r>
-              <w:t xml:space="preserve"> in front of the title, overestimated and real pomodoros reset to 0, iteration removed</w:t>
+              <w:t xml:space="preserve"> in front of the title, overestimated and real </w:t>
+            </w:r>
+            <w:proofErr w:type="spellStart"/>
+            <w:r>
+              <w:t>pomodoros</w:t>
+            </w:r>
+            <w:proofErr w:type="spellEnd"/>
+            <w:r>
+              <w:t xml:space="preserve"> reset to 0, iteration removed</w:t>
             </w:r>
             <w:r>
               <w:t xml:space="preserve"> </w:t>
@@ -19515,9 +21390,11 @@
         </w:drawing>
       </w:r>
       <w:bookmarkStart w:id="102" w:name="_Toc413150629"/>
+      <w:proofErr w:type="spellStart"/>
       <w:r>
         <w:t>Burndown</w:t>
       </w:r>
+      <w:proofErr w:type="spellEnd"/>
       <w:r>
         <w:t xml:space="preserve"> </w:t>
       </w:r>
@@ -19576,12 +21453,14 @@
       <w:r>
         <w:t xml:space="preserve"> </w:t>
       </w:r>
+      <w:proofErr w:type="spellStart"/>
       <w:r>
         <w:rPr>
           <w:b/>
         </w:rPr>
         <w:t>Burndown</w:t>
       </w:r>
+      <w:proofErr w:type="spellEnd"/>
       <w:r>
         <w:t xml:space="preserve"> or</w:t>
       </w:r>
@@ -19654,12 +21533,14 @@
           <w:numId w:val="13"/>
         </w:numPr>
       </w:pPr>
+      <w:proofErr w:type="spellStart"/>
       <w:r>
         <w:rPr>
           <w:b/>
         </w:rPr>
         <w:t>Burndown</w:t>
       </w:r>
+      <w:proofErr w:type="spellEnd"/>
       <w:r>
         <w:rPr>
           <w:b/>
@@ -19963,8 +21844,13 @@
       <w:r>
         <w:t>"</w:t>
       </w:r>
-      <w:r>
-        <w:t>Burndown Chart</w:t>
+      <w:proofErr w:type="spellStart"/>
+      <w:r>
+        <w:t>Burndown</w:t>
+      </w:r>
+      <w:proofErr w:type="spellEnd"/>
+      <w:r>
+        <w:t xml:space="preserve"> Chart</w:t>
       </w:r>
       <w:r>
         <w:t>"</w:t>
@@ -20347,12 +22233,20 @@
           <w:numId w:val="13"/>
         </w:numPr>
       </w:pPr>
+      <w:proofErr w:type="spellStart"/>
       <w:r>
         <w:rPr>
           <w:b/>
         </w:rPr>
         <w:lastRenderedPageBreak/>
-        <w:t>ToDo List</w:t>
+        <w:t>ToDo</w:t>
+      </w:r>
+      <w:proofErr w:type="spellEnd"/>
+      <w:r>
+        <w:rPr>
+          <w:b/>
+        </w:rPr>
+        <w:t xml:space="preserve"> List</w:t>
       </w:r>
       <w:r>
         <w:t xml:space="preserve"> /</w:t>
@@ -20379,10 +22273,18 @@
         <w:t xml:space="preserve"> uncompleted tasks. </w:t>
       </w:r>
       <w:r>
-        <w:t>This is only relevant to b</w:t>
-      </w:r>
-      <w:r>
-        <w:t>urndown charts.</w:t>
+        <w:t xml:space="preserve">This is only relevant to </w:t>
+      </w:r>
+      <w:proofErr w:type="spellStart"/>
+      <w:r>
+        <w:t>b</w:t>
+      </w:r>
+      <w:r>
+        <w:t>urndown</w:t>
+      </w:r>
+      <w:proofErr w:type="spellEnd"/>
+      <w:r>
+        <w:t xml:space="preserve"> charts.</w:t>
       </w:r>
     </w:p>
     <w:p>
@@ -20596,7 +22498,15 @@
         <w:t>"</w:t>
       </w:r>
       <w:r>
-        <w:t xml:space="preserve"> of the corresponding x-axis coordinate (day or iteration). Example for burndown chart: 413 story points remaining at the end of the 5</w:t>
+        <w:t xml:space="preserve"> of the corresponding x-axis coordinate (day or iteration). Example for </w:t>
+      </w:r>
+      <w:proofErr w:type="spellStart"/>
+      <w:r>
+        <w:t>burndown</w:t>
+      </w:r>
+      <w:proofErr w:type="spellEnd"/>
+      <w:r>
+        <w:t xml:space="preserve"> chart: 413 story points remaining at the end of the 5</w:t>
       </w:r>
       <w:r>
         <w:rPr>
@@ -20664,8 +22574,13 @@
         <w:t xml:space="preserve"> themes</w:t>
       </w:r>
       <w:r>
-        <w:t xml:space="preserve"> used in mAP</w:t>
-      </w:r>
+        <w:t xml:space="preserve"> used in </w:t>
+      </w:r>
+      <w:proofErr w:type="spellStart"/>
+      <w:r>
+        <w:t>mAP</w:t>
+      </w:r>
+      <w:proofErr w:type="spellEnd"/>
     </w:p>
     <w:p>
       <w:pPr>
@@ -20699,9 +22614,11 @@
           <w:numId w:val="42"/>
         </w:numPr>
       </w:pPr>
+      <w:proofErr w:type="spellStart"/>
       <w:r>
         <w:t>NimROD</w:t>
       </w:r>
+      <w:proofErr w:type="spellEnd"/>
     </w:p>
     <w:p>
       <w:pPr>
@@ -20735,9 +22652,11 @@
           <w:numId w:val="42"/>
         </w:numPr>
       </w:pPr>
+      <w:proofErr w:type="spellStart"/>
       <w:r>
         <w:t>JGoodies</w:t>
       </w:r>
+      <w:proofErr w:type="spellEnd"/>
     </w:p>
     <w:p>
       <w:pPr>
@@ -20813,9 +22732,11 @@
           <w:numId w:val="42"/>
         </w:numPr>
       </w:pPr>
+      <w:proofErr w:type="spellStart"/>
       <w:r>
         <w:t>Seaglass</w:t>
       </w:r>
+      <w:proofErr w:type="spellEnd"/>
     </w:p>
     <w:p>
       <w:pPr>
@@ -20853,7 +22774,11 @@
         </w:numPr>
       </w:pPr>
       <w:r>
-        <w:t xml:space="preserve"> JTat</w:t>
+        <w:t xml:space="preserve"> </w:t>
+      </w:r>
+      <w:proofErr w:type="spellStart"/>
+      <w:r>
+        <w:t>JTat</w:t>
       </w:r>
       <w:r>
         <w:t>t</w:t>
@@ -20861,6 +22786,7 @@
       <w:r>
         <w:t>oo</w:t>
       </w:r>
+      <w:proofErr w:type="spellEnd"/>
     </w:p>
     <w:p>
       <w:pPr>
@@ -20898,8 +22824,13 @@
     </w:p>
     <w:p>
       <w:r>
-        <w:t>Main free libraries used in mAP</w:t>
-      </w:r>
+        <w:t xml:space="preserve">Main free libraries used in </w:t>
+      </w:r>
+      <w:proofErr w:type="spellStart"/>
+      <w:r>
+        <w:t>mAP</w:t>
+      </w:r>
+      <w:proofErr w:type="spellEnd"/>
     </w:p>
     <w:p>
       <w:pPr>
@@ -20909,9 +22840,11 @@
           <w:numId w:val="42"/>
         </w:numPr>
       </w:pPr>
+      <w:proofErr w:type="spellStart"/>
       <w:r>
         <w:t>SwingX</w:t>
       </w:r>
+      <w:proofErr w:type="spellEnd"/>
     </w:p>
     <w:p>
       <w:pPr>
@@ -20921,9 +22854,11 @@
           <w:numId w:val="42"/>
         </w:numPr>
       </w:pPr>
+      <w:proofErr w:type="spellStart"/>
       <w:r>
         <w:t>OpenCSV</w:t>
       </w:r>
+      <w:proofErr w:type="spellEnd"/>
     </w:p>
     <w:p>
       <w:pPr>
@@ -20957,9 +22892,11 @@
           <w:numId w:val="42"/>
         </w:numPr>
       </w:pPr>
+      <w:proofErr w:type="spellStart"/>
       <w:r>
         <w:t>JFreeChart</w:t>
       </w:r>
+      <w:proofErr w:type="spellEnd"/>
     </w:p>
     <w:p>
       <w:pPr>
@@ -20969,8 +22906,13 @@
           <w:numId w:val="42"/>
         </w:numPr>
       </w:pPr>
-      <w:r>
-        <w:t>Joda Time</w:t>
+      <w:proofErr w:type="spellStart"/>
+      <w:r>
+        <w:t>Joda</w:t>
+      </w:r>
+      <w:proofErr w:type="spellEnd"/>
+      <w:r>
+        <w:t xml:space="preserve"> Time</w:t>
       </w:r>
     </w:p>
     <w:p>
@@ -20993,12 +22935,14 @@
           <w:numId w:val="42"/>
         </w:numPr>
       </w:pPr>
+      <w:proofErr w:type="spellStart"/>
       <w:r>
         <w:t>JS</w:t>
       </w:r>
       <w:r>
         <w:t>oup</w:t>
       </w:r>
+      <w:proofErr w:type="spellEnd"/>
     </w:p>
     <w:sectPr>
       <w:footerReference w:type="default" r:id="rId43"/>
@@ -21053,7 +22997,7 @@
             <w:rPr>
               <w:noProof/>
             </w:rPr>
-            <w:t>3</w:t>
+            <w:t>12</w:t>
           </w:r>
         </w:fldSimple>
       </w:p>
@@ -21109,7 +23053,7 @@
         <v:path o:extrusionok="f" gradientshapeok="t" o:connecttype="rect"/>
         <o:lock v:ext="edit" aspectratio="t"/>
       </v:shapetype>
-      <v:shape id="_x0000_i1027" type="#_x0000_t75" alt="pomodoro16.png" style="width:16.3pt;height:16.3pt;visibility:visible;mso-wrap-style:square" o:bullet="t">
+      <v:shape id="_x0000_i1032" type="#_x0000_t75" alt="pomodoro16.png" style="width:16.3pt;height:16.3pt;visibility:visible;mso-wrap-style:square" o:bullet="t">
         <v:imagedata r:id="rId1" o:title="pomodoro16"/>
       </v:shape>
     </w:pict>
@@ -26360,7 +28304,7 @@
 </file>
 
 <file path=customXml/itemProps1.xml><?xml version="1.0" encoding="utf-8"?>
-<ds:datastoreItem xmlns:ds="http://schemas.openxmlformats.org/officeDocument/2006/customXml" ds:itemID="{2F9A84DB-BFDE-4F4E-81B1-12BB307163F7}">
+<ds:datastoreItem xmlns:ds="http://schemas.openxmlformats.org/officeDocument/2006/customXml" ds:itemID="{0299156D-6C71-4AF4-9C3D-64BD854164C0}">
   <ds:schemaRefs>
     <ds:schemaRef ds:uri="http://schemas.openxmlformats.org/officeDocument/2006/bibliography"/>
   </ds:schemaRefs>

</xml_diff>

<commit_message>
improved edition of story points in ToDo list
</commit_message>
<xml_diff>
--- a/doc/User guides/myAgilePomodoro_3.5.0.docx
+++ b/doc/User guides/myAgilePomodoro_3.5.0.docx
@@ -12494,16 +12494,7 @@
       </w:r>
       <w:proofErr w:type="spellEnd"/>
       <w:r>
-        <w:t xml:space="preserve">. This number can be decreased / increased by editing the </w:t>
-      </w:r>
-      <w:r>
-        <w:t>task</w:t>
-      </w:r>
-      <w:r>
-        <w:t xml:space="preserve"> or increased by overestimating the </w:t>
-      </w:r>
-      <w:r>
-        <w:t>task.</w:t>
+        <w:t>.</w:t>
       </w:r>
     </w:p>
     <w:p>
@@ -15425,6 +15416,47 @@
       <w:r>
         <w:t>.</w:t>
       </w:r>
+      <w:r>
+        <w:t xml:space="preserve"> </w:t>
+      </w:r>
+      <w:r>
+        <w:t xml:space="preserve">This number can be decreased / increased </w:t>
+      </w:r>
+      <w:r>
+        <w:t xml:space="preserve">as long as the number of real </w:t>
+      </w:r>
+      <w:proofErr w:type="spellStart"/>
+      <w:r>
+        <w:t>pomodoros</w:t>
+      </w:r>
+      <w:proofErr w:type="spellEnd"/>
+      <w:r>
+        <w:t xml:space="preserve"> is 0</w:t>
+      </w:r>
+      <w:r>
+        <w:t xml:space="preserve"> (task not started)</w:t>
+      </w:r>
+      <w:r>
+        <w:t>.</w:t>
+      </w:r>
+      <w:r>
+        <w:t xml:space="preserve"> </w:t>
+      </w:r>
+      <w:r>
+        <w:t>Overestimation is possible only</w:t>
+      </w:r>
+      <w:r>
+        <w:t xml:space="preserve"> when the task is </w:t>
+      </w:r>
+      <w:r>
+        <w:rPr>
+          <w:color w:val="00B050"/>
+        </w:rPr>
+        <w:t>finished</w:t>
+      </w:r>
+      <w:r>
+        <w:t>.</w:t>
+      </w:r>
     </w:p>
     <w:p>
       <w:pPr>
@@ -16200,6 +16232,7 @@
                 <w:sz w:val="20"/>
                 <w:szCs w:val="20"/>
               </w:rPr>
+              <w:lastRenderedPageBreak/>
               <w:t xml:space="preserve">Overestimate the selected task by one </w:t>
             </w:r>
             <w:proofErr w:type="spellStart"/>
@@ -16231,7 +16264,15 @@
                 <w:sz w:val="20"/>
                 <w:szCs w:val="20"/>
               </w:rPr>
-              <w:t xml:space="preserve"> or is already overestimated.</w:t>
+              <w:t xml:space="preserve"> or is already </w:t>
+            </w:r>
+            <w:r>
+              <w:rPr>
+                <w:sz w:val="20"/>
+                <w:szCs w:val="20"/>
+              </w:rPr>
+              <w:lastRenderedPageBreak/>
+              <w:t>overestimated.</w:t>
             </w:r>
           </w:p>
         </w:tc>
@@ -16251,6 +16292,7 @@
                 <w:sz w:val="20"/>
                 <w:szCs w:val="20"/>
               </w:rPr>
+              <w:lastRenderedPageBreak/>
               <w:t xml:space="preserve">Duplicate the selected task </w:t>
             </w:r>
             <w:r>
@@ -16289,17 +16331,17 @@
             </w:r>
             <w:proofErr w:type="spellEnd"/>
             <w:r>
-              <w:t xml:space="preserve"> reset to 0, iteration removed</w:t>
+              <w:t xml:space="preserve"> reset to 0, </w:t>
+            </w:r>
+            <w:r>
+              <w:lastRenderedPageBreak/>
+              <w:t>iteration removed</w:t>
             </w:r>
             <w:r>
               <w:t xml:space="preserve"> </w:t>
             </w:r>
             <w:r>
-              <w:t xml:space="preserve">and </w:t>
-            </w:r>
-            <w:r>
-              <w:lastRenderedPageBreak/>
-              <w:t xml:space="preserve">date set to today. </w:t>
+              <w:t xml:space="preserve">and date set to today. </w:t>
             </w:r>
           </w:p>
         </w:tc>
@@ -22997,7 +23039,7 @@
             <w:rPr>
               <w:noProof/>
             </w:rPr>
-            <w:t>12</w:t>
+            <w:t>13</w:t>
           </w:r>
         </w:fldSimple>
       </w:p>
@@ -23053,7 +23095,7 @@
         <v:path o:extrusionok="f" gradientshapeok="t" o:connecttype="rect"/>
         <o:lock v:ext="edit" aspectratio="t"/>
       </v:shapetype>
-      <v:shape id="_x0000_i1032" type="#_x0000_t75" alt="pomodoro16.png" style="width:16.3pt;height:16.3pt;visibility:visible;mso-wrap-style:square" o:bullet="t">
+      <v:shape id="_x0000_i1033" type="#_x0000_t75" alt="pomodoro16.png" style="width:16.3pt;height:16.3pt;visibility:visible;mso-wrap-style:square" o:bullet="t">
         <v:imagedata r:id="rId1" o:title="pomodoro16"/>
       </v:shape>
     </w:pict>
@@ -28304,7 +28346,7 @@
 </file>
 
 <file path=customXml/itemProps1.xml><?xml version="1.0" encoding="utf-8"?>
-<ds:datastoreItem xmlns:ds="http://schemas.openxmlformats.org/officeDocument/2006/customXml" ds:itemID="{0299156D-6C71-4AF4-9C3D-64BD854164C0}">
+<ds:datastoreItem xmlns:ds="http://schemas.openxmlformats.org/officeDocument/2006/customXml" ds:itemID="{3A046E94-33BA-480E-908F-3E9C41BC987F}">
   <ds:schemaRefs>
     <ds:schemaRef ds:uri="http://schemas.openxmlformats.org/officeDocument/2006/bibliography"/>
   </ds:schemaRefs>

</xml_diff>

<commit_message>
made iteration editable in ToDo list
</commit_message>
<xml_diff>
--- a/doc/User guides/myAgilePomodoro_3.5.0.docx
+++ b/doc/User guides/myAgilePomodoro_3.5.0.docx
@@ -15423,7 +15423,16 @@
         <w:t xml:space="preserve">This number can be decreased / increased </w:t>
       </w:r>
       <w:r>
-        <w:t xml:space="preserve">as long as the number of real </w:t>
+        <w:t xml:space="preserve">as long as the </w:t>
+      </w:r>
+      <w:r>
+        <w:t xml:space="preserve">task </w:t>
+      </w:r>
+      <w:r>
+        <w:t>isn’</w:t>
+      </w:r>
+      <w:r>
+        <w:t xml:space="preserve">t started (number of real </w:t>
       </w:r>
       <w:proofErr w:type="spellStart"/>
       <w:r>
@@ -15431,28 +15440,13 @@
       </w:r>
       <w:proofErr w:type="spellEnd"/>
       <w:r>
-        <w:t xml:space="preserve"> is 0</w:t>
-      </w:r>
-      <w:r>
-        <w:t xml:space="preserve"> (task not started)</w:t>
-      </w:r>
-      <w:r>
-        <w:t>.</w:t>
-      </w:r>
-      <w:r>
-        <w:t xml:space="preserve"> </w:t>
-      </w:r>
-      <w:r>
-        <w:t>Overestimation is possible only</w:t>
-      </w:r>
-      <w:r>
-        <w:t xml:space="preserve"> when the task is </w:t>
-      </w:r>
-      <w:r>
-        <w:rPr>
-          <w:color w:val="00B050"/>
-        </w:rPr>
-        <w:t>finished</w:t>
+        <w:t xml:space="preserve"> equals to</w:t>
+      </w:r>
+      <w:r>
+        <w:t xml:space="preserve"> 0</w:t>
+      </w:r>
+      <w:r>
+        <w:t>)</w:t>
       </w:r>
       <w:r>
         <w:t>.</w:t>
@@ -23095,7 +23089,7 @@
         <v:path o:extrusionok="f" gradientshapeok="t" o:connecttype="rect"/>
         <o:lock v:ext="edit" aspectratio="t"/>
       </v:shapetype>
-      <v:shape id="_x0000_i1033" type="#_x0000_t75" alt="pomodoro16.png" style="width:16.3pt;height:16.3pt;visibility:visible;mso-wrap-style:square" o:bullet="t">
+      <v:shape id="_x0000_i1031" type="#_x0000_t75" alt="pomodoro16.png" style="width:16.3pt;height:16.3pt;visibility:visible;mso-wrap-style:square" o:bullet="t">
         <v:imagedata r:id="rId1" o:title="pomodoro16"/>
       </v:shape>
     </w:pict>
@@ -28346,7 +28340,7 @@
 </file>
 
 <file path=customXml/itemProps1.xml><?xml version="1.0" encoding="utf-8"?>
-<ds:datastoreItem xmlns:ds="http://schemas.openxmlformats.org/officeDocument/2006/customXml" ds:itemID="{3A046E94-33BA-480E-908F-3E9C41BC987F}">
+<ds:datastoreItem xmlns:ds="http://schemas.openxmlformats.org/officeDocument/2006/customXml" ds:itemID="{99FC794D-7C8F-419E-8624-7364EB117B01}">
   <ds:schemaRefs>
     <ds:schemaRef ds:uri="http://schemas.openxmlformats.org/officeDocument/2006/bibliography"/>
   </ds:schemaRefs>

</xml_diff>

<commit_message>
added subtask type list + refactoring
</commit_message>
<xml_diff>
--- a/doc/User guides/myAgilePomodoro_3.5.0.docx
+++ b/doc/User guides/myAgilePomodoro_3.5.0.docx
@@ -321,7 +321,7 @@
             </w:rPr>
             <w:fldChar w:fldCharType="separate"/>
           </w:r>
-          <w:hyperlink w:anchor="_Toc413150591" w:history="1">
+          <w:hyperlink w:anchor="_Toc415345127" w:history="1">
             <w:r>
               <w:rPr>
                 <w:rStyle w:val="Hyperlink"/>
@@ -348,7 +348,7 @@
                 <w:noProof/>
                 <w:webHidden/>
               </w:rPr>
-              <w:instrText xml:space="preserve"> PAGEREF _Toc413150591 \h </w:instrText>
+              <w:instrText xml:space="preserve"> PAGEREF _Toc415345127 \h </w:instrText>
             </w:r>
             <w:r>
               <w:rPr>
@@ -391,7 +391,7 @@
               <w:lang w:val="fr-FR" w:eastAsia="fr-FR"/>
             </w:rPr>
           </w:pPr>
-          <w:hyperlink w:anchor="_Toc413150592" w:history="1">
+          <w:hyperlink w:anchor="_Toc415345128" w:history="1">
             <w:r>
               <w:rPr>
                 <w:rStyle w:val="Hyperlink"/>
@@ -418,7 +418,7 @@
                 <w:noProof/>
                 <w:webHidden/>
               </w:rPr>
-              <w:instrText xml:space="preserve"> PAGEREF _Toc413150592 \h </w:instrText>
+              <w:instrText xml:space="preserve"> PAGEREF _Toc415345128 \h </w:instrText>
             </w:r>
             <w:r>
               <w:rPr>
@@ -461,7 +461,7 @@
               <w:lang w:val="fr-FR" w:eastAsia="fr-FR"/>
             </w:rPr>
           </w:pPr>
-          <w:hyperlink w:anchor="_Toc413150593" w:history="1">
+          <w:hyperlink w:anchor="_Toc415345129" w:history="1">
             <w:r>
               <w:rPr>
                 <w:rStyle w:val="Hyperlink"/>
@@ -488,7 +488,7 @@
                 <w:noProof/>
                 <w:webHidden/>
               </w:rPr>
-              <w:instrText xml:space="preserve"> PAGEREF _Toc413150593 \h </w:instrText>
+              <w:instrText xml:space="preserve"> PAGEREF _Toc415345129 \h </w:instrText>
             </w:r>
             <w:r>
               <w:rPr>
@@ -531,7 +531,7 @@
               <w:lang w:val="fr-FR" w:eastAsia="fr-FR"/>
             </w:rPr>
           </w:pPr>
-          <w:hyperlink w:anchor="_Toc413150594" w:history="1">
+          <w:hyperlink w:anchor="_Toc415345130" w:history="1">
             <w:r>
               <w:rPr>
                 <w:rStyle w:val="Hyperlink"/>
@@ -558,7 +558,7 @@
                 <w:noProof/>
                 <w:webHidden/>
               </w:rPr>
-              <w:instrText xml:space="preserve"> PAGEREF _Toc413150594 \h </w:instrText>
+              <w:instrText xml:space="preserve"> PAGEREF _Toc415345130 \h </w:instrText>
             </w:r>
             <w:r>
               <w:rPr>
@@ -601,7 +601,7 @@
               <w:lang w:val="fr-FR" w:eastAsia="fr-FR"/>
             </w:rPr>
           </w:pPr>
-          <w:hyperlink w:anchor="_Toc413150595" w:history="1">
+          <w:hyperlink w:anchor="_Toc415345131" w:history="1">
             <w:r>
               <w:rPr>
                 <w:rStyle w:val="Hyperlink"/>
@@ -628,7 +628,7 @@
                 <w:noProof/>
                 <w:webHidden/>
               </w:rPr>
-              <w:instrText xml:space="preserve"> PAGEREF _Toc413150595 \h </w:instrText>
+              <w:instrText xml:space="preserve"> PAGEREF _Toc415345131 \h </w:instrText>
             </w:r>
             <w:r>
               <w:rPr>
@@ -668,7 +668,7 @@
               <w:lang w:val="fr-FR" w:eastAsia="fr-FR"/>
             </w:rPr>
           </w:pPr>
-          <w:hyperlink w:anchor="_Toc413150596" w:history="1">
+          <w:hyperlink w:anchor="_Toc415345132" w:history="1">
             <w:r>
               <w:rPr>
                 <w:rStyle w:val="Hyperlink"/>
@@ -695,7 +695,7 @@
                 <w:noProof/>
                 <w:webHidden/>
               </w:rPr>
-              <w:instrText xml:space="preserve"> PAGEREF _Toc413150596 \h </w:instrText>
+              <w:instrText xml:space="preserve"> PAGEREF _Toc415345132 \h </w:instrText>
             </w:r>
             <w:r>
               <w:rPr>
@@ -735,7 +735,7 @@
               <w:lang w:val="fr-FR" w:eastAsia="fr-FR"/>
             </w:rPr>
           </w:pPr>
-          <w:hyperlink w:anchor="_Toc413150597" w:history="1">
+          <w:hyperlink w:anchor="_Toc415345133" w:history="1">
             <w:r>
               <w:rPr>
                 <w:rStyle w:val="Hyperlink"/>
@@ -762,7 +762,7 @@
                 <w:noProof/>
                 <w:webHidden/>
               </w:rPr>
-              <w:instrText xml:space="preserve"> PAGEREF _Toc413150597 \h </w:instrText>
+              <w:instrText xml:space="preserve"> PAGEREF _Toc415345133 \h </w:instrText>
             </w:r>
             <w:r>
               <w:rPr>
@@ -802,7 +802,7 @@
               <w:lang w:val="fr-FR" w:eastAsia="fr-FR"/>
             </w:rPr>
           </w:pPr>
-          <w:hyperlink w:anchor="_Toc413150598" w:history="1">
+          <w:hyperlink w:anchor="_Toc415345134" w:history="1">
             <w:r>
               <w:rPr>
                 <w:rStyle w:val="Hyperlink"/>
@@ -829,7 +829,7 @@
                 <w:noProof/>
                 <w:webHidden/>
               </w:rPr>
-              <w:instrText xml:space="preserve"> PAGEREF _Toc413150598 \h </w:instrText>
+              <w:instrText xml:space="preserve"> PAGEREF _Toc415345134 \h </w:instrText>
             </w:r>
             <w:r>
               <w:rPr>
@@ -872,7 +872,7 @@
               <w:lang w:val="fr-FR" w:eastAsia="fr-FR"/>
             </w:rPr>
           </w:pPr>
-          <w:hyperlink w:anchor="_Toc413150599" w:history="1">
+          <w:hyperlink w:anchor="_Toc415345135" w:history="1">
             <w:r>
               <w:rPr>
                 <w:rStyle w:val="Hyperlink"/>
@@ -899,7 +899,7 @@
                 <w:noProof/>
                 <w:webHidden/>
               </w:rPr>
-              <w:instrText xml:space="preserve"> PAGEREF _Toc413150599 \h </w:instrText>
+              <w:instrText xml:space="preserve"> PAGEREF _Toc415345135 \h </w:instrText>
             </w:r>
             <w:r>
               <w:rPr>
@@ -939,7 +939,7 @@
               <w:lang w:val="fr-FR" w:eastAsia="fr-FR"/>
             </w:rPr>
           </w:pPr>
-          <w:hyperlink w:anchor="_Toc413150600" w:history="1">
+          <w:hyperlink w:anchor="_Toc415345136" w:history="1">
             <w:r>
               <w:rPr>
                 <w:rStyle w:val="Hyperlink"/>
@@ -966,7 +966,7 @@
                 <w:noProof/>
                 <w:webHidden/>
               </w:rPr>
-              <w:instrText xml:space="preserve"> PAGEREF _Toc413150600 \h </w:instrText>
+              <w:instrText xml:space="preserve"> PAGEREF _Toc415345136 \h </w:instrText>
             </w:r>
             <w:r>
               <w:rPr>
@@ -1009,7 +1009,7 @@
               <w:lang w:val="fr-FR" w:eastAsia="fr-FR"/>
             </w:rPr>
           </w:pPr>
-          <w:hyperlink w:anchor="_Toc413150601" w:history="1">
+          <w:hyperlink w:anchor="_Toc415345137" w:history="1">
             <w:r>
               <w:rPr>
                 <w:rStyle w:val="Hyperlink"/>
@@ -1036,7 +1036,7 @@
                 <w:noProof/>
                 <w:webHidden/>
               </w:rPr>
-              <w:instrText xml:space="preserve"> PAGEREF _Toc413150601 \h </w:instrText>
+              <w:instrText xml:space="preserve"> PAGEREF _Toc415345137 \h </w:instrText>
             </w:r>
             <w:r>
               <w:rPr>
@@ -1079,7 +1079,7 @@
               <w:lang w:val="fr-FR" w:eastAsia="fr-FR"/>
             </w:rPr>
           </w:pPr>
-          <w:hyperlink w:anchor="_Toc413150602" w:history="1">
+          <w:hyperlink w:anchor="_Toc415345138" w:history="1">
             <w:r>
               <w:rPr>
                 <w:rStyle w:val="Hyperlink"/>
@@ -1106,7 +1106,7 @@
                 <w:noProof/>
                 <w:webHidden/>
               </w:rPr>
-              <w:instrText xml:space="preserve"> PAGEREF _Toc413150602 \h </w:instrText>
+              <w:instrText xml:space="preserve"> PAGEREF _Toc415345138 \h </w:instrText>
             </w:r>
             <w:r>
               <w:rPr>
@@ -1149,7 +1149,7 @@
               <w:lang w:val="fr-FR" w:eastAsia="fr-FR"/>
             </w:rPr>
           </w:pPr>
-          <w:hyperlink w:anchor="_Toc413150603" w:history="1">
+          <w:hyperlink w:anchor="_Toc415345139" w:history="1">
             <w:r>
               <w:rPr>
                 <w:rStyle w:val="Hyperlink"/>
@@ -1176,7 +1176,7 @@
                 <w:noProof/>
                 <w:webHidden/>
               </w:rPr>
-              <w:instrText xml:space="preserve"> PAGEREF _Toc413150603 \h </w:instrText>
+              <w:instrText xml:space="preserve"> PAGEREF _Toc415345139 \h </w:instrText>
             </w:r>
             <w:r>
               <w:rPr>
@@ -1219,7 +1219,7 @@
               <w:lang w:val="fr-FR" w:eastAsia="fr-FR"/>
             </w:rPr>
           </w:pPr>
-          <w:hyperlink w:anchor="_Toc413150604" w:history="1">
+          <w:hyperlink w:anchor="_Toc415345140" w:history="1">
             <w:r>
               <w:rPr>
                 <w:rStyle w:val="Hyperlink"/>
@@ -1246,7 +1246,7 @@
                 <w:noProof/>
                 <w:webHidden/>
               </w:rPr>
-              <w:instrText xml:space="preserve"> PAGEREF _Toc413150604 \h </w:instrText>
+              <w:instrText xml:space="preserve"> PAGEREF _Toc415345140 \h </w:instrText>
             </w:r>
             <w:r>
               <w:rPr>
@@ -1286,7 +1286,7 @@
               <w:lang w:val="fr-FR" w:eastAsia="fr-FR"/>
             </w:rPr>
           </w:pPr>
-          <w:hyperlink w:anchor="_Toc413150605" w:history="1">
+          <w:hyperlink w:anchor="_Toc415345141" w:history="1">
             <w:r>
               <w:rPr>
                 <w:rStyle w:val="Hyperlink"/>
@@ -1313,7 +1313,7 @@
                 <w:noProof/>
                 <w:webHidden/>
               </w:rPr>
-              <w:instrText xml:space="preserve"> PAGEREF _Toc413150605 \h </w:instrText>
+              <w:instrText xml:space="preserve"> PAGEREF _Toc415345141 \h </w:instrText>
             </w:r>
             <w:r>
               <w:rPr>
@@ -1356,7 +1356,7 @@
               <w:lang w:val="fr-FR" w:eastAsia="fr-FR"/>
             </w:rPr>
           </w:pPr>
-          <w:hyperlink w:anchor="_Toc413150606" w:history="1">
+          <w:hyperlink w:anchor="_Toc415345142" w:history="1">
             <w:r>
               <w:rPr>
                 <w:rStyle w:val="Hyperlink"/>
@@ -1383,7 +1383,7 @@
                 <w:noProof/>
                 <w:webHidden/>
               </w:rPr>
-              <w:instrText xml:space="preserve"> PAGEREF _Toc413150606 \h </w:instrText>
+              <w:instrText xml:space="preserve"> PAGEREF _Toc415345142 \h </w:instrText>
             </w:r>
             <w:r>
               <w:rPr>
@@ -1426,7 +1426,7 @@
               <w:lang w:val="fr-FR" w:eastAsia="fr-FR"/>
             </w:rPr>
           </w:pPr>
-          <w:hyperlink w:anchor="_Toc413150607" w:history="1">
+          <w:hyperlink w:anchor="_Toc415345143" w:history="1">
             <w:r>
               <w:rPr>
                 <w:rStyle w:val="Hyperlink"/>
@@ -1453,7 +1453,7 @@
                 <w:noProof/>
                 <w:webHidden/>
               </w:rPr>
-              <w:instrText xml:space="preserve"> PAGEREF _Toc413150607 \h </w:instrText>
+              <w:instrText xml:space="preserve"> PAGEREF _Toc415345143 \h </w:instrText>
             </w:r>
             <w:r>
               <w:rPr>
@@ -1493,7 +1493,7 @@
               <w:lang w:val="fr-FR" w:eastAsia="fr-FR"/>
             </w:rPr>
           </w:pPr>
-          <w:hyperlink w:anchor="_Toc413150608" w:history="1">
+          <w:hyperlink w:anchor="_Toc415345144" w:history="1">
             <w:r>
               <w:rPr>
                 <w:rStyle w:val="Hyperlink"/>
@@ -1520,7 +1520,7 @@
                 <w:noProof/>
                 <w:webHidden/>
               </w:rPr>
-              <w:instrText xml:space="preserve"> PAGEREF _Toc413150608 \h </w:instrText>
+              <w:instrText xml:space="preserve"> PAGEREF _Toc415345144 \h </w:instrText>
             </w:r>
             <w:r>
               <w:rPr>
@@ -1563,7 +1563,7 @@
               <w:lang w:val="fr-FR" w:eastAsia="fr-FR"/>
             </w:rPr>
           </w:pPr>
-          <w:hyperlink w:anchor="_Toc413150609" w:history="1">
+          <w:hyperlink w:anchor="_Toc415345145" w:history="1">
             <w:r>
               <w:rPr>
                 <w:rStyle w:val="Hyperlink"/>
@@ -1590,7 +1590,7 @@
                 <w:noProof/>
                 <w:webHidden/>
               </w:rPr>
-              <w:instrText xml:space="preserve"> PAGEREF _Toc413150609 \h </w:instrText>
+              <w:instrText xml:space="preserve"> PAGEREF _Toc415345145 \h </w:instrText>
             </w:r>
             <w:r>
               <w:rPr>
@@ -1633,7 +1633,7 @@
               <w:lang w:val="fr-FR" w:eastAsia="fr-FR"/>
             </w:rPr>
           </w:pPr>
-          <w:hyperlink w:anchor="_Toc413150610" w:history="1">
+          <w:hyperlink w:anchor="_Toc415345146" w:history="1">
             <w:r>
               <w:rPr>
                 <w:rStyle w:val="Hyperlink"/>
@@ -1660,7 +1660,7 @@
                 <w:noProof/>
                 <w:webHidden/>
               </w:rPr>
-              <w:instrText xml:space="preserve"> PAGEREF _Toc413150610 \h </w:instrText>
+              <w:instrText xml:space="preserve"> PAGEREF _Toc415345146 \h </w:instrText>
             </w:r>
             <w:r>
               <w:rPr>
@@ -1703,7 +1703,7 @@
               <w:lang w:val="fr-FR" w:eastAsia="fr-FR"/>
             </w:rPr>
           </w:pPr>
-          <w:hyperlink w:anchor="_Toc413150611" w:history="1">
+          <w:hyperlink w:anchor="_Toc415345147" w:history="1">
             <w:r>
               <w:rPr>
                 <w:rStyle w:val="Hyperlink"/>
@@ -1730,7 +1730,7 @@
                 <w:noProof/>
                 <w:webHidden/>
               </w:rPr>
-              <w:instrText xml:space="preserve"> PAGEREF _Toc413150611 \h </w:instrText>
+              <w:instrText xml:space="preserve"> PAGEREF _Toc415345147 \h </w:instrText>
             </w:r>
             <w:r>
               <w:rPr>
@@ -1773,7 +1773,7 @@
               <w:lang w:val="fr-FR" w:eastAsia="fr-FR"/>
             </w:rPr>
           </w:pPr>
-          <w:hyperlink w:anchor="_Toc413150612" w:history="1">
+          <w:hyperlink w:anchor="_Toc415345148" w:history="1">
             <w:r>
               <w:rPr>
                 <w:rStyle w:val="Hyperlink"/>
@@ -1800,7 +1800,7 @@
                 <w:noProof/>
                 <w:webHidden/>
               </w:rPr>
-              <w:instrText xml:space="preserve"> PAGEREF _Toc413150612 \h </w:instrText>
+              <w:instrText xml:space="preserve"> PAGEREF _Toc415345148 \h </w:instrText>
             </w:r>
             <w:r>
               <w:rPr>
@@ -1843,7 +1843,7 @@
               <w:lang w:val="fr-FR" w:eastAsia="fr-FR"/>
             </w:rPr>
           </w:pPr>
-          <w:hyperlink w:anchor="_Toc413150613" w:history="1">
+          <w:hyperlink w:anchor="_Toc415345149" w:history="1">
             <w:r>
               <w:rPr>
                 <w:rStyle w:val="Hyperlink"/>
@@ -1870,7 +1870,7 @@
                 <w:noProof/>
                 <w:webHidden/>
               </w:rPr>
-              <w:instrText xml:space="preserve"> PAGEREF _Toc413150613 \h </w:instrText>
+              <w:instrText xml:space="preserve"> PAGEREF _Toc415345149 \h </w:instrText>
             </w:r>
             <w:r>
               <w:rPr>
@@ -1913,7 +1913,7 @@
               <w:lang w:val="fr-FR" w:eastAsia="fr-FR"/>
             </w:rPr>
           </w:pPr>
-          <w:hyperlink w:anchor="_Toc413150614" w:history="1">
+          <w:hyperlink w:anchor="_Toc415345150" w:history="1">
             <w:r>
               <w:rPr>
                 <w:rStyle w:val="Hyperlink"/>
@@ -1940,7 +1940,7 @@
                 <w:noProof/>
                 <w:webHidden/>
               </w:rPr>
-              <w:instrText xml:space="preserve"> PAGEREF _Toc413150614 \h </w:instrText>
+              <w:instrText xml:space="preserve"> PAGEREF _Toc415345150 \h </w:instrText>
             </w:r>
             <w:r>
               <w:rPr>
@@ -1980,7 +1980,7 @@
               <w:lang w:val="fr-FR" w:eastAsia="fr-FR"/>
             </w:rPr>
           </w:pPr>
-          <w:hyperlink w:anchor="_Toc413150615" w:history="1">
+          <w:hyperlink w:anchor="_Toc415345151" w:history="1">
             <w:r>
               <w:rPr>
                 <w:rStyle w:val="Hyperlink"/>
@@ -2007,7 +2007,7 @@
                 <w:noProof/>
                 <w:webHidden/>
               </w:rPr>
-              <w:instrText xml:space="preserve"> PAGEREF _Toc413150615 \h </w:instrText>
+              <w:instrText xml:space="preserve"> PAGEREF _Toc415345151 \h </w:instrText>
             </w:r>
             <w:r>
               <w:rPr>
@@ -2050,7 +2050,7 @@
               <w:lang w:val="fr-FR" w:eastAsia="fr-FR"/>
             </w:rPr>
           </w:pPr>
-          <w:hyperlink w:anchor="_Toc413150616" w:history="1">
+          <w:hyperlink w:anchor="_Toc415345152" w:history="1">
             <w:r>
               <w:rPr>
                 <w:rStyle w:val="Hyperlink"/>
@@ -2077,7 +2077,7 @@
                 <w:noProof/>
                 <w:webHidden/>
               </w:rPr>
-              <w:instrText xml:space="preserve"> PAGEREF _Toc413150616 \h </w:instrText>
+              <w:instrText xml:space="preserve"> PAGEREF _Toc415345152 \h </w:instrText>
             </w:r>
             <w:r>
               <w:rPr>
@@ -2120,7 +2120,7 @@
               <w:lang w:val="fr-FR" w:eastAsia="fr-FR"/>
             </w:rPr>
           </w:pPr>
-          <w:hyperlink w:anchor="_Toc413150617" w:history="1">
+          <w:hyperlink w:anchor="_Toc415345153" w:history="1">
             <w:r>
               <w:rPr>
                 <w:rStyle w:val="Hyperlink"/>
@@ -2147,7 +2147,7 @@
                 <w:noProof/>
                 <w:webHidden/>
               </w:rPr>
-              <w:instrText xml:space="preserve"> PAGEREF _Toc413150617 \h </w:instrText>
+              <w:instrText xml:space="preserve"> PAGEREF _Toc415345153 \h </w:instrText>
             </w:r>
             <w:r>
               <w:rPr>
@@ -2190,7 +2190,7 @@
               <w:lang w:val="fr-FR" w:eastAsia="fr-FR"/>
             </w:rPr>
           </w:pPr>
-          <w:hyperlink w:anchor="_Toc413150618" w:history="1">
+          <w:hyperlink w:anchor="_Toc415345154" w:history="1">
             <w:r>
               <w:rPr>
                 <w:rStyle w:val="Hyperlink"/>
@@ -2217,7 +2217,7 @@
                 <w:noProof/>
                 <w:webHidden/>
               </w:rPr>
-              <w:instrText xml:space="preserve"> PAGEREF _Toc413150618 \h </w:instrText>
+              <w:instrText xml:space="preserve"> PAGEREF _Toc415345154 \h </w:instrText>
             </w:r>
             <w:r>
               <w:rPr>
@@ -2260,7 +2260,7 @@
               <w:lang w:val="fr-FR" w:eastAsia="fr-FR"/>
             </w:rPr>
           </w:pPr>
-          <w:hyperlink w:anchor="_Toc413150619" w:history="1">
+          <w:hyperlink w:anchor="_Toc415345155" w:history="1">
             <w:r>
               <w:rPr>
                 <w:rStyle w:val="Hyperlink"/>
@@ -2287,7 +2287,7 @@
                 <w:noProof/>
                 <w:webHidden/>
               </w:rPr>
-              <w:instrText xml:space="preserve"> PAGEREF _Toc413150619 \h </w:instrText>
+              <w:instrText xml:space="preserve"> PAGEREF _Toc415345155 \h </w:instrText>
             </w:r>
             <w:r>
               <w:rPr>
@@ -2330,7 +2330,7 @@
               <w:lang w:val="fr-FR" w:eastAsia="fr-FR"/>
             </w:rPr>
           </w:pPr>
-          <w:hyperlink w:anchor="_Toc413150620" w:history="1">
+          <w:hyperlink w:anchor="_Toc415345156" w:history="1">
             <w:r>
               <w:rPr>
                 <w:rStyle w:val="Hyperlink"/>
@@ -2357,7 +2357,7 @@
                 <w:noProof/>
                 <w:webHidden/>
               </w:rPr>
-              <w:instrText xml:space="preserve"> PAGEREF _Toc413150620 \h </w:instrText>
+              <w:instrText xml:space="preserve"> PAGEREF _Toc415345156 \h </w:instrText>
             </w:r>
             <w:r>
               <w:rPr>
@@ -2400,7 +2400,7 @@
               <w:lang w:val="fr-FR" w:eastAsia="fr-FR"/>
             </w:rPr>
           </w:pPr>
-          <w:hyperlink w:anchor="_Toc413150621" w:history="1">
+          <w:hyperlink w:anchor="_Toc415345157" w:history="1">
             <w:r>
               <w:rPr>
                 <w:rStyle w:val="Hyperlink"/>
@@ -2427,7 +2427,7 @@
                 <w:noProof/>
                 <w:webHidden/>
               </w:rPr>
-              <w:instrText xml:space="preserve"> PAGEREF _Toc413150621 \h </w:instrText>
+              <w:instrText xml:space="preserve"> PAGEREF _Toc415345157 \h </w:instrText>
             </w:r>
             <w:r>
               <w:rPr>
@@ -2470,7 +2470,7 @@
               <w:lang w:val="fr-FR" w:eastAsia="fr-FR"/>
             </w:rPr>
           </w:pPr>
-          <w:hyperlink w:anchor="_Toc413150622" w:history="1">
+          <w:hyperlink w:anchor="_Toc415345158" w:history="1">
             <w:r>
               <w:rPr>
                 <w:rStyle w:val="Hyperlink"/>
@@ -2497,7 +2497,7 @@
                 <w:noProof/>
                 <w:webHidden/>
               </w:rPr>
-              <w:instrText xml:space="preserve"> PAGEREF _Toc413150622 \h </w:instrText>
+              <w:instrText xml:space="preserve"> PAGEREF _Toc415345158 \h </w:instrText>
             </w:r>
             <w:r>
               <w:rPr>
@@ -2540,7 +2540,7 @@
               <w:lang w:val="fr-FR" w:eastAsia="fr-FR"/>
             </w:rPr>
           </w:pPr>
-          <w:hyperlink w:anchor="_Toc413150623" w:history="1">
+          <w:hyperlink w:anchor="_Toc415345159" w:history="1">
             <w:r>
               <w:rPr>
                 <w:rStyle w:val="Hyperlink"/>
@@ -2567,7 +2567,7 @@
                 <w:noProof/>
                 <w:webHidden/>
               </w:rPr>
-              <w:instrText xml:space="preserve"> PAGEREF _Toc413150623 \h </w:instrText>
+              <w:instrText xml:space="preserve"> PAGEREF _Toc415345159 \h </w:instrText>
             </w:r>
             <w:r>
               <w:rPr>
@@ -2610,7 +2610,7 @@
               <w:lang w:val="fr-FR" w:eastAsia="fr-FR"/>
             </w:rPr>
           </w:pPr>
-          <w:hyperlink w:anchor="_Toc413150624" w:history="1">
+          <w:hyperlink w:anchor="_Toc415345160" w:history="1">
             <w:r>
               <w:rPr>
                 <w:rStyle w:val="Hyperlink"/>
@@ -2637,7 +2637,7 @@
                 <w:noProof/>
                 <w:webHidden/>
               </w:rPr>
-              <w:instrText xml:space="preserve"> PAGEREF _Toc413150624 \h </w:instrText>
+              <w:instrText xml:space="preserve"> PAGEREF _Toc415345160 \h </w:instrText>
             </w:r>
             <w:r>
               <w:rPr>
@@ -2677,7 +2677,7 @@
               <w:lang w:val="fr-FR" w:eastAsia="fr-FR"/>
             </w:rPr>
           </w:pPr>
-          <w:hyperlink w:anchor="_Toc413150625" w:history="1">
+          <w:hyperlink w:anchor="_Toc415345161" w:history="1">
             <w:r>
               <w:rPr>
                 <w:rStyle w:val="Hyperlink"/>
@@ -2704,7 +2704,7 @@
                 <w:noProof/>
                 <w:webHidden/>
               </w:rPr>
-              <w:instrText xml:space="preserve"> PAGEREF _Toc413150625 \h </w:instrText>
+              <w:instrText xml:space="preserve"> PAGEREF _Toc415345161 \h </w:instrText>
             </w:r>
             <w:r>
               <w:rPr>
@@ -2747,7 +2747,7 @@
               <w:lang w:val="fr-FR" w:eastAsia="fr-FR"/>
             </w:rPr>
           </w:pPr>
-          <w:hyperlink w:anchor="_Toc413150626" w:history="1">
+          <w:hyperlink w:anchor="_Toc415345162" w:history="1">
             <w:r>
               <w:rPr>
                 <w:rStyle w:val="Hyperlink"/>
@@ -2774,7 +2774,7 @@
                 <w:noProof/>
                 <w:webHidden/>
               </w:rPr>
-              <w:instrText xml:space="preserve"> PAGEREF _Toc413150626 \h </w:instrText>
+              <w:instrText xml:space="preserve"> PAGEREF _Toc415345162 \h </w:instrText>
             </w:r>
             <w:r>
               <w:rPr>
@@ -2817,7 +2817,7 @@
               <w:lang w:val="fr-FR" w:eastAsia="fr-FR"/>
             </w:rPr>
           </w:pPr>
-          <w:hyperlink w:anchor="_Toc413150627" w:history="1">
+          <w:hyperlink w:anchor="_Toc415345163" w:history="1">
             <w:r>
               <w:rPr>
                 <w:rStyle w:val="Hyperlink"/>
@@ -2844,7 +2844,7 @@
                 <w:noProof/>
                 <w:webHidden/>
               </w:rPr>
-              <w:instrText xml:space="preserve"> PAGEREF _Toc413150627 \h </w:instrText>
+              <w:instrText xml:space="preserve"> PAGEREF _Toc415345163 \h </w:instrText>
             </w:r>
             <w:r>
               <w:rPr>
@@ -2887,7 +2887,7 @@
               <w:lang w:val="fr-FR" w:eastAsia="fr-FR"/>
             </w:rPr>
           </w:pPr>
-          <w:hyperlink w:anchor="_Toc413150628" w:history="1">
+          <w:hyperlink w:anchor="_Toc415345164" w:history="1">
             <w:r>
               <w:rPr>
                 <w:rStyle w:val="Hyperlink"/>
@@ -2914,7 +2914,7 @@
                 <w:noProof/>
                 <w:webHidden/>
               </w:rPr>
-              <w:instrText xml:space="preserve"> PAGEREF _Toc413150628 \h </w:instrText>
+              <w:instrText xml:space="preserve"> PAGEREF _Toc415345164 \h </w:instrText>
             </w:r>
             <w:r>
               <w:rPr>
@@ -2954,7 +2954,7 @@
               <w:lang w:val="fr-FR" w:eastAsia="fr-FR"/>
             </w:rPr>
           </w:pPr>
-          <w:hyperlink w:anchor="_Toc413150629" w:history="1">
+          <w:hyperlink w:anchor="_Toc415345165" w:history="1">
             <w:r>
               <w:rPr>
                 <w:rStyle w:val="Hyperlink"/>
@@ -2981,7 +2981,7 @@
                 <w:noProof/>
                 <w:webHidden/>
               </w:rPr>
-              <w:instrText xml:space="preserve"> PAGEREF _Toc413150629 \h </w:instrText>
+              <w:instrText xml:space="preserve"> PAGEREF _Toc415345165 \h </w:instrText>
             </w:r>
             <w:r>
               <w:rPr>
@@ -3024,7 +3024,7 @@
               <w:lang w:val="fr-FR" w:eastAsia="fr-FR"/>
             </w:rPr>
           </w:pPr>
-          <w:hyperlink w:anchor="_Toc413150630" w:history="1">
+          <w:hyperlink w:anchor="_Toc415345166" w:history="1">
             <w:r>
               <w:rPr>
                 <w:rStyle w:val="Hyperlink"/>
@@ -3051,7 +3051,7 @@
                 <w:noProof/>
                 <w:webHidden/>
               </w:rPr>
-              <w:instrText xml:space="preserve"> PAGEREF _Toc413150630 \h </w:instrText>
+              <w:instrText xml:space="preserve"> PAGEREF _Toc415345166 \h </w:instrText>
             </w:r>
             <w:r>
               <w:rPr>
@@ -3094,7 +3094,7 @@
               <w:lang w:val="fr-FR" w:eastAsia="fr-FR"/>
             </w:rPr>
           </w:pPr>
-          <w:hyperlink w:anchor="_Toc413150631" w:history="1">
+          <w:hyperlink w:anchor="_Toc415345167" w:history="1">
             <w:r>
               <w:rPr>
                 <w:rStyle w:val="Hyperlink"/>
@@ -3121,7 +3121,7 @@
                 <w:noProof/>
                 <w:webHidden/>
               </w:rPr>
-              <w:instrText xml:space="preserve"> PAGEREF _Toc413150631 \h </w:instrText>
+              <w:instrText xml:space="preserve"> PAGEREF _Toc415345167 \h </w:instrText>
             </w:r>
             <w:r>
               <w:rPr>
@@ -3161,7 +3161,7 @@
               <w:lang w:val="fr-FR" w:eastAsia="fr-FR"/>
             </w:rPr>
           </w:pPr>
-          <w:hyperlink w:anchor="_Toc413150632" w:history="1">
+          <w:hyperlink w:anchor="_Toc415345168" w:history="1">
             <w:r>
               <w:rPr>
                 <w:rStyle w:val="Hyperlink"/>
@@ -3188,7 +3188,7 @@
                 <w:noProof/>
                 <w:webHidden/>
               </w:rPr>
-              <w:instrText xml:space="preserve"> PAGEREF _Toc413150632 \h </w:instrText>
+              <w:instrText xml:space="preserve"> PAGEREF _Toc415345168 \h </w:instrText>
             </w:r>
             <w:r>
               <w:rPr>
@@ -3228,7 +3228,7 @@
               <w:lang w:val="fr-FR" w:eastAsia="fr-FR"/>
             </w:rPr>
           </w:pPr>
-          <w:hyperlink w:anchor="_Toc413150633" w:history="1">
+          <w:hyperlink w:anchor="_Toc415345169" w:history="1">
             <w:r>
               <w:rPr>
                 <w:rStyle w:val="Hyperlink"/>
@@ -3255,7 +3255,7 @@
                 <w:noProof/>
                 <w:webHidden/>
               </w:rPr>
-              <w:instrText xml:space="preserve"> PAGEREF _Toc413150633 \h </w:instrText>
+              <w:instrText xml:space="preserve"> PAGEREF _Toc415345169 \h </w:instrText>
             </w:r>
             <w:r>
               <w:rPr>
@@ -3301,7 +3301,7 @@
       <w:pPr>
         <w:pStyle w:val="Heading1"/>
       </w:pPr>
-      <w:bookmarkStart w:id="2" w:name="_Toc413150591"/>
+      <w:bookmarkStart w:id="2" w:name="_Toc415345127"/>
       <w:r>
         <w:t>About</w:t>
       </w:r>
@@ -3418,7 +3418,7 @@
       <w:pPr>
         <w:pStyle w:val="Heading1"/>
       </w:pPr>
-      <w:bookmarkStart w:id="3" w:name="_Toc413150592"/>
+      <w:bookmarkStart w:id="3" w:name="_Toc415345128"/>
       <w:r>
         <w:t>Application</w:t>
       </w:r>
@@ -3636,7 +3636,7 @@
       <w:pPr>
         <w:pStyle w:val="Heading1"/>
       </w:pPr>
-      <w:bookmarkStart w:id="4" w:name="_Toc413150593"/>
+      <w:bookmarkStart w:id="4" w:name="_Toc415345129"/>
       <w:r>
         <w:t>License</w:t>
       </w:r>
@@ -3748,7 +3748,7 @@
       <w:pPr>
         <w:pStyle w:val="Heading1"/>
       </w:pPr>
-      <w:bookmarkStart w:id="5" w:name="_Toc413150594"/>
+      <w:bookmarkStart w:id="5" w:name="_Toc415345130"/>
       <w:r>
         <w:lastRenderedPageBreak/>
         <w:t xml:space="preserve">The </w:t>
@@ -4685,7 +4685,7 @@
       <w:pPr>
         <w:pStyle w:val="Heading1"/>
       </w:pPr>
-      <w:bookmarkStart w:id="6" w:name="_Toc413150595"/>
+      <w:bookmarkStart w:id="6" w:name="_Toc415345131"/>
       <w:r>
         <w:lastRenderedPageBreak/>
         <w:t>Configuration</w:t>
@@ -5056,7 +5056,7 @@
       <w:pPr>
         <w:pStyle w:val="Heading2"/>
       </w:pPr>
-      <w:bookmarkStart w:id="7" w:name="_Toc413150596"/>
+      <w:bookmarkStart w:id="7" w:name="_Toc415345132"/>
       <w:proofErr w:type="spellStart"/>
       <w:r>
         <w:t>MySQL</w:t>
@@ -5706,7 +5706,7 @@
       <w:pPr>
         <w:pStyle w:val="Heading2"/>
       </w:pPr>
-      <w:bookmarkStart w:id="8" w:name="_Toc413150597"/>
+      <w:bookmarkStart w:id="8" w:name="_Toc415345133"/>
       <w:r>
         <w:t>Logger</w:t>
       </w:r>
@@ -5864,7 +5864,7 @@
       <w:pPr>
         <w:pStyle w:val="Heading2"/>
       </w:pPr>
-      <w:bookmarkStart w:id="9" w:name="_Toc413150598"/>
+      <w:bookmarkStart w:id="9" w:name="_Toc415345134"/>
       <w:r>
         <w:t>Google Drive configuration</w:t>
       </w:r>
@@ -6069,7 +6069,7 @@
       <w:pPr>
         <w:pStyle w:val="Heading1"/>
       </w:pPr>
-      <w:bookmarkStart w:id="10" w:name="_Toc413150599"/>
+      <w:bookmarkStart w:id="10" w:name="_Toc415345135"/>
       <w:proofErr w:type="spellStart"/>
       <w:proofErr w:type="gramStart"/>
       <w:r>
@@ -6089,7 +6089,7 @@
       <w:pPr>
         <w:pStyle w:val="Heading2"/>
       </w:pPr>
-      <w:bookmarkStart w:id="11" w:name="_Toc413150600"/>
+      <w:bookmarkStart w:id="11" w:name="_Toc415345136"/>
       <w:r>
         <w:t>P</w:t>
       </w:r>
@@ -6107,7 +6107,7 @@
       <w:pPr>
         <w:pStyle w:val="Heading3"/>
       </w:pPr>
-      <w:bookmarkStart w:id="12" w:name="_Toc413150601"/>
+      <w:bookmarkStart w:id="12" w:name="_Toc415345137"/>
       <w:r>
         <w:t>How to set the preferences</w:t>
       </w:r>
@@ -8939,7 +8939,7 @@
       <w:pPr>
         <w:pStyle w:val="Heading1"/>
       </w:pPr>
-      <w:bookmarkStart w:id="32" w:name="_Toc413150602"/>
+      <w:bookmarkStart w:id="32" w:name="_Toc415345138"/>
       <w:r>
         <w:t>Getting Started</w:t>
       </w:r>
@@ -9014,7 +9014,7 @@
       <w:pPr>
         <w:pStyle w:val="Heading3"/>
       </w:pPr>
-      <w:bookmarkStart w:id="33" w:name="_Toc413150603"/>
+      <w:bookmarkStart w:id="33" w:name="_Toc415345139"/>
       <w:r>
         <w:t>One</w:t>
       </w:r>
@@ -9827,7 +9827,7 @@
       <w:pPr>
         <w:pStyle w:val="Heading3"/>
       </w:pPr>
-      <w:bookmarkStart w:id="36" w:name="_Toc413150604"/>
+      <w:bookmarkStart w:id="36" w:name="_Toc415345140"/>
       <w:r>
         <w:lastRenderedPageBreak/>
         <w:t xml:space="preserve">How to </w:t>
@@ -12162,7 +12162,7 @@
           </wp:anchor>
         </w:drawing>
       </w:r>
-      <w:bookmarkStart w:id="37" w:name="_Toc413150605"/>
+      <w:bookmarkStart w:id="37" w:name="_Toc415345141"/>
       <w:r>
         <w:t>New</w:t>
       </w:r>
@@ -12186,7 +12186,7 @@
       <w:pPr>
         <w:pStyle w:val="Heading3"/>
       </w:pPr>
-      <w:bookmarkStart w:id="38" w:name="_Toc413150606"/>
+      <w:bookmarkStart w:id="38" w:name="_Toc415345142"/>
       <w:r>
         <w:t>How to c</w:t>
       </w:r>
@@ -12351,7 +12351,7 @@
       <w:pPr>
         <w:pStyle w:val="Heading3"/>
       </w:pPr>
-      <w:bookmarkStart w:id="39" w:name="_Toc413150607"/>
+      <w:bookmarkStart w:id="39" w:name="_Toc415345143"/>
       <w:r>
         <w:t>How to use the</w:t>
       </w:r>
@@ -12878,7 +12878,7 @@
           </wp:anchor>
         </w:drawing>
       </w:r>
-      <w:bookmarkStart w:id="50" w:name="_Toc413150608"/>
+      <w:bookmarkStart w:id="50" w:name="_Toc415345144"/>
       <w:r>
         <w:t>Ac</w:t>
       </w:r>
@@ -12908,7 +12908,7 @@
       <w:pPr>
         <w:pStyle w:val="Heading3"/>
       </w:pPr>
-      <w:bookmarkStart w:id="51" w:name="_Toc413150609"/>
+      <w:bookmarkStart w:id="51" w:name="_Toc415345145"/>
       <w:r>
         <w:t>How to read the table</w:t>
       </w:r>
@@ -13218,7 +13218,7 @@
       <w:pPr>
         <w:pStyle w:val="Heading3"/>
       </w:pPr>
-      <w:bookmarkStart w:id="52" w:name="_Toc413150610"/>
+      <w:bookmarkStart w:id="52" w:name="_Toc415345146"/>
       <w:r>
         <w:t>How to</w:t>
       </w:r>
@@ -13733,7 +13733,7 @@
       <w:pPr>
         <w:pStyle w:val="Heading3"/>
       </w:pPr>
-      <w:bookmarkStart w:id="53" w:name="_Toc413150611"/>
+      <w:bookmarkStart w:id="53" w:name="_Toc415345147"/>
       <w:r>
         <w:t>How to use a task as template</w:t>
       </w:r>
@@ -13809,7 +13809,7 @@
       <w:pPr>
         <w:pStyle w:val="Heading3"/>
       </w:pPr>
-      <w:bookmarkStart w:id="54" w:name="_Toc413150612"/>
+      <w:bookmarkStart w:id="54" w:name="_Toc415345148"/>
       <w:r>
         <w:t>How to edit a task</w:t>
       </w:r>
@@ -14114,7 +14114,7 @@
       <w:pPr>
         <w:pStyle w:val="Heading3"/>
       </w:pPr>
-      <w:bookmarkStart w:id="55" w:name="_Toc413150613"/>
+      <w:bookmarkStart w:id="55" w:name="_Toc415345149"/>
       <w:r>
         <w:t>How to export data</w:t>
       </w:r>
@@ -14997,7 +14997,7 @@
       <w:pPr>
         <w:pStyle w:val="Heading3"/>
       </w:pPr>
-      <w:bookmarkStart w:id="62" w:name="_Toc413150614"/>
+      <w:bookmarkStart w:id="62" w:name="_Toc415345150"/>
       <w:r>
         <w:t>How to impor</w:t>
       </w:r>
@@ -15208,7 +15208,7 @@
           </wp:anchor>
         </w:drawing>
       </w:r>
-      <w:bookmarkStart w:id="63" w:name="_Toc413150615"/>
+      <w:bookmarkStart w:id="63" w:name="_Toc415345151"/>
       <w:proofErr w:type="spellStart"/>
       <w:r>
         <w:t>ToDo</w:t>
@@ -15257,7 +15257,7 @@
       <w:pPr>
         <w:pStyle w:val="Heading3"/>
       </w:pPr>
-      <w:bookmarkStart w:id="64" w:name="_Toc413150616"/>
+      <w:bookmarkStart w:id="64" w:name="_Toc415345152"/>
       <w:r>
         <w:t>How to read the table</w:t>
       </w:r>
@@ -15510,7 +15510,7 @@
       <w:pPr>
         <w:pStyle w:val="Heading3"/>
       </w:pPr>
-      <w:bookmarkStart w:id="65" w:name="_Toc413150617"/>
+      <w:bookmarkStart w:id="65" w:name="_Toc415345153"/>
       <w:r>
         <w:t>How to p</w:t>
       </w:r>
@@ -15571,7 +15571,7 @@
       <w:pPr>
         <w:pStyle w:val="Heading3"/>
       </w:pPr>
-      <w:bookmarkStart w:id="66" w:name="_Toc413150618"/>
+      <w:bookmarkStart w:id="66" w:name="_Toc415345154"/>
       <w:r>
         <w:t>How to</w:t>
       </w:r>
@@ -16551,7 +16551,7 @@
       <w:pPr>
         <w:pStyle w:val="Heading3"/>
       </w:pPr>
-      <w:bookmarkStart w:id="67" w:name="_Toc413150619"/>
+      <w:bookmarkStart w:id="67" w:name="_Toc415345155"/>
       <w:r>
         <w:t>How to</w:t>
       </w:r>
@@ -17167,7 +17167,7 @@
       <w:pPr>
         <w:pStyle w:val="Heading3"/>
       </w:pPr>
-      <w:bookmarkStart w:id="68" w:name="_Toc413150620"/>
+      <w:bookmarkStart w:id="68" w:name="_Toc415345156"/>
       <w:r>
         <w:t>How to</w:t>
       </w:r>
@@ -17867,7 +17867,7 @@
       <w:pPr>
         <w:pStyle w:val="Heading3"/>
       </w:pPr>
-      <w:bookmarkStart w:id="69" w:name="_Toc413150621"/>
+      <w:bookmarkStart w:id="69" w:name="_Toc415345157"/>
       <w:r>
         <w:t>How to w</w:t>
       </w:r>
@@ -19149,7 +19149,7 @@
       <w:pPr>
         <w:pStyle w:val="Heading3"/>
       </w:pPr>
-      <w:bookmarkStart w:id="77" w:name="_Toc413150622"/>
+      <w:bookmarkStart w:id="77" w:name="_Toc415345158"/>
       <w:r>
         <w:t xml:space="preserve">How to </w:t>
       </w:r>
@@ -19511,7 +19511,7 @@
       <w:pPr>
         <w:pStyle w:val="Heading3"/>
       </w:pPr>
-      <w:bookmarkStart w:id="80" w:name="_Toc413150623"/>
+      <w:bookmarkStart w:id="80" w:name="_Toc415345159"/>
       <w:r>
         <w:t xml:space="preserve">How to </w:t>
       </w:r>
@@ -19896,7 +19896,7 @@
       <w:pPr>
         <w:pStyle w:val="Heading3"/>
       </w:pPr>
-      <w:bookmarkStart w:id="81" w:name="_Toc413150624"/>
+      <w:bookmarkStart w:id="81" w:name="_Toc415345160"/>
       <w:r>
         <w:t xml:space="preserve">How to </w:t>
       </w:r>
@@ -20115,7 +20115,7 @@
           </wp:anchor>
         </w:drawing>
       </w:r>
-      <w:bookmarkStart w:id="82" w:name="_Toc413150625"/>
+      <w:bookmarkStart w:id="82" w:name="_Toc415345161"/>
       <w:r>
         <w:t>Report List / Release Backlog</w:t>
       </w:r>
@@ -20150,7 +20150,7 @@
       <w:pPr>
         <w:pStyle w:val="Heading3"/>
       </w:pPr>
-      <w:bookmarkStart w:id="83" w:name="_Toc413150626"/>
+      <w:bookmarkStart w:id="83" w:name="_Toc415345162"/>
       <w:r>
         <w:t>How to read the table’s border</w:t>
       </w:r>
@@ -20427,7 +20427,7 @@
       <w:pPr>
         <w:pStyle w:val="Heading3"/>
       </w:pPr>
-      <w:bookmarkStart w:id="84" w:name="_Toc413150627"/>
+      <w:bookmarkStart w:id="84" w:name="_Toc415345163"/>
       <w:r>
         <w:t xml:space="preserve">How to </w:t>
       </w:r>
@@ -20611,16 +20611,12 @@
           <w:numId w:val="6"/>
         </w:numPr>
       </w:pPr>
-      <w:bookmarkStart w:id="91" w:name="OLE_LINK85"/>
-      <w:bookmarkStart w:id="92" w:name="OLE_LINK86"/>
-      <w:r>
-        <w:rPr>
-          <w:b/>
-        </w:rPr>
-        <w:t>Estimated</w:t>
-      </w:r>
-      <w:bookmarkEnd w:id="91"/>
-      <w:bookmarkEnd w:id="92"/>
+      <w:r>
+        <w:rPr>
+          <w:b/>
+        </w:rPr>
+        <w:t>Real</w:t>
+      </w:r>
       <w:r>
         <w:t xml:space="preserve">: </w:t>
       </w:r>
@@ -20724,10 +20720,10 @@
       <w:r>
         <w:t xml:space="preserve"> (Diff I = </w:t>
       </w:r>
-      <w:bookmarkStart w:id="93" w:name="OLE_LINK89"/>
-      <w:bookmarkStart w:id="94" w:name="OLE_LINK90"/>
-      <w:bookmarkStart w:id="95" w:name="OLE_LINK113"/>
-      <w:bookmarkStart w:id="96" w:name="OLE_LINK114"/>
+      <w:bookmarkStart w:id="91" w:name="OLE_LINK89"/>
+      <w:bookmarkStart w:id="92" w:name="OLE_LINK90"/>
+      <w:bookmarkStart w:id="93" w:name="OLE_LINK113"/>
+      <w:bookmarkStart w:id="94" w:name="OLE_LINK114"/>
       <w:r>
         <w:rPr>
           <w:i/>
@@ -20752,10 +20748,10 @@
         </w:rPr>
         <w:t>stimated</w:t>
       </w:r>
+      <w:bookmarkEnd w:id="91"/>
+      <w:bookmarkEnd w:id="92"/>
       <w:bookmarkEnd w:id="93"/>
       <w:bookmarkEnd w:id="94"/>
-      <w:bookmarkEnd w:id="95"/>
-      <w:bookmarkEnd w:id="96"/>
       <w:r>
         <w:t>)</w:t>
       </w:r>
@@ -20827,8 +20823,8 @@
       <w:r>
         <w:t xml:space="preserve"> (Diff II = </w:t>
       </w:r>
-      <w:bookmarkStart w:id="97" w:name="OLE_LINK131"/>
-      <w:bookmarkStart w:id="98" w:name="OLE_LINK132"/>
+      <w:bookmarkStart w:id="95" w:name="OLE_LINK131"/>
+      <w:bookmarkStart w:id="96" w:name="OLE_LINK132"/>
       <w:r>
         <w:rPr>
           <w:i/>
@@ -20853,8 +20849,8 @@
         </w:rPr>
         <w:t xml:space="preserve"> </w:t>
       </w:r>
-      <w:bookmarkStart w:id="99" w:name="OLE_LINK111"/>
-      <w:bookmarkStart w:id="100" w:name="OLE_LINK112"/>
+      <w:bookmarkStart w:id="97" w:name="OLE_LINK111"/>
+      <w:bookmarkStart w:id="98" w:name="OLE_LINK112"/>
       <w:r>
         <w:rPr>
           <w:i/>
@@ -20885,10 +20881,10 @@
         </w:rPr>
         <w:t>verestimated</w:t>
       </w:r>
+      <w:bookmarkEnd w:id="95"/>
+      <w:bookmarkEnd w:id="96"/>
       <w:bookmarkEnd w:id="97"/>
       <w:bookmarkEnd w:id="98"/>
-      <w:bookmarkEnd w:id="99"/>
-      <w:bookmarkEnd w:id="100"/>
       <w:r>
         <w:t>)</w:t>
       </w:r>
@@ -20965,7 +20961,7 @@
       <w:pPr>
         <w:pStyle w:val="Heading3"/>
       </w:pPr>
-      <w:bookmarkStart w:id="101" w:name="_Toc413150628"/>
+      <w:bookmarkStart w:id="99" w:name="_Toc415345164"/>
       <w:r>
         <w:t>How to</w:t>
       </w:r>
@@ -20978,7 +20974,7 @@
       <w:r>
         <w:t>quick toolbar</w:t>
       </w:r>
-      <w:bookmarkEnd w:id="101"/>
+      <w:bookmarkEnd w:id="99"/>
     </w:p>
     <w:tbl>
       <w:tblPr>
@@ -21425,7 +21421,7 @@
           </wp:anchor>
         </w:drawing>
       </w:r>
-      <w:bookmarkStart w:id="102" w:name="_Toc413150629"/>
+      <w:bookmarkStart w:id="100" w:name="_Toc415345165"/>
       <w:proofErr w:type="spellStart"/>
       <w:r>
         <w:t>Burndown</w:t>
@@ -21446,7 +21442,7 @@
       <w:r>
         <w:t>Chart</w:t>
       </w:r>
-      <w:bookmarkEnd w:id="102"/>
+      <w:bookmarkEnd w:id="100"/>
     </w:p>
     <w:p>
       <w:r>
@@ -21466,14 +21462,14 @@
       <w:pPr>
         <w:pStyle w:val="Heading3"/>
       </w:pPr>
-      <w:bookmarkStart w:id="103" w:name="_Toc413150630"/>
+      <w:bookmarkStart w:id="101" w:name="_Toc415345166"/>
       <w:r>
         <w:t xml:space="preserve">How to </w:t>
       </w:r>
       <w:r>
         <w:t>create charts</w:t>
       </w:r>
-      <w:bookmarkEnd w:id="103"/>
+      <w:bookmarkEnd w:id="101"/>
     </w:p>
     <w:p>
       <w:pPr>
@@ -22574,21 +22570,21 @@
       <w:pPr>
         <w:pStyle w:val="Heading1"/>
       </w:pPr>
-      <w:bookmarkStart w:id="104" w:name="_Toc413150631"/>
+      <w:bookmarkStart w:id="102" w:name="_Toc415345167"/>
       <w:r>
         <w:t>Annex</w:t>
       </w:r>
-      <w:bookmarkEnd w:id="104"/>
+      <w:bookmarkEnd w:id="102"/>
     </w:p>
     <w:p>
       <w:pPr>
         <w:pStyle w:val="Heading2"/>
       </w:pPr>
-      <w:bookmarkStart w:id="105" w:name="_Toc413150632"/>
+      <w:bookmarkStart w:id="103" w:name="_Toc415345168"/>
       <w:r>
         <w:t>Themes</w:t>
       </w:r>
-      <w:bookmarkEnd w:id="105"/>
+      <w:bookmarkEnd w:id="103"/>
     </w:p>
     <w:p>
       <w:r>
@@ -22852,11 +22848,11 @@
       <w:pPr>
         <w:pStyle w:val="Heading2"/>
       </w:pPr>
-      <w:bookmarkStart w:id="106" w:name="_Toc413150633"/>
+      <w:bookmarkStart w:id="104" w:name="_Toc415345169"/>
       <w:r>
         <w:t>Libraries</w:t>
       </w:r>
-      <w:bookmarkEnd w:id="106"/>
+      <w:bookmarkEnd w:id="104"/>
     </w:p>
     <w:p>
       <w:r>
@@ -23033,7 +23029,7 @@
             <w:rPr>
               <w:noProof/>
             </w:rPr>
-            <w:t>13</w:t>
+            <w:t>18</w:t>
           </w:r>
         </w:fldSimple>
       </w:p>
@@ -23089,7 +23085,7 @@
         <v:path o:extrusionok="f" gradientshapeok="t" o:connecttype="rect"/>
         <o:lock v:ext="edit" aspectratio="t"/>
       </v:shapetype>
-      <v:shape id="_x0000_i1031" type="#_x0000_t75" alt="pomodoro16.png" style="width:16.3pt;height:16.3pt;visibility:visible;mso-wrap-style:square" o:bullet="t">
+      <v:shape id="_x0000_i1028" type="#_x0000_t75" alt="pomodoro16.png" style="width:16.3pt;height:16.3pt;visibility:visible;mso-wrap-style:square" o:bullet="t">
         <v:imagedata r:id="rId1" o:title="pomodoro16"/>
       </v:shape>
     </w:pict>
@@ -28340,7 +28336,7 @@
 </file>
 
 <file path=customXml/itemProps1.xml><?xml version="1.0" encoding="utf-8"?>
-<ds:datastoreItem xmlns:ds="http://schemas.openxmlformats.org/officeDocument/2006/customXml" ds:itemID="{99FC794D-7C8F-419E-8624-7364EB117B01}">
+<ds:datastoreItem xmlns:ds="http://schemas.openxmlformats.org/officeDocument/2006/customXml" ds:itemID="{01836BB5-D16D-4AF5-B23E-47BFEE6CB064}">
   <ds:schemaRefs>
     <ds:schemaRef ds:uri="http://schemas.openxmlformats.org/officeDocument/2006/bibliography"/>
   </ds:schemaRefs>

</xml_diff>